<commit_message>
individual page per product, still needs css.
</commit_message>
<xml_diff>
--- a/Documents/Architecture v 0.1.docx
+++ b/Documents/Architecture v 0.1.docx
@@ -2689,7 +2689,32 @@
     </w:p>
     <w:p>
       <w:pPr>
-        <w:ind w:left="1800"/>
+        <w:rPr>
+          <w:sz w:val="36"/>
+          <w:szCs w:val="36"/>
+        </w:rPr>
+      </w:pPr>
+    </w:p>
+    <w:p>
+      <w:pPr>
+        <w:rPr>
+          <w:sz w:val="36"/>
+          <w:szCs w:val="36"/>
+        </w:rPr>
+      </w:pPr>
+    </w:p>
+    <w:p>
+      <w:pPr>
+        <w:rPr>
+          <w:sz w:val="36"/>
+          <w:szCs w:val="36"/>
+        </w:rPr>
+      </w:pPr>
+    </w:p>
+    <w:p>
+      <w:pPr>
+        <w:pStyle w:val="ListParagraph"/>
+        <w:ind w:left="2160"/>
         <w:rPr>
           <w:sz w:val="36"/>
           <w:szCs w:val="36"/>
@@ -2823,7 +2848,7 @@
   <w:abstractNum w:abstractNumId="1" w15:restartNumberingAfterBreak="0">
     <w:nsid w:val="39605E14"/>
     <w:multiLevelType w:val="hybridMultilevel"/>
-    <w:tmpl w:val="1A741A58"/>
+    <w:tmpl w:val="E5324E92"/>
     <w:lvl w:ilvl="0" w:tplc="20000001">
       <w:start w:val="1"/>
       <w:numFmt w:val="bullet"/>

</xml_diff>

<commit_message>
Searching for product and viewing their details is done
</commit_message>
<xml_diff>
--- a/Documents/Architecture v 0.1.docx
+++ b/Documents/Architecture v 0.1.docx
@@ -776,7 +776,9 @@
           <w:shd w:val="clear" w:color="auto" w:fill="FFFFFF"/>
         </w:rPr>
       </w:pPr>
-      <w:r>
+    </w:p>
+    <w:p>
+      <w:pPr>
         <w:rPr>
           <w:rFonts w:ascii="Lato" w:hAnsi="Lato"/>
           <w:color w:val="2D3B45"/>
@@ -784,7 +786,100 @@
           <w:szCs w:val="44"/>
           <w:shd w:val="clear" w:color="auto" w:fill="FFFFFF"/>
         </w:rPr>
-        <w:lastRenderedPageBreak/>
+      </w:pPr>
+      <w:r>
+        <w:rPr>
+          <w:rFonts w:ascii="Lato" w:hAnsi="Lato"/>
+          <w:color w:val="2D3B45"/>
+          <w:sz w:val="44"/>
+          <w:szCs w:val="44"/>
+          <w:shd w:val="clear" w:color="auto" w:fill="FFFFFF"/>
+        </w:rPr>
+        <w:t>Intro</w:t>
+      </w:r>
+    </w:p>
+    <w:p>
+      <w:pPr>
+        <w:rPr>
+          <w:rFonts w:ascii="Lato" w:hAnsi="Lato"/>
+          <w:color w:val="2D3B45"/>
+          <w:sz w:val="44"/>
+          <w:szCs w:val="44"/>
+          <w:shd w:val="clear" w:color="auto" w:fill="FFFFFF"/>
+        </w:rPr>
+      </w:pPr>
+      <w:r>
+        <w:rPr>
+          <w:rFonts w:ascii="Lato" w:hAnsi="Lato"/>
+          <w:color w:val="2D3B45"/>
+          <w:sz w:val="44"/>
+          <w:szCs w:val="44"/>
+          <w:shd w:val="clear" w:color="auto" w:fill="FFFFFF"/>
+        </w:rPr>
+        <w:t>Version controlee</w:t>
+      </w:r>
+    </w:p>
+    <w:p>
+      <w:pPr>
+        <w:rPr>
+          <w:rFonts w:ascii="Lato" w:hAnsi="Lato"/>
+          <w:color w:val="2D3B45"/>
+          <w:sz w:val="44"/>
+          <w:szCs w:val="44"/>
+          <w:shd w:val="clear" w:color="auto" w:fill="FFFFFF"/>
+        </w:rPr>
+      </w:pPr>
+      <w:r>
+        <w:rPr>
+          <w:rFonts w:ascii="Lato" w:hAnsi="Lato"/>
+          <w:color w:val="2D3B45"/>
+          <w:sz w:val="44"/>
+          <w:szCs w:val="44"/>
+          <w:shd w:val="clear" w:color="auto" w:fill="FFFFFF"/>
+        </w:rPr>
+        <w:t>index</w:t>
+      </w:r>
+    </w:p>
+    <w:p>
+      <w:pPr>
+        <w:rPr>
+          <w:rFonts w:ascii="Lato" w:hAnsi="Lato"/>
+          <w:color w:val="2D3B45"/>
+          <w:sz w:val="44"/>
+          <w:szCs w:val="44"/>
+          <w:shd w:val="clear" w:color="auto" w:fill="FFFFFF"/>
+        </w:rPr>
+      </w:pPr>
+    </w:p>
+    <w:p>
+      <w:pPr>
+        <w:rPr>
+          <w:rFonts w:ascii="Lato" w:hAnsi="Lato"/>
+          <w:color w:val="2D3B45"/>
+          <w:sz w:val="44"/>
+          <w:szCs w:val="44"/>
+          <w:shd w:val="clear" w:color="auto" w:fill="FFFFFF"/>
+        </w:rPr>
+      </w:pPr>
+    </w:p>
+    <w:p>
+      <w:pPr>
+        <w:rPr>
+          <w:rFonts w:ascii="Lato" w:hAnsi="Lato"/>
+          <w:color w:val="2D3B45"/>
+          <w:sz w:val="44"/>
+          <w:szCs w:val="44"/>
+          <w:shd w:val="clear" w:color="auto" w:fill="FFFFFF"/>
+        </w:rPr>
+      </w:pPr>
+      <w:r>
+        <w:rPr>
+          <w:rFonts w:ascii="Lato" w:hAnsi="Lato"/>
+          <w:color w:val="2D3B45"/>
+          <w:sz w:val="44"/>
+          <w:szCs w:val="44"/>
+          <w:shd w:val="clear" w:color="auto" w:fill="FFFFFF"/>
+        </w:rPr>
         <w:t>How is SOLID guaranteed</w:t>
       </w:r>
     </w:p>
@@ -963,15 +1058,27 @@
           <w:shd w:val="clear" w:color="auto" w:fill="FFFFFF"/>
         </w:rPr>
       </w:pPr>
-      <w:r>
-        <w:rPr>
-          <w:rFonts w:ascii="Lato" w:hAnsi="Lato"/>
-          <w:color w:val="2D3B45"/>
-          <w:sz w:val="36"/>
-          <w:szCs w:val="36"/>
-          <w:shd w:val="clear" w:color="auto" w:fill="FFFFFF"/>
-        </w:rPr>
-        <w:t>Liskov substitution</w:t>
+      <w:proofErr w:type="spellStart"/>
+      <w:r>
+        <w:rPr>
+          <w:rFonts w:ascii="Lato" w:hAnsi="Lato"/>
+          <w:color w:val="2D3B45"/>
+          <w:sz w:val="36"/>
+          <w:szCs w:val="36"/>
+          <w:shd w:val="clear" w:color="auto" w:fill="FFFFFF"/>
+        </w:rPr>
+        <w:t>Liskov</w:t>
+      </w:r>
+      <w:proofErr w:type="spellEnd"/>
+      <w:r>
+        <w:rPr>
+          <w:rFonts w:ascii="Lato" w:hAnsi="Lato"/>
+          <w:color w:val="2D3B45"/>
+          <w:sz w:val="36"/>
+          <w:szCs w:val="36"/>
+          <w:shd w:val="clear" w:color="auto" w:fill="FFFFFF"/>
+        </w:rPr>
+        <w:t xml:space="preserve"> substitution</w:t>
       </w:r>
     </w:p>
     <w:p>
@@ -1027,7 +1134,29 @@
           <w:szCs w:val="28"/>
           <w:shd w:val="clear" w:color="auto" w:fill="FFFFFF"/>
         </w:rPr>
-        <w:t xml:space="preserve"> NormalUser and Admin.</w:t>
+        <w:t xml:space="preserve"> </w:t>
+      </w:r>
+      <w:proofErr w:type="spellStart"/>
+      <w:r>
+        <w:rPr>
+          <w:rFonts w:ascii="Lato" w:hAnsi="Lato"/>
+          <w:color w:val="2D3B45"/>
+          <w:sz w:val="28"/>
+          <w:szCs w:val="28"/>
+          <w:shd w:val="clear" w:color="auto" w:fill="FFFFFF"/>
+        </w:rPr>
+        <w:t>NormalUser</w:t>
+      </w:r>
+      <w:proofErr w:type="spellEnd"/>
+      <w:r>
+        <w:rPr>
+          <w:rFonts w:ascii="Lato" w:hAnsi="Lato"/>
+          <w:color w:val="2D3B45"/>
+          <w:sz w:val="28"/>
+          <w:szCs w:val="28"/>
+          <w:shd w:val="clear" w:color="auto" w:fill="FFFFFF"/>
+        </w:rPr>
+        <w:t xml:space="preserve"> and Admin.</w:t>
       </w:r>
     </w:p>
     <w:p>
@@ -1479,18 +1608,7 @@
           <w:szCs w:val="28"/>
           <w:shd w:val="clear" w:color="auto" w:fill="FFFFFF"/>
         </w:rPr>
-        <w:t xml:space="preserve"> for </w:t>
-      </w:r>
-      <w:r>
-        <w:rPr>
-          <w:rFonts w:ascii="Lato" w:hAnsi="Lato" w:cs="Arial"/>
-          <w:color w:val="4D5156"/>
-          <w:sz w:val="28"/>
-          <w:szCs w:val="28"/>
-          <w:shd w:val="clear" w:color="auto" w:fill="FFFFFF"/>
-        </w:rPr>
-        <w:lastRenderedPageBreak/>
-        <w:t>us to use it</w:t>
+        <w:t xml:space="preserve"> for us to use it</w:t>
       </w:r>
       <w:r>
         <w:rPr>
@@ -1614,7 +1732,29 @@
           <w:szCs w:val="28"/>
           <w:shd w:val="clear" w:color="auto" w:fill="FFFFFF"/>
         </w:rPr>
-        <w:t xml:space="preserve"> use a mongodb database for this project mainly because </w:t>
+        <w:t xml:space="preserve"> use a </w:t>
+      </w:r>
+      <w:proofErr w:type="spellStart"/>
+      <w:r>
+        <w:rPr>
+          <w:rFonts w:ascii="Lato" w:hAnsi="Lato"/>
+          <w:color w:val="2D3B45"/>
+          <w:sz w:val="28"/>
+          <w:szCs w:val="28"/>
+          <w:shd w:val="clear" w:color="auto" w:fill="FFFFFF"/>
+        </w:rPr>
+        <w:t>mongodb</w:t>
+      </w:r>
+      <w:proofErr w:type="spellEnd"/>
+      <w:r>
+        <w:rPr>
+          <w:rFonts w:ascii="Lato" w:hAnsi="Lato"/>
+          <w:color w:val="2D3B45"/>
+          <w:sz w:val="28"/>
+          <w:szCs w:val="28"/>
+          <w:shd w:val="clear" w:color="auto" w:fill="FFFFFF"/>
+        </w:rPr>
+        <w:t xml:space="preserve"> database for this project mainly because </w:t>
       </w:r>
       <w:r>
         <w:rPr>
@@ -1704,7 +1844,29 @@
           <w:szCs w:val="28"/>
           <w:shd w:val="clear" w:color="auto" w:fill="FFFFFF"/>
         </w:rPr>
-        <w:t>, it’s faster then a relational database like Mysql…</w:t>
+        <w:t xml:space="preserve">, it’s faster then a relational database like </w:t>
+      </w:r>
+      <w:proofErr w:type="spellStart"/>
+      <w:r>
+        <w:rPr>
+          <w:rFonts w:ascii="Lato" w:hAnsi="Lato"/>
+          <w:color w:val="2D3B45"/>
+          <w:sz w:val="28"/>
+          <w:szCs w:val="28"/>
+          <w:shd w:val="clear" w:color="auto" w:fill="FFFFFF"/>
+        </w:rPr>
+        <w:t>Mysql</w:t>
+      </w:r>
+      <w:proofErr w:type="spellEnd"/>
+      <w:r>
+        <w:rPr>
+          <w:rFonts w:ascii="Lato" w:hAnsi="Lato"/>
+          <w:color w:val="2D3B45"/>
+          <w:sz w:val="28"/>
+          <w:szCs w:val="28"/>
+          <w:shd w:val="clear" w:color="auto" w:fill="FFFFFF"/>
+        </w:rPr>
+        <w:t>…</w:t>
       </w:r>
       <w:r>
         <w:rPr>
@@ -1878,6 +2040,149 @@
           <w:color w:val="2D3B45"/>
           <w:sz w:val="36"/>
           <w:szCs w:val="36"/>
+          <w:shd w:val="clear" w:color="auto" w:fill="FFFFFF"/>
+        </w:rPr>
+      </w:pPr>
+    </w:p>
+    <w:p>
+      <w:pPr>
+        <w:rPr>
+          <w:rFonts w:ascii="Lato" w:hAnsi="Lato"/>
+          <w:color w:val="2D3B45"/>
+          <w:sz w:val="44"/>
+          <w:szCs w:val="44"/>
+          <w:shd w:val="clear" w:color="auto" w:fill="FFFFFF"/>
+        </w:rPr>
+      </w:pPr>
+    </w:p>
+    <w:p>
+      <w:pPr>
+        <w:rPr>
+          <w:rFonts w:ascii="Lato" w:hAnsi="Lato"/>
+          <w:color w:val="2D3B45"/>
+          <w:sz w:val="44"/>
+          <w:szCs w:val="44"/>
+          <w:shd w:val="clear" w:color="auto" w:fill="FFFFFF"/>
+        </w:rPr>
+      </w:pPr>
+    </w:p>
+    <w:p>
+      <w:pPr>
+        <w:rPr>
+          <w:rFonts w:ascii="Lato" w:hAnsi="Lato"/>
+          <w:color w:val="2D3B45"/>
+          <w:sz w:val="44"/>
+          <w:szCs w:val="44"/>
+          <w:shd w:val="clear" w:color="auto" w:fill="FFFFFF"/>
+        </w:rPr>
+      </w:pPr>
+    </w:p>
+    <w:p>
+      <w:pPr>
+        <w:rPr>
+          <w:rFonts w:ascii="Lato" w:hAnsi="Lato"/>
+          <w:color w:val="2D3B45"/>
+          <w:sz w:val="44"/>
+          <w:szCs w:val="44"/>
+          <w:shd w:val="clear" w:color="auto" w:fill="FFFFFF"/>
+        </w:rPr>
+      </w:pPr>
+    </w:p>
+    <w:p>
+      <w:pPr>
+        <w:rPr>
+          <w:rFonts w:ascii="Lato" w:hAnsi="Lato"/>
+          <w:color w:val="2D3B45"/>
+          <w:sz w:val="44"/>
+          <w:szCs w:val="44"/>
+          <w:shd w:val="clear" w:color="auto" w:fill="FFFFFF"/>
+        </w:rPr>
+      </w:pPr>
+    </w:p>
+    <w:p>
+      <w:pPr>
+        <w:rPr>
+          <w:rFonts w:ascii="Lato" w:hAnsi="Lato"/>
+          <w:color w:val="2D3B45"/>
+          <w:sz w:val="44"/>
+          <w:szCs w:val="44"/>
+          <w:shd w:val="clear" w:color="auto" w:fill="FFFFFF"/>
+        </w:rPr>
+      </w:pPr>
+    </w:p>
+    <w:p>
+      <w:pPr>
+        <w:rPr>
+          <w:rFonts w:ascii="Lato" w:hAnsi="Lato"/>
+          <w:color w:val="2D3B45"/>
+          <w:sz w:val="44"/>
+          <w:szCs w:val="44"/>
+          <w:shd w:val="clear" w:color="auto" w:fill="FFFFFF"/>
+        </w:rPr>
+      </w:pPr>
+    </w:p>
+    <w:p>
+      <w:pPr>
+        <w:rPr>
+          <w:rFonts w:ascii="Lato" w:hAnsi="Lato"/>
+          <w:color w:val="2D3B45"/>
+          <w:sz w:val="44"/>
+          <w:szCs w:val="44"/>
+          <w:shd w:val="clear" w:color="auto" w:fill="FFFFFF"/>
+        </w:rPr>
+      </w:pPr>
+    </w:p>
+    <w:p>
+      <w:pPr>
+        <w:rPr>
+          <w:rFonts w:ascii="Lato" w:hAnsi="Lato"/>
+          <w:color w:val="2D3B45"/>
+          <w:sz w:val="44"/>
+          <w:szCs w:val="44"/>
+          <w:shd w:val="clear" w:color="auto" w:fill="FFFFFF"/>
+        </w:rPr>
+      </w:pPr>
+    </w:p>
+    <w:p>
+      <w:pPr>
+        <w:rPr>
+          <w:rFonts w:ascii="Lato" w:hAnsi="Lato"/>
+          <w:color w:val="2D3B45"/>
+          <w:sz w:val="44"/>
+          <w:szCs w:val="44"/>
+          <w:shd w:val="clear" w:color="auto" w:fill="FFFFFF"/>
+        </w:rPr>
+      </w:pPr>
+    </w:p>
+    <w:p>
+      <w:pPr>
+        <w:rPr>
+          <w:rFonts w:ascii="Lato" w:hAnsi="Lato"/>
+          <w:color w:val="2D3B45"/>
+          <w:sz w:val="44"/>
+          <w:szCs w:val="44"/>
+          <w:shd w:val="clear" w:color="auto" w:fill="FFFFFF"/>
+        </w:rPr>
+      </w:pPr>
+    </w:p>
+    <w:p>
+      <w:pPr>
+        <w:rPr>
+          <w:rFonts w:ascii="Lato" w:hAnsi="Lato"/>
+          <w:color w:val="2D3B45"/>
+          <w:sz w:val="44"/>
+          <w:szCs w:val="44"/>
+          <w:shd w:val="clear" w:color="auto" w:fill="FFFFFF"/>
+        </w:rPr>
+      </w:pPr>
+    </w:p>
+    <w:p>
+      <w:pPr>
+        <w:rPr>
+          <w:rFonts w:ascii="Lato" w:hAnsi="Lato"/>
+          <w:color w:val="2D3B45"/>
+          <w:sz w:val="44"/>
+          <w:szCs w:val="44"/>
           <w:shd w:val="clear" w:color="auto" w:fill="FFFFFF"/>
         </w:rPr>
       </w:pPr>
@@ -2321,8 +2626,17 @@
           <w:sz w:val="28"/>
           <w:szCs w:val="28"/>
         </w:rPr>
-        <w:t>, the controller layer uses a DataTransferObject</w:t>
-      </w:r>
+        <w:t xml:space="preserve">, the controller layer uses a </w:t>
+      </w:r>
+      <w:proofErr w:type="spellStart"/>
+      <w:r>
+        <w:rPr>
+          <w:sz w:val="28"/>
+          <w:szCs w:val="28"/>
+        </w:rPr>
+        <w:t>DataTransferObject</w:t>
+      </w:r>
+      <w:proofErr w:type="spellEnd"/>
       <w:r>
         <w:rPr>
           <w:sz w:val="28"/>
@@ -2342,7 +2656,23 @@
           <w:sz w:val="28"/>
           <w:szCs w:val="28"/>
         </w:rPr>
-        <w:t xml:space="preserve"> then the other way around because the DataTranserObject </w:t>
+        <w:t xml:space="preserve"> then the other way around because the </w:t>
+      </w:r>
+      <w:proofErr w:type="spellStart"/>
+      <w:r>
+        <w:rPr>
+          <w:sz w:val="28"/>
+          <w:szCs w:val="28"/>
+        </w:rPr>
+        <w:t>DataTranserObject</w:t>
+      </w:r>
+      <w:proofErr w:type="spellEnd"/>
+      <w:r>
+        <w:rPr>
+          <w:sz w:val="28"/>
+          <w:szCs w:val="28"/>
+        </w:rPr>
+        <w:t xml:space="preserve"> </w:t>
       </w:r>
       <w:r>
         <w:rPr>
@@ -2470,13 +2800,64 @@
           <w:szCs w:val="36"/>
         </w:rPr>
       </w:pPr>
-      <w:r>
-        <w:rPr>
-          <w:sz w:val="36"/>
-          <w:szCs w:val="36"/>
-        </w:rPr>
-        <w:lastRenderedPageBreak/>
+    </w:p>
+    <w:p>
+      <w:pPr>
+        <w:rPr>
+          <w:sz w:val="36"/>
+          <w:szCs w:val="36"/>
+        </w:rPr>
+      </w:pPr>
+      <w:r>
+        <w:rPr>
+          <w:sz w:val="36"/>
+          <w:szCs w:val="36"/>
+        </w:rPr>
         <w:t>Research Questions:</w:t>
+      </w:r>
+    </w:p>
+    <w:p>
+      <w:pPr>
+        <w:pStyle w:val="ListParagraph"/>
+        <w:rPr>
+          <w:sz w:val="36"/>
+          <w:szCs w:val="36"/>
+        </w:rPr>
+      </w:pPr>
+      <w:r>
+        <w:rPr>
+          <w:sz w:val="36"/>
+          <w:szCs w:val="36"/>
+        </w:rPr>
+        <w:t>The s</w:t>
+      </w:r>
+      <w:r>
+        <w:rPr>
+          <w:sz w:val="36"/>
+          <w:szCs w:val="36"/>
+        </w:rPr>
+        <w:t>ending of</w:t>
+      </w:r>
+      <w:r>
+        <w:rPr>
+          <w:sz w:val="36"/>
+          <w:szCs w:val="36"/>
+        </w:rPr>
+        <w:t xml:space="preserve"> a</w:t>
+      </w:r>
+      <w:r>
+        <w:rPr>
+          <w:sz w:val="36"/>
+          <w:szCs w:val="36"/>
+        </w:rPr>
+        <w:t xml:space="preserve"> model is unsafe and slow</w:t>
+      </w:r>
+      <w:r>
+        <w:rPr>
+          <w:sz w:val="36"/>
+          <w:szCs w:val="36"/>
+        </w:rPr>
+        <w:t xml:space="preserve"> what options are there to fix that</w:t>
       </w:r>
     </w:p>
     <w:p>
@@ -2496,204 +2877,45 @@
           <w:sz w:val="36"/>
           <w:szCs w:val="36"/>
         </w:rPr>
-        <w:t>What data</w:t>
-      </w:r>
-      <w:r>
-        <w:rPr>
-          <w:sz w:val="36"/>
-          <w:szCs w:val="36"/>
-        </w:rPr>
-        <w:t xml:space="preserve">base </w:t>
-      </w:r>
-      <w:r>
-        <w:rPr>
-          <w:sz w:val="36"/>
-          <w:szCs w:val="36"/>
-        </w:rPr>
-        <w:t>to use</w:t>
-      </w:r>
-    </w:p>
-    <w:p>
-      <w:pPr>
-        <w:pStyle w:val="ListParagraph"/>
-        <w:numPr>
-          <w:ilvl w:val="1"/>
-          <w:numId w:val="1"/>
-        </w:numPr>
-        <w:rPr>
-          <w:sz w:val="36"/>
-          <w:szCs w:val="36"/>
-        </w:rPr>
-      </w:pPr>
-      <w:r>
-        <w:rPr>
-          <w:sz w:val="36"/>
-          <w:szCs w:val="36"/>
-        </w:rPr>
-        <w:t>Which sort of dat</w:t>
-      </w:r>
-      <w:r>
-        <w:rPr>
-          <w:sz w:val="36"/>
-          <w:szCs w:val="36"/>
-        </w:rPr>
-        <w:t xml:space="preserve">abase </w:t>
-      </w:r>
-      <w:r>
-        <w:rPr>
-          <w:sz w:val="36"/>
-          <w:szCs w:val="36"/>
-        </w:rPr>
-        <w:t>to use for this project</w:t>
-      </w:r>
-    </w:p>
-    <w:p>
-      <w:pPr>
-        <w:pStyle w:val="ListParagraph"/>
-        <w:numPr>
-          <w:ilvl w:val="2"/>
-          <w:numId w:val="1"/>
-        </w:numPr>
-        <w:rPr>
-          <w:sz w:val="28"/>
-          <w:szCs w:val="28"/>
-        </w:rPr>
-      </w:pPr>
-      <w:r>
-        <w:rPr>
-          <w:sz w:val="28"/>
-          <w:szCs w:val="28"/>
-        </w:rPr>
-        <w:t>What database systems are there</w:t>
-      </w:r>
-    </w:p>
-    <w:p>
-      <w:pPr>
-        <w:pStyle w:val="ListParagraph"/>
-        <w:numPr>
-          <w:ilvl w:val="2"/>
-          <w:numId w:val="1"/>
-        </w:numPr>
-        <w:rPr>
-          <w:sz w:val="28"/>
-          <w:szCs w:val="28"/>
-        </w:rPr>
-      </w:pPr>
-      <w:r>
-        <w:rPr>
-          <w:sz w:val="28"/>
-          <w:szCs w:val="28"/>
-        </w:rPr>
-        <w:t>Are these compatible with Json</w:t>
-      </w:r>
-    </w:p>
-    <w:p>
-      <w:pPr>
-        <w:pStyle w:val="ListParagraph"/>
-        <w:numPr>
-          <w:ilvl w:val="2"/>
-          <w:numId w:val="1"/>
-        </w:numPr>
-        <w:rPr>
-          <w:sz w:val="28"/>
-          <w:szCs w:val="28"/>
-        </w:rPr>
-      </w:pPr>
-      <w:r>
-        <w:rPr>
-          <w:sz w:val="28"/>
-          <w:szCs w:val="28"/>
-        </w:rPr>
-        <w:t>Are these databases well documents</w:t>
-      </w:r>
-    </w:p>
-    <w:p>
-      <w:pPr>
-        <w:pStyle w:val="ListParagraph"/>
-        <w:numPr>
-          <w:ilvl w:val="2"/>
-          <w:numId w:val="1"/>
-        </w:numPr>
-        <w:rPr>
-          <w:sz w:val="28"/>
-          <w:szCs w:val="28"/>
-        </w:rPr>
-      </w:pPr>
-      <w:r>
-        <w:rPr>
-          <w:sz w:val="28"/>
-          <w:szCs w:val="28"/>
-        </w:rPr>
-        <w:t xml:space="preserve">Is there a noticeable difference in speed </w:t>
-      </w:r>
-    </w:p>
-    <w:p>
-      <w:pPr>
-        <w:pStyle w:val="ListParagraph"/>
-        <w:numPr>
-          <w:ilvl w:val="2"/>
-          <w:numId w:val="1"/>
-        </w:numPr>
-        <w:rPr>
-          <w:sz w:val="28"/>
-          <w:szCs w:val="28"/>
-        </w:rPr>
-      </w:pPr>
-      <w:r>
-        <w:rPr>
-          <w:sz w:val="28"/>
-          <w:szCs w:val="28"/>
-        </w:rPr>
-        <w:t>Can I made a free online database of this type</w:t>
-      </w:r>
-    </w:p>
-    <w:p>
-      <w:pPr>
-        <w:pStyle w:val="ListParagraph"/>
-        <w:numPr>
-          <w:ilvl w:val="2"/>
-          <w:numId w:val="1"/>
-        </w:numPr>
-        <w:rPr>
-          <w:sz w:val="28"/>
-          <w:szCs w:val="28"/>
-        </w:rPr>
-      </w:pPr>
-      <w:r>
-        <w:rPr>
-          <w:sz w:val="28"/>
-          <w:szCs w:val="28"/>
-        </w:rPr>
-        <w:t>Are any of my teacher experience with this database</w:t>
-      </w:r>
-    </w:p>
-    <w:p>
-      <w:pPr>
-        <w:pStyle w:val="ListParagraph"/>
-        <w:numPr>
-          <w:ilvl w:val="2"/>
-          <w:numId w:val="1"/>
-        </w:numPr>
-        <w:rPr>
-          <w:sz w:val="28"/>
-          <w:szCs w:val="28"/>
-        </w:rPr>
-      </w:pPr>
-      <w:r>
-        <w:rPr>
-          <w:sz w:val="28"/>
-          <w:szCs w:val="28"/>
-        </w:rPr>
-        <w:t>How difficult is it to get started with</w:t>
-      </w:r>
-    </w:p>
-    <w:p>
-      <w:pPr>
-        <w:rPr>
-          <w:sz w:val="36"/>
-          <w:szCs w:val="36"/>
-        </w:rPr>
-      </w:pPr>
+        <w:t>When to convert a model to a DTO, when to call a DTO</w:t>
+      </w:r>
+    </w:p>
+    <w:p>
+      <w:pPr>
+        <w:rPr>
+          <w:sz w:val="36"/>
+          <w:szCs w:val="36"/>
+        </w:rPr>
+      </w:pPr>
+    </w:p>
+    <w:p>
+      <w:pPr>
+        <w:rPr>
+          <w:sz w:val="36"/>
+          <w:szCs w:val="36"/>
+        </w:rPr>
+      </w:pPr>
+      <w:r>
+        <w:rPr>
+          <w:sz w:val="36"/>
+          <w:szCs w:val="36"/>
+        </w:rPr>
+        <w:t xml:space="preserve">Are there any ways to identify different products without using a </w:t>
+      </w:r>
+      <w:r>
+        <w:rPr>
+          <w:sz w:val="36"/>
+          <w:szCs w:val="36"/>
+        </w:rPr>
+        <w:t>integer</w:t>
+      </w:r>
+      <w:r>
+        <w:rPr>
+          <w:sz w:val="36"/>
+          <w:szCs w:val="36"/>
+        </w:rPr>
+        <w:t>"</w:t>
+      </w:r>
     </w:p>
     <w:p>
       <w:pPr>
@@ -2848,7 +3070,7 @@
   <w:abstractNum w:abstractNumId="1" w15:restartNumberingAfterBreak="0">
     <w:nsid w:val="39605E14"/>
     <w:multiLevelType w:val="hybridMultilevel"/>
-    <w:tmpl w:val="E5324E92"/>
+    <w:tmpl w:val="AAA8762C"/>
     <w:lvl w:ilvl="0" w:tplc="20000001">
       <w:start w:val="1"/>
       <w:numFmt w:val="bullet"/>

</xml_diff>

<commit_message>
authentication and autorization fully working, login working
</commit_message>
<xml_diff>
--- a/Documents/Architecture v 0.1.docx
+++ b/Documents/Architecture v 0.1.docx
@@ -3248,8 +3248,42 @@
                 <w:szCs w:val="24"/>
                 <w:lang w:val="en-US" w:eastAsia="en-NL"/>
               </w:rPr>
-              <w:t>Decided to use mysql instead of mogodb</w:t>
-            </w:r>
+              <w:t xml:space="preserve">Decided to use </w:t>
+            </w:r>
+            <w:proofErr w:type="spellStart"/>
+            <w:r>
+              <w:rPr>
+                <w:rFonts w:ascii="Arial" w:eastAsia="Times New Roman" w:hAnsi="Arial" w:cs="Arial"/>
+                <w:color w:val="000000"/>
+                <w:sz w:val="24"/>
+                <w:szCs w:val="24"/>
+                <w:lang w:val="en-US" w:eastAsia="en-NL"/>
+              </w:rPr>
+              <w:t>mysql</w:t>
+            </w:r>
+            <w:proofErr w:type="spellEnd"/>
+            <w:r>
+              <w:rPr>
+                <w:rFonts w:ascii="Arial" w:eastAsia="Times New Roman" w:hAnsi="Arial" w:cs="Arial"/>
+                <w:color w:val="000000"/>
+                <w:sz w:val="24"/>
+                <w:szCs w:val="24"/>
+                <w:lang w:val="en-US" w:eastAsia="en-NL"/>
+              </w:rPr>
+              <w:t xml:space="preserve"> instead of </w:t>
+            </w:r>
+            <w:proofErr w:type="spellStart"/>
+            <w:r>
+              <w:rPr>
+                <w:rFonts w:ascii="Arial" w:eastAsia="Times New Roman" w:hAnsi="Arial" w:cs="Arial"/>
+                <w:color w:val="000000"/>
+                <w:sz w:val="24"/>
+                <w:szCs w:val="24"/>
+                <w:lang w:val="en-US" w:eastAsia="en-NL"/>
+              </w:rPr>
+              <w:t>mogodb</w:t>
+            </w:r>
+            <w:proofErr w:type="spellEnd"/>
           </w:p>
         </w:tc>
         <w:tc>
@@ -3979,8 +4013,13 @@
       </w:pPr>
       <w:bookmarkStart w:id="11" w:name="_Toc100153106"/>
       <w:bookmarkStart w:id="12" w:name="_Toc100156857"/>
-      <w:r>
-        <w:t>Liskov substitution</w:t>
+      <w:proofErr w:type="spellStart"/>
+      <w:r>
+        <w:t>Liskov</w:t>
+      </w:r>
+      <w:proofErr w:type="spellEnd"/>
+      <w:r>
+        <w:t xml:space="preserve"> substitution</w:t>
       </w:r>
       <w:bookmarkEnd w:id="11"/>
       <w:bookmarkEnd w:id="12"/>
@@ -4044,7 +4083,29 @@
           <w:szCs w:val="28"/>
           <w:shd w:val="clear" w:color="auto" w:fill="FFFFFF"/>
         </w:rPr>
-        <w:t xml:space="preserve"> NormalUser and Admin.</w:t>
+        <w:t xml:space="preserve"> </w:t>
+      </w:r>
+      <w:proofErr w:type="spellStart"/>
+      <w:r>
+        <w:rPr>
+          <w:rFonts w:ascii="Lato" w:hAnsi="Lato"/>
+          <w:color w:val="2D3B45"/>
+          <w:sz w:val="28"/>
+          <w:szCs w:val="28"/>
+          <w:shd w:val="clear" w:color="auto" w:fill="FFFFFF"/>
+        </w:rPr>
+        <w:t>NormalUser</w:t>
+      </w:r>
+      <w:proofErr w:type="spellEnd"/>
+      <w:r>
+        <w:rPr>
+          <w:rFonts w:ascii="Lato" w:hAnsi="Lato"/>
+          <w:color w:val="2D3B45"/>
+          <w:sz w:val="28"/>
+          <w:szCs w:val="28"/>
+          <w:shd w:val="clear" w:color="auto" w:fill="FFFFFF"/>
+        </w:rPr>
+        <w:t xml:space="preserve"> and Admin.</w:t>
       </w:r>
     </w:p>
     <w:p>
@@ -4622,6 +4683,7 @@
         </w:rPr>
         <w:t xml:space="preserve"> a </w:t>
       </w:r>
+      <w:proofErr w:type="spellStart"/>
       <w:r>
         <w:rPr>
           <w:rFonts w:ascii="Lato" w:hAnsi="Lato"/>
@@ -4630,8 +4692,9 @@
           <w:szCs w:val="28"/>
           <w:shd w:val="clear" w:color="auto" w:fill="FFFFFF"/>
         </w:rPr>
-        <w:t xml:space="preserve">mysql </w:t>
-      </w:r>
+        <w:t>mysql</w:t>
+      </w:r>
+      <w:proofErr w:type="spellEnd"/>
       <w:r>
         <w:rPr>
           <w:rFonts w:ascii="Lato" w:hAnsi="Lato"/>
@@ -4640,7 +4703,7 @@
           <w:szCs w:val="28"/>
           <w:shd w:val="clear" w:color="auto" w:fill="FFFFFF"/>
         </w:rPr>
-        <w:t>database for this project</w:t>
+        <w:t xml:space="preserve"> </w:t>
       </w:r>
       <w:r>
         <w:rPr>
@@ -4650,7 +4713,83 @@
           <w:szCs w:val="28"/>
           <w:shd w:val="clear" w:color="auto" w:fill="FFFFFF"/>
         </w:rPr>
-        <w:t xml:space="preserve"> because I’m already familiar with it and the teacher (marcio) explained how to connect the API to a local mysql database (which I couldn’t get working for mongodb).</w:t>
+        <w:t>database for this project</w:t>
+      </w:r>
+      <w:r>
+        <w:rPr>
+          <w:rFonts w:ascii="Lato" w:hAnsi="Lato"/>
+          <w:color w:val="2D3B45"/>
+          <w:sz w:val="28"/>
+          <w:szCs w:val="28"/>
+          <w:shd w:val="clear" w:color="auto" w:fill="FFFFFF"/>
+        </w:rPr>
+        <w:t xml:space="preserve"> because I’m already familiar with it and the teacher (</w:t>
+      </w:r>
+      <w:proofErr w:type="spellStart"/>
+      <w:r>
+        <w:rPr>
+          <w:rFonts w:ascii="Lato" w:hAnsi="Lato"/>
+          <w:color w:val="2D3B45"/>
+          <w:sz w:val="28"/>
+          <w:szCs w:val="28"/>
+          <w:shd w:val="clear" w:color="auto" w:fill="FFFFFF"/>
+        </w:rPr>
+        <w:t>marcio</w:t>
+      </w:r>
+      <w:proofErr w:type="spellEnd"/>
+      <w:r>
+        <w:rPr>
+          <w:rFonts w:ascii="Lato" w:hAnsi="Lato"/>
+          <w:color w:val="2D3B45"/>
+          <w:sz w:val="28"/>
+          <w:szCs w:val="28"/>
+          <w:shd w:val="clear" w:color="auto" w:fill="FFFFFF"/>
+        </w:rPr>
+        <w:t xml:space="preserve">) explained how to connect the API to a local </w:t>
+      </w:r>
+      <w:proofErr w:type="spellStart"/>
+      <w:r>
+        <w:rPr>
+          <w:rFonts w:ascii="Lato" w:hAnsi="Lato"/>
+          <w:color w:val="2D3B45"/>
+          <w:sz w:val="28"/>
+          <w:szCs w:val="28"/>
+          <w:shd w:val="clear" w:color="auto" w:fill="FFFFFF"/>
+        </w:rPr>
+        <w:t>mysql</w:t>
+      </w:r>
+      <w:proofErr w:type="spellEnd"/>
+      <w:r>
+        <w:rPr>
+          <w:rFonts w:ascii="Lato" w:hAnsi="Lato"/>
+          <w:color w:val="2D3B45"/>
+          <w:sz w:val="28"/>
+          <w:szCs w:val="28"/>
+          <w:shd w:val="clear" w:color="auto" w:fill="FFFFFF"/>
+        </w:rPr>
+        <w:t xml:space="preserve"> database (which I couldn’t get working for </w:t>
+      </w:r>
+      <w:proofErr w:type="spellStart"/>
+      <w:r>
+        <w:rPr>
+          <w:rFonts w:ascii="Lato" w:hAnsi="Lato"/>
+          <w:color w:val="2D3B45"/>
+          <w:sz w:val="28"/>
+          <w:szCs w:val="28"/>
+          <w:shd w:val="clear" w:color="auto" w:fill="FFFFFF"/>
+        </w:rPr>
+        <w:t>mongodb</w:t>
+      </w:r>
+      <w:proofErr w:type="spellEnd"/>
+      <w:r>
+        <w:rPr>
+          <w:rFonts w:ascii="Lato" w:hAnsi="Lato"/>
+          <w:color w:val="2D3B45"/>
+          <w:sz w:val="28"/>
+          <w:szCs w:val="28"/>
+          <w:shd w:val="clear" w:color="auto" w:fill="FFFFFF"/>
+        </w:rPr>
+        <w:t>).</w:t>
       </w:r>
     </w:p>
     <w:p>
@@ -4769,7 +4908,23 @@
           <w:sz w:val="28"/>
           <w:szCs w:val="28"/>
         </w:rPr>
-        <w:t xml:space="preserve"> one of these, the NormalUser,</w:t>
+        <w:t xml:space="preserve"> one of these, the </w:t>
+      </w:r>
+      <w:proofErr w:type="spellStart"/>
+      <w:r>
+        <w:rPr>
+          <w:sz w:val="28"/>
+          <w:szCs w:val="28"/>
+        </w:rPr>
+        <w:t>NormalUser</w:t>
+      </w:r>
+      <w:proofErr w:type="spellEnd"/>
+      <w:r>
+        <w:rPr>
+          <w:sz w:val="28"/>
+          <w:szCs w:val="28"/>
+        </w:rPr>
+        <w:t>,</w:t>
       </w:r>
       <w:r>
         <w:rPr>
@@ -5264,8 +5419,17 @@
           <w:sz w:val="28"/>
           <w:szCs w:val="28"/>
         </w:rPr>
-        <w:t>, the controller layer uses a DataTransferObject</w:t>
-      </w:r>
+        <w:t xml:space="preserve">, the controller layer uses a </w:t>
+      </w:r>
+      <w:proofErr w:type="spellStart"/>
+      <w:r>
+        <w:rPr>
+          <w:sz w:val="28"/>
+          <w:szCs w:val="28"/>
+        </w:rPr>
+        <w:t>DataTransferObject</w:t>
+      </w:r>
+      <w:proofErr w:type="spellEnd"/>
       <w:r>
         <w:rPr>
           <w:sz w:val="28"/>
@@ -5299,7 +5463,23 @@
           <w:sz w:val="28"/>
           <w:szCs w:val="28"/>
         </w:rPr>
-        <w:t xml:space="preserve"> then the other way around because the DataTranserObject </w:t>
+        <w:t xml:space="preserve"> then the other way around because the </w:t>
+      </w:r>
+      <w:proofErr w:type="spellStart"/>
+      <w:r>
+        <w:rPr>
+          <w:sz w:val="28"/>
+          <w:szCs w:val="28"/>
+        </w:rPr>
+        <w:t>DataTranserObject</w:t>
+      </w:r>
+      <w:proofErr w:type="spellEnd"/>
+      <w:r>
+        <w:rPr>
+          <w:sz w:val="28"/>
+          <w:szCs w:val="28"/>
+        </w:rPr>
+        <w:t xml:space="preserve"> </w:t>
       </w:r>
       <w:r>
         <w:rPr>
@@ -5411,22 +5591,9 @@
       <w:pPr>
         <w:pStyle w:val="Heading1"/>
       </w:pPr>
-      <w:bookmarkStart w:id="37" w:name="_Toc100153118"/>
-      <w:bookmarkStart w:id="38" w:name="_Toc100156869"/>
       <w:r>
         <w:lastRenderedPageBreak/>
-        <w:t>Research Questions</w:t>
-      </w:r>
-      <w:bookmarkEnd w:id="37"/>
-      <w:bookmarkEnd w:id="38"/>
-      <w:r>
-        <w:fldChar w:fldCharType="begin"/>
-      </w:r>
-      <w:r>
-        <w:instrText xml:space="preserve"> XE "Research Questions" </w:instrText>
-      </w:r>
-      <w:r>
-        <w:fldChar w:fldCharType="end"/>
+        <w:t>CI/CD setup</w:t>
       </w:r>
     </w:p>
     <w:p>
@@ -5439,2162 +5606,6 @@
     </w:p>
     <w:p>
       <w:pPr>
-        <w:pStyle w:val="Heading2"/>
-        <w:rPr>
-          <w:rStyle w:val="Heading2Char"/>
-          <w:sz w:val="48"/>
-          <w:szCs w:val="48"/>
-        </w:rPr>
-      </w:pPr>
-      <w:bookmarkStart w:id="39" w:name="_Toc100156870"/>
-      <w:r>
-        <w:rPr>
-          <w:rStyle w:val="Heading2Char"/>
-          <w:sz w:val="48"/>
-          <w:szCs w:val="48"/>
-        </w:rPr>
-        <w:t>Problem 1:</w:t>
-      </w:r>
-    </w:p>
-    <w:p>
-      <w:pPr>
-        <w:rPr>
-          <w:sz w:val="32"/>
-          <w:szCs w:val="32"/>
-        </w:rPr>
-      </w:pPr>
-      <w:r>
-        <w:rPr>
-          <w:rStyle w:val="Heading2Char"/>
-          <w:sz w:val="32"/>
-          <w:szCs w:val="32"/>
-        </w:rPr>
-        <w:t xml:space="preserve"> </w:t>
-      </w:r>
-      <w:r>
-        <w:rPr>
-          <w:rStyle w:val="Heading2Char"/>
-          <w:sz w:val="32"/>
-          <w:szCs w:val="32"/>
-        </w:rPr>
-        <w:tab/>
-      </w:r>
-      <w:r>
-        <w:rPr>
-          <w:sz w:val="32"/>
-          <w:szCs w:val="32"/>
-        </w:rPr>
-        <w:t>What are</w:t>
-      </w:r>
-      <w:r>
-        <w:rPr>
-          <w:sz w:val="32"/>
-          <w:szCs w:val="32"/>
-        </w:rPr>
-        <w:t xml:space="preserve"> model </w:t>
-      </w:r>
-      <w:r>
-        <w:rPr>
-          <w:sz w:val="32"/>
-          <w:szCs w:val="32"/>
-        </w:rPr>
-        <w:t>and</w:t>
-      </w:r>
-      <w:r>
-        <w:rPr>
-          <w:sz w:val="32"/>
-          <w:szCs w:val="32"/>
-        </w:rPr>
-        <w:t xml:space="preserve"> DTO (Data transfer object)</w:t>
-      </w:r>
-      <w:r>
-        <w:rPr>
-          <w:sz w:val="32"/>
-          <w:szCs w:val="32"/>
-        </w:rPr>
-        <w:t xml:space="preserve"> used for.</w:t>
-      </w:r>
-      <w:bookmarkEnd w:id="39"/>
-      <w:r>
-        <w:rPr>
-          <w:sz w:val="32"/>
-          <w:szCs w:val="32"/>
-        </w:rPr>
-        <w:fldChar w:fldCharType="begin"/>
-      </w:r>
-      <w:r>
-        <w:rPr>
-          <w:sz w:val="32"/>
-          <w:szCs w:val="32"/>
-        </w:rPr>
-        <w:instrText xml:space="preserve"> XE "</w:instrText>
-      </w:r>
-      <w:r>
-        <w:rPr>
-          <w:rStyle w:val="Heading2Char"/>
-          <w:sz w:val="32"/>
-          <w:szCs w:val="32"/>
-        </w:rPr>
-        <w:instrText>Problem 1</w:instrText>
-      </w:r>
-      <w:r>
-        <w:rPr>
-          <w:sz w:val="32"/>
-          <w:szCs w:val="32"/>
-        </w:rPr>
-        <w:instrText>\</w:instrText>
-      </w:r>
-      <w:r>
-        <w:rPr>
-          <w:rStyle w:val="Heading2Char"/>
-          <w:sz w:val="32"/>
-          <w:szCs w:val="32"/>
-        </w:rPr>
-        <w:instrText xml:space="preserve">: </w:instrText>
-      </w:r>
-      <w:r>
-        <w:rPr>
-          <w:sz w:val="32"/>
-          <w:szCs w:val="32"/>
-        </w:rPr>
-        <w:instrText xml:space="preserve">What are model and DTO (Data transfer object) used for." </w:instrText>
-      </w:r>
-      <w:r>
-        <w:rPr>
-          <w:sz w:val="32"/>
-          <w:szCs w:val="32"/>
-        </w:rPr>
-        <w:fldChar w:fldCharType="end"/>
-      </w:r>
-    </w:p>
-    <w:p>
-      <w:pPr>
-        <w:pStyle w:val="Heading2"/>
-      </w:pPr>
-      <w:bookmarkStart w:id="40" w:name="_Hlk100156756"/>
-      <w:bookmarkStart w:id="41" w:name="_Toc100156871"/>
-      <w:r>
-        <w:rPr>
-          <w:rStyle w:val="Heading3Char"/>
-          <w:sz w:val="40"/>
-          <w:szCs w:val="40"/>
-        </w:rPr>
-        <w:t>Major question</w:t>
-      </w:r>
-      <w:r>
-        <w:rPr>
-          <w:rStyle w:val="Heading3Char"/>
-          <w:sz w:val="40"/>
-          <w:szCs w:val="40"/>
-        </w:rPr>
-        <w:t xml:space="preserve"> 1</w:t>
-      </w:r>
-      <w:r>
-        <w:rPr>
-          <w:rStyle w:val="Heading3Char"/>
-          <w:sz w:val="40"/>
-          <w:szCs w:val="40"/>
-        </w:rPr>
-        <w:t>:</w:t>
-      </w:r>
-      <w:r>
-        <w:t xml:space="preserve"> </w:t>
-      </w:r>
-    </w:p>
-    <w:p>
-      <w:pPr>
-        <w:ind w:firstLine="720"/>
-        <w:rPr>
-          <w:sz w:val="32"/>
-          <w:szCs w:val="32"/>
-        </w:rPr>
-      </w:pPr>
-      <w:r>
-        <w:rPr>
-          <w:sz w:val="32"/>
-          <w:szCs w:val="32"/>
-        </w:rPr>
-        <w:t>When to use a model and when to use a DTO</w:t>
-      </w:r>
-      <w:bookmarkEnd w:id="40"/>
-      <w:bookmarkEnd w:id="41"/>
-      <w:r>
-        <w:rPr>
-          <w:sz w:val="32"/>
-          <w:szCs w:val="32"/>
-        </w:rPr>
-        <w:fldChar w:fldCharType="begin"/>
-      </w:r>
-      <w:r>
-        <w:rPr>
-          <w:sz w:val="32"/>
-          <w:szCs w:val="32"/>
-        </w:rPr>
-        <w:instrText xml:space="preserve"> XE "</w:instrText>
-      </w:r>
-      <w:r>
-        <w:rPr>
-          <w:rStyle w:val="Heading3Char"/>
-          <w:szCs w:val="32"/>
-        </w:rPr>
-        <w:instrText>Problem 1\: What are model and DTO (Data transfer object) used for.:</w:instrText>
-      </w:r>
-      <w:r>
-        <w:rPr>
-          <w:sz w:val="32"/>
-          <w:szCs w:val="32"/>
-        </w:rPr>
-        <w:instrText xml:space="preserve">Major question 1\: When to use a model and when to use a DTO" </w:instrText>
-      </w:r>
-      <w:r>
-        <w:rPr>
-          <w:sz w:val="32"/>
-          <w:szCs w:val="32"/>
-        </w:rPr>
-        <w:fldChar w:fldCharType="end"/>
-      </w:r>
-      <w:r>
-        <w:rPr>
-          <w:sz w:val="32"/>
-          <w:szCs w:val="32"/>
-        </w:rPr>
-        <w:t xml:space="preserve"> </w:t>
-      </w:r>
-    </w:p>
-    <w:p>
-      <w:pPr>
-        <w:pStyle w:val="Heading2"/>
-      </w:pPr>
-      <w:bookmarkStart w:id="42" w:name="_Toc100156872"/>
-      <w:r>
-        <w:t>Minor questions 1:</w:t>
-      </w:r>
-      <w:bookmarkEnd w:id="42"/>
-      <w:r>
-        <w:fldChar w:fldCharType="begin"/>
-      </w:r>
-      <w:r>
-        <w:instrText xml:space="preserve"> XE "</w:instrText>
-      </w:r>
-      <w:r>
-        <w:instrText>Major question 1: When to use a model and when to use a DTO:Minor questions 1</w:instrText>
-      </w:r>
-      <w:r>
-        <w:instrText xml:space="preserve">" </w:instrText>
-      </w:r>
-      <w:r>
-        <w:fldChar w:fldCharType="end"/>
-      </w:r>
-    </w:p>
-    <w:p>
-      <w:pPr>
-        <w:rPr>
-          <w:sz w:val="32"/>
-          <w:szCs w:val="32"/>
-        </w:rPr>
-      </w:pPr>
-      <w:r>
-        <w:tab/>
-      </w:r>
-      <w:r>
-        <w:rPr>
-          <w:sz w:val="32"/>
-          <w:szCs w:val="32"/>
-        </w:rPr>
-        <w:t>What is a model?</w:t>
-      </w:r>
-    </w:p>
-    <w:p>
-      <w:pPr>
-        <w:pStyle w:val="ListParagraph"/>
-        <w:numPr>
-          <w:ilvl w:val="0"/>
-          <w:numId w:val="2"/>
-        </w:numPr>
-        <w:rPr>
-          <w:sz w:val="32"/>
-          <w:szCs w:val="32"/>
-        </w:rPr>
-      </w:pPr>
-      <w:r>
-        <w:rPr>
-          <w:sz w:val="32"/>
-          <w:szCs w:val="32"/>
-        </w:rPr>
-        <w:t>Literature study</w:t>
-      </w:r>
-    </w:p>
-    <w:p>
-      <w:pPr>
-        <w:ind w:firstLine="720"/>
-        <w:rPr>
-          <w:sz w:val="28"/>
-          <w:szCs w:val="28"/>
-        </w:rPr>
-      </w:pPr>
-      <w:r>
-        <w:rPr>
-          <w:sz w:val="28"/>
-          <w:szCs w:val="28"/>
-        </w:rPr>
-        <w:t xml:space="preserve">A </w:t>
-      </w:r>
-      <w:r>
-        <w:rPr>
-          <w:sz w:val="28"/>
-          <w:szCs w:val="28"/>
-        </w:rPr>
-        <w:t xml:space="preserve"> model is </w:t>
-      </w:r>
-      <w:r>
-        <w:rPr>
-          <w:sz w:val="28"/>
-          <w:szCs w:val="28"/>
-        </w:rPr>
-        <w:t>used to separate the controller from</w:t>
-      </w:r>
-      <w:r>
-        <w:rPr>
-          <w:sz w:val="28"/>
-          <w:szCs w:val="28"/>
-        </w:rPr>
-        <w:t xml:space="preserve"> accessing</w:t>
-      </w:r>
-      <w:r>
-        <w:rPr>
-          <w:sz w:val="28"/>
-          <w:szCs w:val="28"/>
-        </w:rPr>
-        <w:t xml:space="preserve"> the data </w:t>
-      </w:r>
-      <w:r>
-        <w:rPr>
-          <w:sz w:val="28"/>
-          <w:szCs w:val="28"/>
-        </w:rPr>
-        <w:t xml:space="preserve">directly </w:t>
-      </w:r>
-      <w:r>
-        <w:rPr>
-          <w:sz w:val="28"/>
-          <w:szCs w:val="28"/>
-        </w:rPr>
-        <w:t>according to the MVC flow</w:t>
-      </w:r>
-      <w:r>
-        <w:rPr>
-          <w:sz w:val="28"/>
-          <w:szCs w:val="28"/>
-        </w:rPr>
-        <w:t xml:space="preserve"> (Model-view-controller)</w:t>
-      </w:r>
-      <w:r>
-        <w:rPr>
-          <w:sz w:val="28"/>
-          <w:szCs w:val="28"/>
-        </w:rPr>
-        <w:t>.</w:t>
-      </w:r>
-      <w:r>
-        <w:rPr>
-          <w:sz w:val="28"/>
-          <w:szCs w:val="28"/>
-        </w:rPr>
-        <w:t xml:space="preserve"> It is described as representing the business layer of a application</w:t>
-      </w:r>
-      <w:r>
-        <w:rPr>
-          <w:sz w:val="28"/>
-          <w:szCs w:val="28"/>
-        </w:rPr>
-        <w:t>.</w:t>
-      </w:r>
-      <w:sdt>
-        <w:sdtPr>
-          <w:rPr>
-            <w:sz w:val="28"/>
-            <w:szCs w:val="28"/>
-          </w:rPr>
-          <w:id w:val="-2142949073"/>
-          <w:citation/>
-        </w:sdtPr>
-        <w:sdtContent>
-          <w:r>
-            <w:rPr>
-              <w:sz w:val="28"/>
-              <w:szCs w:val="28"/>
-            </w:rPr>
-            <w:fldChar w:fldCharType="begin"/>
-          </w:r>
-          <w:r>
-            <w:rPr>
-              <w:sz w:val="28"/>
-              <w:szCs w:val="28"/>
-              <w:lang w:val="en-US"/>
-            </w:rPr>
-            <w:instrText xml:space="preserve"> CITATION Cho21 \l 1033 </w:instrText>
-          </w:r>
-          <w:r>
-            <w:rPr>
-              <w:sz w:val="28"/>
-              <w:szCs w:val="28"/>
-            </w:rPr>
-            <w:fldChar w:fldCharType="separate"/>
-          </w:r>
-          <w:r>
-            <w:rPr>
-              <w:noProof/>
-              <w:sz w:val="28"/>
-              <w:szCs w:val="28"/>
-              <w:lang w:val="en-US"/>
-            </w:rPr>
-            <w:t xml:space="preserve"> (Choudary, 2021)</w:t>
-          </w:r>
-          <w:r>
-            <w:rPr>
-              <w:sz w:val="28"/>
-              <w:szCs w:val="28"/>
-            </w:rPr>
-            <w:fldChar w:fldCharType="end"/>
-          </w:r>
-        </w:sdtContent>
-      </w:sdt>
-    </w:p>
-    <w:p>
-      <w:pPr>
-        <w:ind w:firstLine="720"/>
-        <w:rPr>
-          <w:sz w:val="28"/>
-          <w:szCs w:val="28"/>
-        </w:rPr>
-      </w:pPr>
-      <w:r>
-        <w:rPr>
-          <w:sz w:val="28"/>
-          <w:szCs w:val="28"/>
-        </w:rPr>
-        <w:t xml:space="preserve"> Other</w:t>
-      </w:r>
-      <w:r>
-        <w:rPr>
-          <w:sz w:val="28"/>
-          <w:szCs w:val="28"/>
-        </w:rPr>
-        <w:t xml:space="preserve">s </w:t>
-      </w:r>
-      <w:r>
-        <w:rPr>
-          <w:sz w:val="28"/>
-          <w:szCs w:val="28"/>
-        </w:rPr>
-        <w:t xml:space="preserve">referee to it as an Model Object or MO for short, </w:t>
-      </w:r>
-      <w:r>
-        <w:rPr>
-          <w:sz w:val="28"/>
-          <w:szCs w:val="28"/>
-        </w:rPr>
-        <w:t>these are mapped closely to a corresponding database table and are often used as return values for a Data Access Object</w:t>
-      </w:r>
-      <w:r>
-        <w:rPr>
-          <w:sz w:val="28"/>
-          <w:szCs w:val="28"/>
-        </w:rPr>
-        <w:t xml:space="preserve">. </w:t>
-      </w:r>
-      <w:sdt>
-        <w:sdtPr>
-          <w:rPr>
-            <w:sz w:val="28"/>
-            <w:szCs w:val="28"/>
-          </w:rPr>
-          <w:id w:val="-469750188"/>
-          <w:citation/>
-        </w:sdtPr>
-        <w:sdtContent>
-          <w:r>
-            <w:rPr>
-              <w:sz w:val="28"/>
-              <w:szCs w:val="28"/>
-            </w:rPr>
-            <w:fldChar w:fldCharType="begin"/>
-          </w:r>
-          <w:r>
-            <w:rPr>
-              <w:sz w:val="28"/>
-              <w:szCs w:val="28"/>
-              <w:lang w:val="en-US"/>
-            </w:rPr>
-            <w:instrText xml:space="preserve"> CITATION Jav18 \l 1033 </w:instrText>
-          </w:r>
-          <w:r>
-            <w:rPr>
-              <w:sz w:val="28"/>
-              <w:szCs w:val="28"/>
-            </w:rPr>
-            <w:fldChar w:fldCharType="separate"/>
-          </w:r>
-          <w:r>
-            <w:rPr>
-              <w:noProof/>
-              <w:sz w:val="28"/>
-              <w:szCs w:val="28"/>
-              <w:lang w:val="en-US"/>
-            </w:rPr>
-            <w:t>(Java Practices, 2018)</w:t>
-          </w:r>
-          <w:r>
-            <w:rPr>
-              <w:sz w:val="28"/>
-              <w:szCs w:val="28"/>
-            </w:rPr>
-            <w:fldChar w:fldCharType="end"/>
-          </w:r>
-        </w:sdtContent>
-      </w:sdt>
-    </w:p>
-    <w:p>
-      <w:pPr>
-        <w:spacing w:before="100" w:beforeAutospacing="1" w:after="100" w:afterAutospacing="1" w:line="240" w:lineRule="auto"/>
-        <w:rPr>
-          <w:rFonts w:cstheme="minorHAnsi"/>
-          <w:sz w:val="28"/>
-          <w:szCs w:val="28"/>
-        </w:rPr>
-      </w:pPr>
-      <w:r>
-        <w:rPr>
-          <w:rFonts w:cstheme="minorHAnsi"/>
-          <w:sz w:val="28"/>
-          <w:szCs w:val="28"/>
-        </w:rPr>
-        <w:tab/>
-      </w:r>
-      <w:r>
-        <w:rPr>
-          <w:rFonts w:cstheme="minorHAnsi"/>
-          <w:sz w:val="28"/>
-          <w:szCs w:val="28"/>
-        </w:rPr>
-        <w:t>A</w:t>
-      </w:r>
-      <w:r>
-        <w:rPr>
-          <w:rFonts w:cstheme="minorHAnsi"/>
-          <w:sz w:val="28"/>
-          <w:szCs w:val="28"/>
-        </w:rPr>
-        <w:t xml:space="preserve">lthough the two </w:t>
-      </w:r>
-      <w:r>
-        <w:rPr>
-          <w:rFonts w:cstheme="minorHAnsi"/>
-          <w:sz w:val="28"/>
-          <w:szCs w:val="28"/>
-        </w:rPr>
-        <w:t>definitions</w:t>
-      </w:r>
-      <w:r>
-        <w:rPr>
-          <w:rFonts w:cstheme="minorHAnsi"/>
-          <w:sz w:val="28"/>
-          <w:szCs w:val="28"/>
-        </w:rPr>
-        <w:t xml:space="preserve"> </w:t>
-      </w:r>
-      <w:r>
-        <w:rPr>
-          <w:rFonts w:cstheme="minorHAnsi"/>
-          <w:sz w:val="28"/>
-          <w:szCs w:val="28"/>
-        </w:rPr>
-        <w:t>may seem similar</w:t>
-      </w:r>
-      <w:r>
-        <w:rPr>
-          <w:rFonts w:cstheme="minorHAnsi"/>
-          <w:sz w:val="28"/>
-          <w:szCs w:val="28"/>
-        </w:rPr>
-        <w:t xml:space="preserve"> one uses a model a object that can be transferred between the business and database layers</w:t>
-      </w:r>
-      <w:r>
-        <w:rPr>
-          <w:rFonts w:cstheme="minorHAnsi"/>
-          <w:sz w:val="28"/>
-          <w:szCs w:val="28"/>
-        </w:rPr>
-        <w:t xml:space="preserve"> but also refers to it as representing the business layer and </w:t>
-      </w:r>
-      <w:r>
-        <w:rPr>
-          <w:rFonts w:cstheme="minorHAnsi"/>
-          <w:sz w:val="28"/>
-          <w:szCs w:val="28"/>
-        </w:rPr>
-        <w:t>the</w:t>
-      </w:r>
-      <w:r>
-        <w:rPr>
-          <w:rFonts w:cstheme="minorHAnsi"/>
-          <w:sz w:val="28"/>
-          <w:szCs w:val="28"/>
-        </w:rPr>
-        <w:t xml:space="preserve"> other</w:t>
-      </w:r>
-      <w:r>
-        <w:rPr>
-          <w:rFonts w:cstheme="minorHAnsi"/>
-          <w:sz w:val="28"/>
-          <w:szCs w:val="28"/>
-        </w:rPr>
-        <w:t xml:space="preserve"> </w:t>
-      </w:r>
-      <w:r>
-        <w:rPr>
-          <w:rFonts w:cstheme="minorHAnsi"/>
-          <w:sz w:val="28"/>
-          <w:szCs w:val="28"/>
-        </w:rPr>
-        <w:t>descri</w:t>
-      </w:r>
-      <w:r>
-        <w:rPr>
-          <w:rFonts w:cstheme="minorHAnsi"/>
-          <w:sz w:val="28"/>
-          <w:szCs w:val="28"/>
-        </w:rPr>
-        <w:t>b</w:t>
-      </w:r>
-      <w:r>
-        <w:rPr>
-          <w:rFonts w:cstheme="minorHAnsi"/>
-          <w:sz w:val="28"/>
-          <w:szCs w:val="28"/>
-        </w:rPr>
-        <w:t>es it as closely related to the database even saying that</w:t>
-      </w:r>
-      <w:r>
-        <w:rPr>
-          <w:rFonts w:cstheme="minorHAnsi"/>
-          <w:sz w:val="28"/>
-          <w:szCs w:val="28"/>
-        </w:rPr>
-        <w:t xml:space="preserve"> it is</w:t>
-      </w:r>
-      <w:r>
-        <w:rPr>
-          <w:rFonts w:cstheme="minorHAnsi"/>
-          <w:sz w:val="28"/>
-          <w:szCs w:val="28"/>
-        </w:rPr>
-        <w:t xml:space="preserve"> “</w:t>
-      </w:r>
-      <w:r>
-        <w:rPr>
-          <w:rFonts w:eastAsia="Times New Roman" w:cstheme="minorHAnsi"/>
-          <w:color w:val="000000"/>
-          <w:sz w:val="28"/>
-          <w:szCs w:val="28"/>
-          <w:lang w:val="en-NL" w:eastAsia="en-NL"/>
-        </w:rPr>
-        <w:t>often map roughly to the records of a corresponding database table</w:t>
-      </w:r>
-      <w:r>
-        <w:rPr>
-          <w:rFonts w:eastAsia="Times New Roman" w:cstheme="minorHAnsi"/>
-          <w:color w:val="000000"/>
-          <w:sz w:val="28"/>
-          <w:szCs w:val="28"/>
-          <w:lang w:val="en-US" w:eastAsia="en-NL"/>
-        </w:rPr>
-        <w:t>.</w:t>
-      </w:r>
-      <w:r>
-        <w:rPr>
-          <w:rFonts w:cstheme="minorHAnsi"/>
-          <w:sz w:val="28"/>
-          <w:szCs w:val="28"/>
-        </w:rPr>
-        <w:t>“</w:t>
-      </w:r>
-      <w:r>
-        <w:rPr>
-          <w:rFonts w:cstheme="minorHAnsi"/>
-          <w:sz w:val="28"/>
-          <w:szCs w:val="28"/>
-        </w:rPr>
-        <w:t>.</w:t>
-      </w:r>
-      <w:sdt>
-        <w:sdtPr>
-          <w:rPr>
-            <w:rFonts w:cstheme="minorHAnsi"/>
-            <w:sz w:val="28"/>
-            <w:szCs w:val="28"/>
-          </w:rPr>
-          <w:id w:val="-679429089"/>
-          <w:citation/>
-        </w:sdtPr>
-        <w:sdtContent>
-          <w:r>
-            <w:rPr>
-              <w:rFonts w:cstheme="minorHAnsi"/>
-              <w:sz w:val="28"/>
-              <w:szCs w:val="28"/>
-            </w:rPr>
-            <w:fldChar w:fldCharType="begin"/>
-          </w:r>
-          <w:r>
-            <w:rPr>
-              <w:rFonts w:cstheme="minorHAnsi"/>
-              <w:sz w:val="28"/>
-              <w:szCs w:val="28"/>
-              <w:lang w:val="en-US"/>
-            </w:rPr>
-            <w:instrText xml:space="preserve"> CITATION Jav18 \l 1033 </w:instrText>
-          </w:r>
-          <w:r>
-            <w:rPr>
-              <w:rFonts w:cstheme="minorHAnsi"/>
-              <w:sz w:val="28"/>
-              <w:szCs w:val="28"/>
-            </w:rPr>
-            <w:fldChar w:fldCharType="separate"/>
-          </w:r>
-          <w:r>
-            <w:rPr>
-              <w:rFonts w:cstheme="minorHAnsi"/>
-              <w:noProof/>
-              <w:sz w:val="28"/>
-              <w:szCs w:val="28"/>
-              <w:lang w:val="en-US"/>
-            </w:rPr>
-            <w:t xml:space="preserve"> </w:t>
-          </w:r>
-          <w:r>
-            <w:rPr>
-              <w:rFonts w:cstheme="minorHAnsi"/>
-              <w:noProof/>
-              <w:sz w:val="28"/>
-              <w:szCs w:val="28"/>
-              <w:lang w:val="en-US"/>
-            </w:rPr>
-            <w:t>(Java Practices, 2018)</w:t>
-          </w:r>
-          <w:r>
-            <w:rPr>
-              <w:rFonts w:cstheme="minorHAnsi"/>
-              <w:sz w:val="28"/>
-              <w:szCs w:val="28"/>
-            </w:rPr>
-            <w:fldChar w:fldCharType="end"/>
-          </w:r>
-        </w:sdtContent>
-      </w:sdt>
-    </w:p>
-    <w:p>
-      <w:pPr>
-        <w:spacing w:before="100" w:beforeAutospacing="1" w:after="100" w:afterAutospacing="1" w:line="240" w:lineRule="auto"/>
-        <w:rPr>
-          <w:sz w:val="28"/>
-          <w:szCs w:val="28"/>
-        </w:rPr>
-      </w:pPr>
-      <w:r>
-        <w:rPr>
-          <w:rFonts w:cstheme="minorHAnsi"/>
-          <w:sz w:val="28"/>
-          <w:szCs w:val="28"/>
-        </w:rPr>
-        <w:tab/>
-        <w:t>I would have to conclude</w:t>
-      </w:r>
-      <w:r>
-        <w:rPr>
-          <w:rFonts w:cstheme="minorHAnsi"/>
-          <w:sz w:val="28"/>
-          <w:szCs w:val="28"/>
-        </w:rPr>
-        <w:t xml:space="preserve"> that</w:t>
-      </w:r>
-      <w:r>
-        <w:rPr>
-          <w:rFonts w:cstheme="minorHAnsi"/>
-          <w:sz w:val="28"/>
-          <w:szCs w:val="28"/>
-        </w:rPr>
-        <w:t xml:space="preserve"> </w:t>
-      </w:r>
-      <w:r>
-        <w:rPr>
-          <w:rFonts w:cstheme="minorHAnsi"/>
-          <w:sz w:val="28"/>
-          <w:szCs w:val="28"/>
-        </w:rPr>
-        <w:t xml:space="preserve">a model differs </w:t>
-      </w:r>
-      <w:r>
-        <w:rPr>
-          <w:rFonts w:cstheme="minorHAnsi"/>
-          <w:sz w:val="28"/>
-          <w:szCs w:val="28"/>
-        </w:rPr>
-        <w:t>in</w:t>
-      </w:r>
-      <w:r>
-        <w:rPr>
-          <w:rFonts w:cstheme="minorHAnsi"/>
-          <w:sz w:val="28"/>
-          <w:szCs w:val="28"/>
-        </w:rPr>
-        <w:t xml:space="preserve"> function depending on the contest it is used in</w:t>
-      </w:r>
-      <w:r>
-        <w:rPr>
-          <w:rFonts w:cstheme="minorHAnsi"/>
-          <w:sz w:val="28"/>
-          <w:szCs w:val="28"/>
-        </w:rPr>
-        <w:t>.</w:t>
-      </w:r>
-      <w:r>
-        <w:rPr>
-          <w:rFonts w:cstheme="minorHAnsi"/>
-          <w:sz w:val="28"/>
-          <w:szCs w:val="28"/>
-        </w:rPr>
-        <w:t xml:space="preserve"> </w:t>
-      </w:r>
-      <w:r>
-        <w:rPr>
-          <w:rFonts w:cstheme="minorHAnsi"/>
-          <w:sz w:val="28"/>
-          <w:szCs w:val="28"/>
-        </w:rPr>
-        <w:t>I</w:t>
-      </w:r>
-      <w:r>
-        <w:rPr>
-          <w:rFonts w:cstheme="minorHAnsi"/>
-          <w:sz w:val="28"/>
-          <w:szCs w:val="28"/>
-        </w:rPr>
-        <w:t xml:space="preserve">f it appears related to a MVC flow then it has the function of a transitional object that is used in transferring data from the database layer to the business layer. If found in the context of a </w:t>
-      </w:r>
-      <w:r>
-        <w:rPr>
-          <w:sz w:val="28"/>
-          <w:szCs w:val="28"/>
-        </w:rPr>
-        <w:t>Model Object</w:t>
-      </w:r>
-      <w:r>
-        <w:rPr>
-          <w:sz w:val="28"/>
-          <w:szCs w:val="28"/>
-        </w:rPr>
-        <w:t xml:space="preserve"> or used in reference to a Data access object it will be more closely related to the database layer and even the database structure itself.</w:t>
-      </w:r>
-    </w:p>
-    <w:p>
-      <w:pPr>
-        <w:pStyle w:val="ListParagraph"/>
-        <w:numPr>
-          <w:ilvl w:val="0"/>
-          <w:numId w:val="2"/>
-        </w:numPr>
-        <w:rPr>
-          <w:sz w:val="32"/>
-          <w:szCs w:val="32"/>
-        </w:rPr>
-      </w:pPr>
-      <w:r>
-        <w:rPr>
-          <w:sz w:val="32"/>
-          <w:szCs w:val="32"/>
-        </w:rPr>
-        <w:t>Available product analysis</w:t>
-      </w:r>
-    </w:p>
-    <w:p>
-      <w:pPr>
-        <w:pStyle w:val="ListParagraph"/>
-        <w:numPr>
-          <w:ilvl w:val="0"/>
-          <w:numId w:val="2"/>
-        </w:numPr>
-        <w:rPr>
-          <w:sz w:val="32"/>
-          <w:szCs w:val="32"/>
-        </w:rPr>
-      </w:pPr>
-      <w:r>
-        <w:rPr>
-          <w:sz w:val="32"/>
-          <w:szCs w:val="32"/>
-        </w:rPr>
-        <w:t>Community research</w:t>
-      </w:r>
-    </w:p>
-    <w:p>
-      <w:pPr>
-        <w:spacing w:before="100" w:beforeAutospacing="1" w:after="100" w:afterAutospacing="1" w:line="240" w:lineRule="auto"/>
-        <w:rPr>
-          <w:sz w:val="28"/>
-          <w:szCs w:val="28"/>
-        </w:rPr>
-      </w:pPr>
-      <w:r>
-        <w:rPr>
-          <w:sz w:val="32"/>
-          <w:szCs w:val="32"/>
-        </w:rPr>
-        <w:br w:type="page"/>
-      </w:r>
-    </w:p>
-    <w:p>
-      <w:pPr>
-        <w:pStyle w:val="ListParagraph"/>
-        <w:ind w:left="1080"/>
-        <w:rPr>
-          <w:sz w:val="32"/>
-          <w:szCs w:val="32"/>
-        </w:rPr>
-      </w:pPr>
-      <w:r>
-        <w:rPr>
-          <w:sz w:val="32"/>
-          <w:szCs w:val="32"/>
-        </w:rPr>
-        <w:lastRenderedPageBreak/>
-        <w:t>What is a DTO?</w:t>
-      </w:r>
-    </w:p>
-    <w:p>
-      <w:pPr>
-        <w:pStyle w:val="ListParagraph"/>
-        <w:numPr>
-          <w:ilvl w:val="0"/>
-          <w:numId w:val="2"/>
-        </w:numPr>
-        <w:rPr>
-          <w:sz w:val="32"/>
-          <w:szCs w:val="32"/>
-        </w:rPr>
-      </w:pPr>
-      <w:r>
-        <w:rPr>
-          <w:sz w:val="32"/>
-          <w:szCs w:val="32"/>
-        </w:rPr>
-        <w:t>Literature study</w:t>
-      </w:r>
-    </w:p>
-    <w:p>
-      <w:pPr>
-        <w:ind w:left="720" w:firstLine="360"/>
-        <w:rPr>
-          <w:sz w:val="28"/>
-          <w:szCs w:val="28"/>
-        </w:rPr>
-      </w:pPr>
-      <w:r>
-        <w:rPr>
-          <w:sz w:val="28"/>
-          <w:szCs w:val="28"/>
-        </w:rPr>
-        <w:t>DTO is a abbreviation for data transfer object. The DTO pattern is used to reduce the number of methods called by combining multiple variables in one call</w:t>
-      </w:r>
-      <w:r>
-        <w:rPr>
-          <w:sz w:val="28"/>
-          <w:szCs w:val="28"/>
-        </w:rPr>
-        <w:t xml:space="preserve">, these contain no login and are used as storage. They are often composed of multiple models or parted of them. </w:t>
-      </w:r>
-      <w:sdt>
-        <w:sdtPr>
-          <w:rPr>
-            <w:sz w:val="28"/>
-            <w:szCs w:val="28"/>
-          </w:rPr>
-          <w:id w:val="1394003154"/>
-          <w:citation/>
-        </w:sdtPr>
-        <w:sdtContent>
-          <w:r>
-            <w:rPr>
-              <w:sz w:val="28"/>
-              <w:szCs w:val="28"/>
-            </w:rPr>
-            <w:fldChar w:fldCharType="begin"/>
-          </w:r>
-          <w:r>
-            <w:rPr>
-              <w:sz w:val="28"/>
-              <w:szCs w:val="28"/>
-              <w:lang w:val="en-US"/>
-            </w:rPr>
-            <w:instrText xml:space="preserve"> CITATION Dae22 \l 1033 </w:instrText>
-          </w:r>
-          <w:r>
-            <w:rPr>
-              <w:sz w:val="28"/>
-              <w:szCs w:val="28"/>
-            </w:rPr>
-            <w:fldChar w:fldCharType="separate"/>
-          </w:r>
-          <w:r>
-            <w:rPr>
-              <w:noProof/>
-              <w:sz w:val="28"/>
-              <w:szCs w:val="28"/>
-              <w:lang w:val="en-US"/>
-            </w:rPr>
-            <w:t xml:space="preserve"> </w:t>
-          </w:r>
-          <w:r>
-            <w:rPr>
-              <w:noProof/>
-              <w:sz w:val="28"/>
-              <w:szCs w:val="28"/>
-              <w:lang w:val="en-US"/>
-            </w:rPr>
-            <w:t>(Daeldung, 2022)</w:t>
-          </w:r>
-          <w:r>
-            <w:rPr>
-              <w:sz w:val="28"/>
-              <w:szCs w:val="28"/>
-            </w:rPr>
-            <w:fldChar w:fldCharType="end"/>
-          </w:r>
-        </w:sdtContent>
-      </w:sdt>
-    </w:p>
-    <w:p>
-      <w:pPr>
-        <w:ind w:left="720"/>
-        <w:rPr>
-          <w:rFonts w:cstheme="minorHAnsi"/>
-          <w:sz w:val="28"/>
-          <w:szCs w:val="28"/>
-        </w:rPr>
-      </w:pPr>
-      <w:r>
-        <w:rPr>
-          <w:sz w:val="28"/>
-          <w:szCs w:val="28"/>
-        </w:rPr>
-        <w:tab/>
-      </w:r>
-      <w:r>
-        <w:rPr>
-          <w:rFonts w:cstheme="minorHAnsi"/>
-          <w:sz w:val="28"/>
-          <w:szCs w:val="28"/>
-        </w:rPr>
-        <w:t xml:space="preserve">The DTO pattern is also mentioned often as a </w:t>
-      </w:r>
-      <w:r>
-        <w:rPr>
-          <w:rFonts w:cstheme="minorHAnsi"/>
-          <w:sz w:val="28"/>
-          <w:szCs w:val="28"/>
-        </w:rPr>
-        <w:t>“</w:t>
-      </w:r>
-      <w:r>
-        <w:rPr>
-          <w:rFonts w:cstheme="minorHAnsi"/>
-          <w:sz w:val="28"/>
-          <w:szCs w:val="28"/>
-        </w:rPr>
-        <w:t>objects that aggregate and encapsulate data for transfer</w:t>
-      </w:r>
-      <w:r>
-        <w:rPr>
-          <w:rFonts w:cstheme="minorHAnsi"/>
-          <w:sz w:val="28"/>
-          <w:szCs w:val="28"/>
-        </w:rPr>
-        <w:t xml:space="preserve">”. It should contain serialization and deserialization mechanisms but no logic. </w:t>
-      </w:r>
-      <w:r>
-        <w:rPr>
-          <w:rFonts w:cstheme="minorHAnsi"/>
-          <w:sz w:val="28"/>
-          <w:szCs w:val="28"/>
-        </w:rPr>
-        <w:t xml:space="preserve">The DTO are custom made to only send the data that is needed and to not include sensitive information increasing the security of the application. </w:t>
-      </w:r>
-      <w:sdt>
-        <w:sdtPr>
-          <w:rPr>
-            <w:rFonts w:cstheme="minorHAnsi"/>
-            <w:sz w:val="28"/>
-            <w:szCs w:val="28"/>
-          </w:rPr>
-          <w:id w:val="-45306941"/>
-          <w:citation/>
-        </w:sdtPr>
-        <w:sdtContent>
-          <w:r>
-            <w:rPr>
-              <w:rFonts w:cstheme="minorHAnsi"/>
-              <w:sz w:val="28"/>
-              <w:szCs w:val="28"/>
-            </w:rPr>
-            <w:fldChar w:fldCharType="begin"/>
-          </w:r>
-          <w:r>
-            <w:rPr>
-              <w:rFonts w:cstheme="minorHAnsi"/>
-              <w:sz w:val="28"/>
-              <w:szCs w:val="28"/>
-              <w:lang w:val="en-US"/>
-            </w:rPr>
-            <w:instrText xml:space="preserve"> CITATION Vic20 \l 1033 </w:instrText>
-          </w:r>
-          <w:r>
-            <w:rPr>
-              <w:rFonts w:cstheme="minorHAnsi"/>
-              <w:sz w:val="28"/>
-              <w:szCs w:val="28"/>
-            </w:rPr>
-            <w:fldChar w:fldCharType="separate"/>
-          </w:r>
-          <w:r>
-            <w:rPr>
-              <w:rFonts w:cstheme="minorHAnsi"/>
-              <w:noProof/>
-              <w:sz w:val="28"/>
-              <w:szCs w:val="28"/>
-              <w:lang w:val="en-US"/>
-            </w:rPr>
-            <w:t>(Seniuk, 2020)</w:t>
-          </w:r>
-          <w:r>
-            <w:rPr>
-              <w:rFonts w:cstheme="minorHAnsi"/>
-              <w:sz w:val="28"/>
-              <w:szCs w:val="28"/>
-            </w:rPr>
-            <w:fldChar w:fldCharType="end"/>
-          </w:r>
-        </w:sdtContent>
-      </w:sdt>
-    </w:p>
-    <w:p>
-      <w:pPr>
-        <w:ind w:left="720"/>
-        <w:rPr>
-          <w:rFonts w:cstheme="minorHAnsi"/>
-          <w:sz w:val="28"/>
-          <w:szCs w:val="28"/>
-        </w:rPr>
-      </w:pPr>
-      <w:r>
-        <w:rPr>
-          <w:rFonts w:cstheme="minorHAnsi"/>
-          <w:sz w:val="28"/>
-          <w:szCs w:val="28"/>
-        </w:rPr>
-        <w:tab/>
-        <w:t xml:space="preserve">In conclusion a DTO is used </w:t>
-      </w:r>
-      <w:r>
-        <w:rPr>
-          <w:rFonts w:cstheme="minorHAnsi"/>
-          <w:sz w:val="28"/>
-          <w:szCs w:val="28"/>
-        </w:rPr>
-        <w:t xml:space="preserve">as a collection of data that can be composed of multiple models or variables that include exclude unrequired or sensitive data and so increases security and speed. It also decreases the number of requests needed. </w:t>
-      </w:r>
-    </w:p>
-    <w:p>
-      <w:pPr>
-        <w:pStyle w:val="ListParagraph"/>
-        <w:numPr>
-          <w:ilvl w:val="0"/>
-          <w:numId w:val="2"/>
-        </w:numPr>
-        <w:rPr>
-          <w:sz w:val="32"/>
-          <w:szCs w:val="32"/>
-        </w:rPr>
-      </w:pPr>
-      <w:r>
-        <w:rPr>
-          <w:sz w:val="32"/>
-          <w:szCs w:val="32"/>
-        </w:rPr>
-        <w:t>Available product analysis</w:t>
-      </w:r>
-    </w:p>
-    <w:p>
-      <w:pPr>
-        <w:pStyle w:val="ListParagraph"/>
-        <w:numPr>
-          <w:ilvl w:val="0"/>
-          <w:numId w:val="2"/>
-        </w:numPr>
-        <w:rPr>
-          <w:sz w:val="32"/>
-          <w:szCs w:val="32"/>
-        </w:rPr>
-      </w:pPr>
-      <w:r>
-        <w:rPr>
-          <w:sz w:val="32"/>
-          <w:szCs w:val="32"/>
-        </w:rPr>
-        <w:t>C</w:t>
-      </w:r>
-      <w:r>
-        <w:rPr>
-          <w:sz w:val="32"/>
-          <w:szCs w:val="32"/>
-        </w:rPr>
-        <w:t>ommunity research</w:t>
-      </w:r>
-    </w:p>
-    <w:p>
-      <w:pPr>
-        <w:rPr>
-          <w:sz w:val="32"/>
-          <w:szCs w:val="32"/>
-        </w:rPr>
-      </w:pPr>
-      <w:r>
-        <w:rPr>
-          <w:sz w:val="32"/>
-          <w:szCs w:val="32"/>
-        </w:rPr>
-        <w:tab/>
-      </w:r>
-      <w:r>
-        <w:rPr>
-          <w:sz w:val="32"/>
-          <w:szCs w:val="32"/>
-        </w:rPr>
-        <w:t>Are there alternatives to model and DTO?</w:t>
-      </w:r>
-    </w:p>
-    <w:p>
-      <w:pPr>
-        <w:pStyle w:val="ListParagraph"/>
-        <w:numPr>
-          <w:ilvl w:val="0"/>
-          <w:numId w:val="4"/>
-        </w:numPr>
-        <w:rPr>
-          <w:sz w:val="32"/>
-          <w:szCs w:val="32"/>
-        </w:rPr>
-      </w:pPr>
-      <w:r>
-        <w:rPr>
-          <w:sz w:val="32"/>
-          <w:szCs w:val="32"/>
-        </w:rPr>
-        <w:t>Literature study</w:t>
-      </w:r>
-    </w:p>
-    <w:p>
-      <w:pPr>
-        <w:pStyle w:val="ListParagraph"/>
-        <w:numPr>
-          <w:ilvl w:val="0"/>
-          <w:numId w:val="4"/>
-        </w:numPr>
-        <w:rPr>
-          <w:sz w:val="32"/>
-          <w:szCs w:val="32"/>
-        </w:rPr>
-      </w:pPr>
-      <w:r>
-        <w:rPr>
-          <w:sz w:val="32"/>
-          <w:szCs w:val="32"/>
-        </w:rPr>
-        <w:t>Expert interview</w:t>
-      </w:r>
-    </w:p>
-    <w:p>
-      <w:pPr>
-        <w:pStyle w:val="ListParagraph"/>
-        <w:numPr>
-          <w:ilvl w:val="0"/>
-          <w:numId w:val="4"/>
-        </w:numPr>
-        <w:rPr>
-          <w:sz w:val="32"/>
-          <w:szCs w:val="32"/>
-        </w:rPr>
-      </w:pPr>
-      <w:r>
-        <w:rPr>
-          <w:sz w:val="32"/>
-          <w:szCs w:val="32"/>
-        </w:rPr>
-        <w:t>Design pattern research</w:t>
-      </w:r>
-    </w:p>
-    <w:p>
-      <w:pPr>
-        <w:rPr>
-          <w:sz w:val="32"/>
-          <w:szCs w:val="32"/>
-        </w:rPr>
-      </w:pPr>
-      <w:r>
-        <w:rPr>
-          <w:sz w:val="32"/>
-          <w:szCs w:val="32"/>
-        </w:rPr>
-        <w:tab/>
-      </w:r>
-      <w:r>
-        <w:rPr>
-          <w:sz w:val="32"/>
-          <w:szCs w:val="32"/>
-        </w:rPr>
-        <w:t>Why would you convert a model to a DTO?</w:t>
-      </w:r>
-    </w:p>
-    <w:p>
-      <w:pPr>
-        <w:pStyle w:val="ListParagraph"/>
-        <w:numPr>
-          <w:ilvl w:val="0"/>
-          <w:numId w:val="4"/>
-        </w:numPr>
-        <w:rPr>
-          <w:sz w:val="32"/>
-          <w:szCs w:val="32"/>
-        </w:rPr>
-      </w:pPr>
-      <w:r>
-        <w:rPr>
-          <w:sz w:val="32"/>
-          <w:szCs w:val="32"/>
-        </w:rPr>
-        <w:t>System test</w:t>
-      </w:r>
-    </w:p>
-    <w:p>
-      <w:pPr>
-        <w:pStyle w:val="ListParagraph"/>
-        <w:numPr>
-          <w:ilvl w:val="0"/>
-          <w:numId w:val="4"/>
-        </w:numPr>
-        <w:rPr>
-          <w:sz w:val="32"/>
-          <w:szCs w:val="32"/>
-        </w:rPr>
-      </w:pPr>
-      <w:r>
-        <w:rPr>
-          <w:sz w:val="32"/>
-          <w:szCs w:val="32"/>
-        </w:rPr>
-        <w:t>Security test</w:t>
-      </w:r>
-    </w:p>
-    <w:p>
-      <w:pPr>
-        <w:rPr>
-          <w:sz w:val="32"/>
-          <w:szCs w:val="32"/>
-        </w:rPr>
-      </w:pPr>
-      <w:r>
-        <w:rPr>
-          <w:sz w:val="32"/>
-          <w:szCs w:val="32"/>
-        </w:rPr>
-        <w:tab/>
-        <w:t>What are the advantages and disadvantages of a model?</w:t>
-      </w:r>
-    </w:p>
-    <w:p>
-      <w:pPr>
-        <w:pStyle w:val="ListParagraph"/>
-        <w:numPr>
-          <w:ilvl w:val="0"/>
-          <w:numId w:val="4"/>
-        </w:numPr>
-        <w:rPr>
-          <w:sz w:val="32"/>
-          <w:szCs w:val="32"/>
-        </w:rPr>
-      </w:pPr>
-      <w:r>
-        <w:rPr>
-          <w:sz w:val="32"/>
-          <w:szCs w:val="32"/>
-        </w:rPr>
-        <w:t>Problem analysis</w:t>
-      </w:r>
-    </w:p>
-    <w:p>
-      <w:pPr>
-        <w:pStyle w:val="ListParagraph"/>
-        <w:numPr>
-          <w:ilvl w:val="0"/>
-          <w:numId w:val="4"/>
-        </w:numPr>
-        <w:rPr>
-          <w:sz w:val="32"/>
-          <w:szCs w:val="32"/>
-        </w:rPr>
-      </w:pPr>
-      <w:r>
-        <w:rPr>
-          <w:sz w:val="32"/>
-          <w:szCs w:val="32"/>
-        </w:rPr>
-        <w:t>SWOT analysis</w:t>
-      </w:r>
-    </w:p>
-    <w:p>
-      <w:pPr>
-        <w:rPr>
-          <w:sz w:val="32"/>
-          <w:szCs w:val="32"/>
-        </w:rPr>
-      </w:pPr>
-      <w:r>
-        <w:rPr>
-          <w:sz w:val="32"/>
-          <w:szCs w:val="32"/>
-        </w:rPr>
-        <w:tab/>
-        <w:t>What are the advantages and disadvantages of a DTO?</w:t>
-      </w:r>
-    </w:p>
-    <w:p>
-      <w:pPr>
-        <w:pStyle w:val="ListParagraph"/>
-        <w:numPr>
-          <w:ilvl w:val="0"/>
-          <w:numId w:val="4"/>
-        </w:numPr>
-        <w:rPr>
-          <w:sz w:val="32"/>
-          <w:szCs w:val="32"/>
-        </w:rPr>
-      </w:pPr>
-      <w:r>
-        <w:rPr>
-          <w:sz w:val="32"/>
-          <w:szCs w:val="32"/>
-        </w:rPr>
-        <w:lastRenderedPageBreak/>
-        <w:t>Problem analysis</w:t>
-      </w:r>
-    </w:p>
-    <w:p>
-      <w:pPr>
-        <w:pStyle w:val="ListParagraph"/>
-        <w:numPr>
-          <w:ilvl w:val="0"/>
-          <w:numId w:val="4"/>
-        </w:numPr>
-        <w:rPr>
-          <w:sz w:val="32"/>
-          <w:szCs w:val="32"/>
-        </w:rPr>
-      </w:pPr>
-      <w:r>
-        <w:rPr>
-          <w:sz w:val="32"/>
-          <w:szCs w:val="32"/>
-        </w:rPr>
-        <w:t>SWOT analysis</w:t>
-      </w:r>
-    </w:p>
-    <w:p>
-      <w:pPr>
-        <w:rPr>
-          <w:sz w:val="32"/>
-          <w:szCs w:val="32"/>
-        </w:rPr>
-      </w:pPr>
-      <w:r>
-        <w:rPr>
-          <w:sz w:val="32"/>
-          <w:szCs w:val="32"/>
-        </w:rPr>
-        <w:tab/>
-      </w:r>
-      <w:r>
-        <w:rPr>
-          <w:sz w:val="32"/>
-          <w:szCs w:val="32"/>
-        </w:rPr>
-        <w:t>Why would you convert a DTO to a model?</w:t>
-      </w:r>
-    </w:p>
-    <w:p>
-      <w:pPr>
-        <w:pStyle w:val="ListParagraph"/>
-        <w:numPr>
-          <w:ilvl w:val="0"/>
-          <w:numId w:val="4"/>
-        </w:numPr>
-        <w:rPr>
-          <w:sz w:val="32"/>
-          <w:szCs w:val="32"/>
-        </w:rPr>
-      </w:pPr>
-      <w:r>
-        <w:rPr>
-          <w:sz w:val="32"/>
-          <w:szCs w:val="32"/>
-        </w:rPr>
-        <w:t>Design pattern research</w:t>
-      </w:r>
-    </w:p>
-    <w:p>
-      <w:pPr>
-        <w:pStyle w:val="ListParagraph"/>
-        <w:numPr>
-          <w:ilvl w:val="0"/>
-          <w:numId w:val="4"/>
-        </w:numPr>
-        <w:rPr>
-          <w:sz w:val="32"/>
-          <w:szCs w:val="32"/>
-        </w:rPr>
-      </w:pPr>
-      <w:r>
-        <w:rPr>
-          <w:sz w:val="32"/>
-          <w:szCs w:val="32"/>
-        </w:rPr>
-        <w:t>Expert interview</w:t>
-      </w:r>
-    </w:p>
-    <w:p>
-      <w:pPr>
-        <w:rPr>
-          <w:sz w:val="32"/>
-          <w:szCs w:val="32"/>
-        </w:rPr>
-      </w:pPr>
-      <w:r>
-        <w:rPr>
-          <w:sz w:val="32"/>
-          <w:szCs w:val="32"/>
-        </w:rPr>
-        <w:tab/>
-        <w:t>When to convert a model to a DTO</w:t>
-      </w:r>
-    </w:p>
-    <w:p>
-      <w:pPr>
-        <w:pStyle w:val="ListParagraph"/>
-        <w:numPr>
-          <w:ilvl w:val="0"/>
-          <w:numId w:val="4"/>
-        </w:numPr>
-        <w:rPr>
-          <w:sz w:val="32"/>
-          <w:szCs w:val="32"/>
-        </w:rPr>
-      </w:pPr>
-      <w:r>
-        <w:rPr>
-          <w:sz w:val="32"/>
-          <w:szCs w:val="32"/>
-        </w:rPr>
-        <w:t>Design pattern research</w:t>
-      </w:r>
-    </w:p>
-    <w:p>
-      <w:pPr>
-        <w:pStyle w:val="ListParagraph"/>
-        <w:numPr>
-          <w:ilvl w:val="0"/>
-          <w:numId w:val="3"/>
-        </w:numPr>
-        <w:rPr>
-          <w:sz w:val="32"/>
-          <w:szCs w:val="32"/>
-        </w:rPr>
-      </w:pPr>
-      <w:r>
-        <w:rPr>
-          <w:sz w:val="32"/>
-          <w:szCs w:val="32"/>
-        </w:rPr>
-        <w:t>IT architecture sketching</w:t>
-      </w:r>
-    </w:p>
-    <w:p>
-      <w:pPr>
-        <w:ind w:firstLine="720"/>
-        <w:rPr>
-          <w:sz w:val="32"/>
-          <w:szCs w:val="32"/>
-        </w:rPr>
-      </w:pPr>
-      <w:r>
-        <w:rPr>
-          <w:sz w:val="32"/>
-          <w:szCs w:val="32"/>
-        </w:rPr>
-        <w:t xml:space="preserve">When to convert a </w:t>
-      </w:r>
-      <w:r>
-        <w:rPr>
-          <w:sz w:val="32"/>
-          <w:szCs w:val="32"/>
-        </w:rPr>
-        <w:t>DTO</w:t>
-      </w:r>
-      <w:r>
-        <w:rPr>
-          <w:sz w:val="32"/>
-          <w:szCs w:val="32"/>
-        </w:rPr>
-        <w:t xml:space="preserve"> to a </w:t>
-      </w:r>
-      <w:r>
-        <w:rPr>
-          <w:sz w:val="32"/>
-          <w:szCs w:val="32"/>
-        </w:rPr>
-        <w:t>model</w:t>
-      </w:r>
-    </w:p>
-    <w:p>
-      <w:pPr>
-        <w:pStyle w:val="ListParagraph"/>
-        <w:numPr>
-          <w:ilvl w:val="0"/>
-          <w:numId w:val="3"/>
-        </w:numPr>
-        <w:rPr>
-          <w:sz w:val="32"/>
-          <w:szCs w:val="32"/>
-        </w:rPr>
-      </w:pPr>
-      <w:r>
-        <w:rPr>
-          <w:sz w:val="32"/>
-          <w:szCs w:val="32"/>
-        </w:rPr>
-        <w:t>IT architecture sketching</w:t>
-      </w:r>
-    </w:p>
-    <w:p>
-      <w:pPr>
-        <w:pStyle w:val="ListParagraph"/>
-        <w:numPr>
-          <w:ilvl w:val="0"/>
-          <w:numId w:val="3"/>
-        </w:numPr>
-        <w:rPr>
-          <w:sz w:val="32"/>
-          <w:szCs w:val="32"/>
-        </w:rPr>
-      </w:pPr>
-      <w:r>
-        <w:rPr>
-          <w:sz w:val="32"/>
-          <w:szCs w:val="32"/>
-        </w:rPr>
-        <w:t>Design pattern research</w:t>
-      </w:r>
-    </w:p>
-    <w:p>
-      <w:r>
-        <w:br w:type="page"/>
-      </w:r>
-    </w:p>
-    <w:p>
-      <w:pPr>
-        <w:pStyle w:val="Heading2"/>
-        <w:rPr>
-          <w:rStyle w:val="Heading2Char"/>
-          <w:sz w:val="48"/>
-          <w:szCs w:val="48"/>
-        </w:rPr>
-      </w:pPr>
-      <w:bookmarkStart w:id="43" w:name="_Toc100156873"/>
-      <w:r>
-        <w:rPr>
-          <w:rStyle w:val="Heading2Char"/>
-          <w:sz w:val="48"/>
-          <w:szCs w:val="48"/>
-        </w:rPr>
-        <w:lastRenderedPageBreak/>
-        <w:t xml:space="preserve">Problem </w:t>
-      </w:r>
-      <w:r>
-        <w:rPr>
-          <w:rStyle w:val="Heading2Char"/>
-          <w:sz w:val="48"/>
-          <w:szCs w:val="48"/>
-        </w:rPr>
-        <w:t>2</w:t>
-      </w:r>
-      <w:r>
-        <w:rPr>
-          <w:rStyle w:val="Heading2Char"/>
-          <w:sz w:val="48"/>
-          <w:szCs w:val="48"/>
-        </w:rPr>
-        <w:t xml:space="preserve">: </w:t>
-      </w:r>
-    </w:p>
-    <w:p>
-      <w:pPr>
-        <w:rPr>
-          <w:sz w:val="32"/>
-          <w:szCs w:val="32"/>
-        </w:rPr>
-      </w:pPr>
-      <w:r>
-        <w:rPr>
-          <w:rStyle w:val="Heading2Char"/>
-          <w:sz w:val="32"/>
-          <w:szCs w:val="32"/>
-        </w:rPr>
-        <w:t xml:space="preserve"> </w:t>
-      </w:r>
-      <w:r>
-        <w:rPr>
-          <w:rStyle w:val="Heading2Char"/>
-          <w:sz w:val="32"/>
-          <w:szCs w:val="32"/>
-        </w:rPr>
-        <w:tab/>
-      </w:r>
-      <w:r>
-        <w:rPr>
-          <w:sz w:val="32"/>
-          <w:szCs w:val="32"/>
-        </w:rPr>
-        <w:t>How to identify a product.</w:t>
-      </w:r>
-      <w:bookmarkEnd w:id="43"/>
-    </w:p>
-    <w:p>
-      <w:pPr>
-        <w:pStyle w:val="Heading2"/>
-        <w:rPr>
-          <w:rStyle w:val="Heading3Char"/>
-          <w:sz w:val="40"/>
-          <w:szCs w:val="40"/>
-        </w:rPr>
-      </w:pPr>
-      <w:bookmarkStart w:id="44" w:name="_Toc100156874"/>
-      <w:r>
-        <w:rPr>
-          <w:rStyle w:val="Heading3Char"/>
-          <w:sz w:val="40"/>
-          <w:szCs w:val="40"/>
-        </w:rPr>
-        <w:t>Major question</w:t>
-      </w:r>
-      <w:r>
-        <w:rPr>
-          <w:rStyle w:val="Heading3Char"/>
-          <w:sz w:val="40"/>
-          <w:szCs w:val="40"/>
-        </w:rPr>
-        <w:t xml:space="preserve"> 2</w:t>
-      </w:r>
-      <w:r>
-        <w:rPr>
-          <w:rStyle w:val="Heading3Char"/>
-          <w:sz w:val="40"/>
-          <w:szCs w:val="40"/>
-        </w:rPr>
-        <w:t>:</w:t>
-      </w:r>
-    </w:p>
-    <w:p>
-      <w:pPr>
-        <w:ind w:firstLine="720"/>
-        <w:rPr>
-          <w:sz w:val="32"/>
-          <w:szCs w:val="32"/>
-        </w:rPr>
-      </w:pPr>
-      <w:r>
-        <w:t xml:space="preserve"> </w:t>
-      </w:r>
-      <w:r>
-        <w:rPr>
-          <w:sz w:val="32"/>
-          <w:szCs w:val="32"/>
-        </w:rPr>
-        <w:t>How to identify a product without using a regular id?</w:t>
-      </w:r>
-      <w:bookmarkEnd w:id="44"/>
-    </w:p>
-    <w:p>
-      <w:pPr>
-        <w:pStyle w:val="Heading2"/>
-      </w:pPr>
-      <w:bookmarkStart w:id="45" w:name="_Toc100156875"/>
-      <w:r>
-        <w:t>Minor questions 2:</w:t>
-      </w:r>
-      <w:bookmarkEnd w:id="45"/>
-    </w:p>
-    <w:p>
-      <w:pPr>
-        <w:rPr>
-          <w:sz w:val="32"/>
-          <w:szCs w:val="32"/>
-        </w:rPr>
-      </w:pPr>
-      <w:r>
-        <w:rPr>
-          <w:sz w:val="32"/>
-          <w:szCs w:val="32"/>
-        </w:rPr>
-        <w:tab/>
-        <w:t>What is a id?</w:t>
-      </w:r>
-    </w:p>
-    <w:p>
-      <w:pPr>
-        <w:pStyle w:val="ListParagraph"/>
-        <w:numPr>
-          <w:ilvl w:val="0"/>
-          <w:numId w:val="4"/>
-        </w:numPr>
-        <w:rPr>
-          <w:sz w:val="32"/>
-          <w:szCs w:val="32"/>
-        </w:rPr>
-      </w:pPr>
-      <w:r>
-        <w:rPr>
-          <w:sz w:val="32"/>
-          <w:szCs w:val="32"/>
-        </w:rPr>
-        <w:t>Literature study</w:t>
-      </w:r>
-    </w:p>
-    <w:p>
-      <w:pPr>
-        <w:pStyle w:val="ListParagraph"/>
-        <w:numPr>
-          <w:ilvl w:val="0"/>
-          <w:numId w:val="4"/>
-        </w:numPr>
-        <w:rPr>
-          <w:sz w:val="32"/>
-          <w:szCs w:val="32"/>
-        </w:rPr>
-      </w:pPr>
-      <w:r>
-        <w:rPr>
-          <w:sz w:val="32"/>
-          <w:szCs w:val="32"/>
-        </w:rPr>
-        <w:t>Community research</w:t>
-      </w:r>
-    </w:p>
-    <w:p>
-      <w:pPr>
-        <w:ind w:firstLine="720"/>
-        <w:rPr>
-          <w:sz w:val="32"/>
-          <w:szCs w:val="32"/>
-        </w:rPr>
-      </w:pPr>
-      <w:r>
-        <w:rPr>
-          <w:sz w:val="32"/>
-          <w:szCs w:val="32"/>
-        </w:rPr>
-        <w:t>What are ids used for?</w:t>
-      </w:r>
-    </w:p>
-    <w:p>
-      <w:pPr>
-        <w:pStyle w:val="ListParagraph"/>
-        <w:numPr>
-          <w:ilvl w:val="0"/>
-          <w:numId w:val="4"/>
-        </w:numPr>
-        <w:rPr>
-          <w:sz w:val="32"/>
-          <w:szCs w:val="32"/>
-        </w:rPr>
-      </w:pPr>
-      <w:r>
-        <w:rPr>
-          <w:sz w:val="32"/>
-          <w:szCs w:val="32"/>
-        </w:rPr>
-        <w:t>Literature study</w:t>
-      </w:r>
-    </w:p>
-    <w:p>
-      <w:pPr>
-        <w:pStyle w:val="ListParagraph"/>
-        <w:numPr>
-          <w:ilvl w:val="0"/>
-          <w:numId w:val="4"/>
-        </w:numPr>
-        <w:rPr>
-          <w:sz w:val="32"/>
-          <w:szCs w:val="32"/>
-        </w:rPr>
-      </w:pPr>
-      <w:r>
-        <w:rPr>
-          <w:sz w:val="32"/>
-          <w:szCs w:val="32"/>
-        </w:rPr>
-        <w:t>Available product analysis</w:t>
-      </w:r>
-    </w:p>
-    <w:p>
-      <w:pPr>
-        <w:rPr>
-          <w:sz w:val="32"/>
-          <w:szCs w:val="32"/>
-        </w:rPr>
-      </w:pPr>
-      <w:r>
-        <w:rPr>
-          <w:sz w:val="32"/>
-          <w:szCs w:val="32"/>
-        </w:rPr>
-        <w:tab/>
-        <w:t>What different types of ids are there?</w:t>
-      </w:r>
-    </w:p>
-    <w:p>
-      <w:pPr>
-        <w:pStyle w:val="ListParagraph"/>
-        <w:numPr>
-          <w:ilvl w:val="0"/>
-          <w:numId w:val="4"/>
-        </w:numPr>
-        <w:rPr>
-          <w:sz w:val="32"/>
-          <w:szCs w:val="32"/>
-        </w:rPr>
-      </w:pPr>
-      <w:r>
-        <w:rPr>
-          <w:sz w:val="32"/>
-          <w:szCs w:val="32"/>
-        </w:rPr>
-        <w:t>Literature study</w:t>
-      </w:r>
-    </w:p>
-    <w:p>
-      <w:pPr>
-        <w:pStyle w:val="ListParagraph"/>
-        <w:numPr>
-          <w:ilvl w:val="0"/>
-          <w:numId w:val="4"/>
-        </w:numPr>
-        <w:rPr>
-          <w:sz w:val="32"/>
-          <w:szCs w:val="32"/>
-        </w:rPr>
-      </w:pPr>
-      <w:r>
-        <w:rPr>
-          <w:sz w:val="32"/>
-          <w:szCs w:val="32"/>
-        </w:rPr>
-        <w:t>Available product analysis</w:t>
-      </w:r>
-    </w:p>
-    <w:p>
-      <w:pPr>
-        <w:pStyle w:val="ListParagraph"/>
-        <w:numPr>
-          <w:ilvl w:val="0"/>
-          <w:numId w:val="4"/>
-        </w:numPr>
-        <w:rPr>
-          <w:sz w:val="32"/>
-          <w:szCs w:val="32"/>
-        </w:rPr>
-      </w:pPr>
-      <w:r>
-        <w:rPr>
-          <w:sz w:val="32"/>
-          <w:szCs w:val="32"/>
-        </w:rPr>
-        <w:t>Expert interview</w:t>
-      </w:r>
-    </w:p>
-    <w:p>
-      <w:pPr>
-        <w:pStyle w:val="ListParagraph"/>
-        <w:numPr>
-          <w:ilvl w:val="0"/>
-          <w:numId w:val="4"/>
-        </w:numPr>
-        <w:rPr>
-          <w:sz w:val="32"/>
-          <w:szCs w:val="32"/>
-        </w:rPr>
-      </w:pPr>
-      <w:r>
-        <w:rPr>
-          <w:sz w:val="32"/>
-          <w:szCs w:val="32"/>
-        </w:rPr>
-        <w:t>Design pattern research</w:t>
-      </w:r>
-    </w:p>
-    <w:p>
-      <w:pPr>
-        <w:ind w:firstLine="720"/>
-        <w:rPr>
-          <w:sz w:val="32"/>
-          <w:szCs w:val="32"/>
-        </w:rPr>
-      </w:pPr>
-      <w:r>
-        <w:rPr>
-          <w:sz w:val="32"/>
-          <w:szCs w:val="32"/>
-        </w:rPr>
-        <w:t>What is a UUID?</w:t>
-      </w:r>
-    </w:p>
-    <w:p>
-      <w:pPr>
-        <w:pStyle w:val="ListParagraph"/>
-        <w:numPr>
-          <w:ilvl w:val="0"/>
-          <w:numId w:val="4"/>
-        </w:numPr>
-        <w:rPr>
-          <w:sz w:val="32"/>
-          <w:szCs w:val="32"/>
-        </w:rPr>
-      </w:pPr>
-      <w:r>
-        <w:rPr>
-          <w:sz w:val="32"/>
-          <w:szCs w:val="32"/>
-        </w:rPr>
-        <w:t>Literature study</w:t>
-      </w:r>
-    </w:p>
-    <w:p>
-      <w:pPr>
-        <w:pStyle w:val="ListParagraph"/>
-        <w:numPr>
-          <w:ilvl w:val="0"/>
-          <w:numId w:val="4"/>
-        </w:numPr>
-        <w:rPr>
-          <w:sz w:val="32"/>
-          <w:szCs w:val="32"/>
-        </w:rPr>
-      </w:pPr>
-      <w:r>
-        <w:rPr>
-          <w:sz w:val="32"/>
-          <w:szCs w:val="32"/>
-        </w:rPr>
-        <w:t>Community research</w:t>
-      </w:r>
-    </w:p>
-    <w:p>
-      <w:pPr>
-        <w:rPr>
-          <w:sz w:val="32"/>
-          <w:szCs w:val="32"/>
-        </w:rPr>
-      </w:pPr>
-      <w:r>
-        <w:rPr>
-          <w:sz w:val="32"/>
-          <w:szCs w:val="32"/>
-        </w:rPr>
-        <w:tab/>
-        <w:t>What advantages</w:t>
-      </w:r>
-      <w:r>
-        <w:rPr>
-          <w:sz w:val="32"/>
-          <w:szCs w:val="32"/>
-        </w:rPr>
-        <w:t xml:space="preserve"> and disadvantages</w:t>
-      </w:r>
-      <w:r>
-        <w:rPr>
-          <w:sz w:val="32"/>
-          <w:szCs w:val="32"/>
-        </w:rPr>
-        <w:t xml:space="preserve"> are there to a UUID</w:t>
-      </w:r>
-      <w:r>
-        <w:rPr>
-          <w:sz w:val="32"/>
-          <w:szCs w:val="32"/>
-        </w:rPr>
-        <w:t>?</w:t>
-      </w:r>
-    </w:p>
-    <w:p>
-      <w:pPr>
-        <w:pStyle w:val="ListParagraph"/>
-        <w:numPr>
-          <w:ilvl w:val="0"/>
-          <w:numId w:val="4"/>
-        </w:numPr>
-        <w:rPr>
-          <w:sz w:val="32"/>
-          <w:szCs w:val="32"/>
-        </w:rPr>
-      </w:pPr>
-      <w:r>
-        <w:rPr>
-          <w:sz w:val="32"/>
-          <w:szCs w:val="32"/>
-        </w:rPr>
-        <w:t>Problem analysis</w:t>
-      </w:r>
-    </w:p>
-    <w:p>
-      <w:pPr>
-        <w:pStyle w:val="ListParagraph"/>
-        <w:numPr>
-          <w:ilvl w:val="0"/>
-          <w:numId w:val="4"/>
-        </w:numPr>
-        <w:rPr>
-          <w:sz w:val="32"/>
-          <w:szCs w:val="32"/>
-        </w:rPr>
-      </w:pPr>
-      <w:r>
-        <w:rPr>
-          <w:sz w:val="32"/>
-          <w:szCs w:val="32"/>
-        </w:rPr>
-        <w:t>SWOT analysis</w:t>
-      </w:r>
-    </w:p>
-    <w:p>
-      <w:pPr>
-        <w:pStyle w:val="ListParagraph"/>
         <w:rPr>
           <w:sz w:val="32"/>
           <w:szCs w:val="32"/>
@@ -9681,6 +7692,110 @@
 </file>
 
 <file path=customXml/item1.xml><?xml version="1.0" encoding="utf-8"?>
+<b:Sources xmlns:b="http://schemas.openxmlformats.org/officeDocument/2006/bibliography" xmlns="http://schemas.openxmlformats.org/officeDocument/2006/bibliography" SelectedStyle="\APASixthEditionOfficeOnline.xsl" StyleName="APA" Version="6">
+  <b:Source>
+    <b:Tag>Cho21</b:Tag>
+    <b:SourceType>InternetSite</b:SourceType>
+    <b:Guid>{DDF6ABDA-783F-4391-AEF3-2389F79F2B53}</b:Guid>
+    <b:Author>
+      <b:Author>
+        <b:NameList>
+          <b:Person>
+            <b:Last>Choudary</b:Last>
+            <b:First>Archana</b:First>
+          </b:Person>
+        </b:NameList>
+      </b:Author>
+    </b:Author>
+    <b:Title>How to Implement MVC Architecture in Java?</b:Title>
+    <b:Year>2021</b:Year>
+    <b:City>?</b:City>
+    <b:Publisher>https://www.edureka.co/</b:Publisher>
+    <b:InternetSiteTitle>edureka</b:InternetSiteTitle>
+    <b:Month>Jun</b:Month>
+    <b:Day>17</b:Day>
+    <b:URL>https://www.edureka.co/blog/mvc-architecture-in-java/#:~:text=Model%20%E2%80%93%20Represents%20the%20business%20layer,the%20flow%20of%20the%20application</b:URL>
+    <b:RefOrder>1</b:RefOrder>
+  </b:Source>
+  <b:Source>
+    <b:Tag>Jav18</b:Tag>
+    <b:SourceType>InternetSite</b:SourceType>
+    <b:Guid>{5361EB56-C85E-4950-9220-7C43AFEEE36C}</b:Guid>
+    <b:Author>
+      <b:Author>
+        <b:Corporate>Java Practices</b:Corporate>
+      </b:Author>
+    </b:Author>
+    <b:Title>Model Objects</b:Title>
+    <b:InternetSiteTitle>Java Practices</b:InternetSiteTitle>
+    <b:Year>2018</b:Year>
+    <b:Month>09</b:Month>
+    <b:Day>15</b:Day>
+    <b:URL>http://www.javapractices.com/topic/TopicAction.do?Id=187</b:URL>
+    <b:RefOrder>2</b:RefOrder>
+  </b:Source>
+  <b:Source>
+    <b:Tag>Dae22</b:Tag>
+    <b:SourceType>InternetSite</b:SourceType>
+    <b:Guid>{0D066AC4-F5B1-46DC-B57E-24B5CDDE7C93}</b:Guid>
+    <b:Author>
+      <b:Author>
+        <b:NameList>
+          <b:Person>
+            <b:Last>Daeldung</b:Last>
+          </b:Person>
+        </b:NameList>
+      </b:Author>
+    </b:Author>
+    <b:Title>The DTO Pattern (Data Transfer Object)</b:Title>
+    <b:InternetSiteTitle>baeldung</b:InternetSiteTitle>
+    <b:Year>2022</b:Year>
+    <b:Month>March</b:Month>
+    <b:Day>31</b:Day>
+    <b:URL>https://www.baeldung.com/java-dto-pattern</b:URL>
+    <b:RefOrder>3</b:RefOrder>
+  </b:Source>
+  <b:Source>
+    <b:Tag>Vic20</b:Tag>
+    <b:SourceType>InternetSite</b:SourceType>
+    <b:Guid>{B1A50B00-0219-4AB6-BF02-09BC679D2AB1}</b:Guid>
+    <b:Author>
+      <b:Author>
+        <b:NameList>
+          <b:Person>
+            <b:Last>Seniuk</b:Last>
+            <b:First>Victoria</b:First>
+          </b:Person>
+        </b:NameList>
+      </b:Author>
+    </b:Author>
+    <b:Title>Data Transfer Object Pattern in Java - Implementation and Mapping</b:Title>
+    <b:InternetSiteTitle>stackabuse</b:InternetSiteTitle>
+    <b:Year>2020</b:Year>
+    <b:Month>May</b:Month>
+    <b:Day>22</b:Day>
+    <b:URL>https://stackabuse.com/data-transfer-object-pattern-in-java-implementation-and-mapping/</b:URL>
+    <b:RefOrder>4</b:RefOrder>
+  </b:Source>
+</b:Sources>
+</file>
+
+<file path=customXml/item2.xml><?xml version="1.0" encoding="utf-8"?>
+<p:properties xmlns:p="http://schemas.microsoft.com/office/2006/metadata/properties" xmlns:xsi="http://www.w3.org/2001/XMLSchema-instance" xmlns:pc="http://schemas.microsoft.com/office/infopath/2007/PartnerControls">
+  <documentManagement/>
+</p:properties>
+</file>
+
+<file path=customXml/item3.xml><?xml version="1.0" encoding="utf-8"?>
+<?mso-contentType ?>
+<FormTemplates xmlns="http://schemas.microsoft.com/sharepoint/v3/contenttype/forms">
+  <Display>DocumentLibraryForm</Display>
+  <Edit>DocumentLibraryForm</Edit>
+  <New>DocumentLibraryForm</New>
+</FormTemplates>
+</file>
+
+<file path=customXml/item4.xml><?xml version="1.0" encoding="utf-8"?>
 <ct:contentTypeSchema xmlns:ct="http://schemas.microsoft.com/office/2006/metadata/contentType" xmlns:ma="http://schemas.microsoft.com/office/2006/metadata/properties/metaAttributes" ct:_="" ma:_="" ma:contentTypeName="Document" ma:contentTypeID="0x010100CD7860FF3A3B8A48A0A67A602431D3A4" ma:contentTypeVersion="12" ma:contentTypeDescription="Een nieuw document maken." ma:contentTypeScope="" ma:versionID="b628e573271729a68ec1322f231ba619">
   <xsd:schema xmlns:xsd="http://www.w3.org/2001/XMLSchema" xmlns:xs="http://www.w3.org/2001/XMLSchema" xmlns:p="http://schemas.microsoft.com/office/2006/metadata/properties" xmlns:ns3="2d3d26d3-10a3-44ce-8eca-2448fd0daade" xmlns:ns4="08eaf0f3-1695-497a-9840-8e1bf3b078dd" targetNamespace="http://schemas.microsoft.com/office/2006/metadata/properties" ma:root="true" ma:fieldsID="5c84cb67456900fe1b44ead5b7d129bf" ns3:_="" ns4:_="">
     <xsd:import namespace="2d3d26d3-10a3-44ce-8eca-2448fd0daade"/>
@@ -9897,111 +8012,32 @@
 </ct:contentTypeSchema>
 </file>
 
-<file path=customXml/item2.xml><?xml version="1.0" encoding="utf-8"?>
-<?mso-contentType ?>
-<FormTemplates xmlns="http://schemas.microsoft.com/sharepoint/v3/contenttype/forms">
-  <Display>DocumentLibraryForm</Display>
-  <Edit>DocumentLibraryForm</Edit>
-  <New>DocumentLibraryForm</New>
-</FormTemplates>
+<file path=customXml/itemProps1.xml><?xml version="1.0" encoding="utf-8"?>
+<ds:datastoreItem xmlns:ds="http://schemas.openxmlformats.org/officeDocument/2006/customXml" ds:itemID="{EE1441EF-1011-4E9E-8A98-D43859F1AF1A}">
+  <ds:schemaRefs>
+    <ds:schemaRef ds:uri="http://schemas.openxmlformats.org/officeDocument/2006/bibliography"/>
+  </ds:schemaRefs>
+</ds:datastoreItem>
 </file>
 
-<file path=customXml/item3.xml><?xml version="1.0" encoding="utf-8"?>
-<p:properties xmlns:p="http://schemas.microsoft.com/office/2006/metadata/properties" xmlns:xsi="http://www.w3.org/2001/XMLSchema-instance" xmlns:pc="http://schemas.microsoft.com/office/infopath/2007/PartnerControls">
-  <documentManagement/>
-</p:properties>
+<file path=customXml/itemProps2.xml><?xml version="1.0" encoding="utf-8"?>
+<ds:datastoreItem xmlns:ds="http://schemas.openxmlformats.org/officeDocument/2006/customXml" ds:itemID="{26FD76FA-067C-4046-815C-9435D9D94A36}">
+  <ds:schemaRefs>
+    <ds:schemaRef ds:uri="http://schemas.microsoft.com/office/2006/metadata/properties"/>
+    <ds:schemaRef ds:uri="http://schemas.microsoft.com/office/infopath/2007/PartnerControls"/>
+  </ds:schemaRefs>
+</ds:datastoreItem>
 </file>
 
-<file path=customXml/item4.xml><?xml version="1.0" encoding="utf-8"?>
-<b:Sources xmlns:b="http://schemas.openxmlformats.org/officeDocument/2006/bibliography" xmlns="http://schemas.openxmlformats.org/officeDocument/2006/bibliography" SelectedStyle="\APASixthEditionOfficeOnline.xsl" StyleName="APA" Version="6">
-  <b:Source>
-    <b:Tag>Cho21</b:Tag>
-    <b:SourceType>InternetSite</b:SourceType>
-    <b:Guid>{DDF6ABDA-783F-4391-AEF3-2389F79F2B53}</b:Guid>
-    <b:Author>
-      <b:Author>
-        <b:NameList>
-          <b:Person>
-            <b:Last>Choudary</b:Last>
-            <b:First>Archana</b:First>
-          </b:Person>
-        </b:NameList>
-      </b:Author>
-    </b:Author>
-    <b:Title>How to Implement MVC Architecture in Java?</b:Title>
-    <b:Year>2021</b:Year>
-    <b:City>?</b:City>
-    <b:Publisher>https://www.edureka.co/</b:Publisher>
-    <b:InternetSiteTitle>edureka</b:InternetSiteTitle>
-    <b:Month>Jun</b:Month>
-    <b:Day>17</b:Day>
-    <b:URL>https://www.edureka.co/blog/mvc-architecture-in-java/#:~:text=Model%20%E2%80%93%20Represents%20the%20business%20layer,the%20flow%20of%20the%20application</b:URL>
-    <b:RefOrder>1</b:RefOrder>
-  </b:Source>
-  <b:Source>
-    <b:Tag>Jav18</b:Tag>
-    <b:SourceType>InternetSite</b:SourceType>
-    <b:Guid>{5361EB56-C85E-4950-9220-7C43AFEEE36C}</b:Guid>
-    <b:Author>
-      <b:Author>
-        <b:Corporate>Java Practices</b:Corporate>
-      </b:Author>
-    </b:Author>
-    <b:Title>Model Objects</b:Title>
-    <b:InternetSiteTitle>Java Practices</b:InternetSiteTitle>
-    <b:Year>2018</b:Year>
-    <b:Month>09</b:Month>
-    <b:Day>15</b:Day>
-    <b:URL>http://www.javapractices.com/topic/TopicAction.do?Id=187</b:URL>
-    <b:RefOrder>2</b:RefOrder>
-  </b:Source>
-  <b:Source>
-    <b:Tag>Dae22</b:Tag>
-    <b:SourceType>InternetSite</b:SourceType>
-    <b:Guid>{0D066AC4-F5B1-46DC-B57E-24B5CDDE7C93}</b:Guid>
-    <b:Author>
-      <b:Author>
-        <b:NameList>
-          <b:Person>
-            <b:Last>Daeldung</b:Last>
-          </b:Person>
-        </b:NameList>
-      </b:Author>
-    </b:Author>
-    <b:Title>The DTO Pattern (Data Transfer Object)</b:Title>
-    <b:InternetSiteTitle>baeldung</b:InternetSiteTitle>
-    <b:Year>2022</b:Year>
-    <b:Month>March</b:Month>
-    <b:Day>31</b:Day>
-    <b:URL>https://www.baeldung.com/java-dto-pattern</b:URL>
-    <b:RefOrder>3</b:RefOrder>
-  </b:Source>
-  <b:Source>
-    <b:Tag>Vic20</b:Tag>
-    <b:SourceType>InternetSite</b:SourceType>
-    <b:Guid>{B1A50B00-0219-4AB6-BF02-09BC679D2AB1}</b:Guid>
-    <b:Author>
-      <b:Author>
-        <b:NameList>
-          <b:Person>
-            <b:Last>Seniuk</b:Last>
-            <b:First>Victoria</b:First>
-          </b:Person>
-        </b:NameList>
-      </b:Author>
-    </b:Author>
-    <b:Title>Data Transfer Object Pattern in Java - Implementation and Mapping</b:Title>
-    <b:InternetSiteTitle>stackabuse</b:InternetSiteTitle>
-    <b:Year>2020</b:Year>
-    <b:Month>May</b:Month>
-    <b:Day>22</b:Day>
-    <b:URL>https://stackabuse.com/data-transfer-object-pattern-in-java-implementation-and-mapping/</b:URL>
-    <b:RefOrder>4</b:RefOrder>
-  </b:Source>
-</b:Sources>
+<file path=customXml/itemProps3.xml><?xml version="1.0" encoding="utf-8"?>
+<ds:datastoreItem xmlns:ds="http://schemas.openxmlformats.org/officeDocument/2006/customXml" ds:itemID="{602DC7FD-2B55-4AAD-BA06-FDBC2C301AE2}">
+  <ds:schemaRefs>
+    <ds:schemaRef ds:uri="http://schemas.microsoft.com/sharepoint/v3/contenttype/forms"/>
+  </ds:schemaRefs>
+</ds:datastoreItem>
 </file>
 
-<file path=customXml/itemProps1.xml><?xml version="1.0" encoding="utf-8"?>
+<file path=customXml/itemProps4.xml><?xml version="1.0" encoding="utf-8"?>
 <ds:datastoreItem xmlns:ds="http://schemas.openxmlformats.org/officeDocument/2006/customXml" ds:itemID="{9A4972EF-F233-41BC-87F2-CDD33C2BD067}">
   <ds:schemaRefs>
     <ds:schemaRef ds:uri="http://schemas.microsoft.com/office/2006/metadata/contentType"/>
@@ -10018,29 +8054,4 @@
     <ds:schemaRef ds:uri="http://schemas.microsoft.com/internal/obd"/>
   </ds:schemaRefs>
 </ds:datastoreItem>
-</file>
-
-<file path=customXml/itemProps2.xml><?xml version="1.0" encoding="utf-8"?>
-<ds:datastoreItem xmlns:ds="http://schemas.openxmlformats.org/officeDocument/2006/customXml" ds:itemID="{602DC7FD-2B55-4AAD-BA06-FDBC2C301AE2}">
-  <ds:schemaRefs>
-    <ds:schemaRef ds:uri="http://schemas.microsoft.com/sharepoint/v3/contenttype/forms"/>
-  </ds:schemaRefs>
-</ds:datastoreItem>
-</file>
-
-<file path=customXml/itemProps3.xml><?xml version="1.0" encoding="utf-8"?>
-<ds:datastoreItem xmlns:ds="http://schemas.openxmlformats.org/officeDocument/2006/customXml" ds:itemID="{26FD76FA-067C-4046-815C-9435D9D94A36}">
-  <ds:schemaRefs>
-    <ds:schemaRef ds:uri="http://schemas.microsoft.com/office/2006/metadata/properties"/>
-    <ds:schemaRef ds:uri="http://schemas.microsoft.com/office/infopath/2007/PartnerControls"/>
-  </ds:schemaRefs>
-</ds:datastoreItem>
-</file>
-
-<file path=customXml/itemProps4.xml><?xml version="1.0" encoding="utf-8"?>
-<ds:datastoreItem xmlns:ds="http://schemas.openxmlformats.org/officeDocument/2006/customXml" ds:itemID="{EE1441EF-1011-4E9E-8A98-D43859F1AF1A}">
-  <ds:schemaRefs>
-    <ds:schemaRef ds:uri="http://schemas.openxmlformats.org/officeDocument/2006/bibliography"/>
-  </ds:schemaRefs>
-</ds:datastoreItem>
 </file>
</xml_diff>

<commit_message>
On login nav bar change still not working
</commit_message>
<xml_diff>
--- a/Documents/Architecture v 0.1.docx
+++ b/Documents/Architecture v 0.1.docx
@@ -3248,8 +3248,42 @@
                 <w:szCs w:val="24"/>
                 <w:lang w:val="en-US" w:eastAsia="en-NL"/>
               </w:rPr>
-              <w:t>Decided to use mysql instead of mogodb</w:t>
-            </w:r>
+              <w:t xml:space="preserve">Decided to use </w:t>
+            </w:r>
+            <w:proofErr w:type="spellStart"/>
+            <w:r>
+              <w:rPr>
+                <w:rFonts w:ascii="Arial" w:eastAsia="Times New Roman" w:hAnsi="Arial" w:cs="Arial"/>
+                <w:color w:val="000000"/>
+                <w:sz w:val="24"/>
+                <w:szCs w:val="24"/>
+                <w:lang w:val="en-US" w:eastAsia="en-NL"/>
+              </w:rPr>
+              <w:t>mysql</w:t>
+            </w:r>
+            <w:proofErr w:type="spellEnd"/>
+            <w:r>
+              <w:rPr>
+                <w:rFonts w:ascii="Arial" w:eastAsia="Times New Roman" w:hAnsi="Arial" w:cs="Arial"/>
+                <w:color w:val="000000"/>
+                <w:sz w:val="24"/>
+                <w:szCs w:val="24"/>
+                <w:lang w:val="en-US" w:eastAsia="en-NL"/>
+              </w:rPr>
+              <w:t xml:space="preserve"> instead of </w:t>
+            </w:r>
+            <w:proofErr w:type="spellStart"/>
+            <w:r>
+              <w:rPr>
+                <w:rFonts w:ascii="Arial" w:eastAsia="Times New Roman" w:hAnsi="Arial" w:cs="Arial"/>
+                <w:color w:val="000000"/>
+                <w:sz w:val="24"/>
+                <w:szCs w:val="24"/>
+                <w:lang w:val="en-US" w:eastAsia="en-NL"/>
+              </w:rPr>
+              <w:t>mogodb</w:t>
+            </w:r>
+            <w:proofErr w:type="spellEnd"/>
           </w:p>
         </w:tc>
         <w:tc>
@@ -4029,8 +4063,13 @@
       </w:pPr>
       <w:bookmarkStart w:id="11" w:name="_Toc100153106"/>
       <w:bookmarkStart w:id="12" w:name="_Toc100156857"/>
-      <w:r>
-        <w:t>Liskov substitution</w:t>
+      <w:proofErr w:type="spellStart"/>
+      <w:r>
+        <w:t>Liskov</w:t>
+      </w:r>
+      <w:proofErr w:type="spellEnd"/>
+      <w:r>
+        <w:t xml:space="preserve"> substitution</w:t>
       </w:r>
       <w:bookmarkEnd w:id="11"/>
       <w:bookmarkEnd w:id="12"/>
@@ -4094,7 +4133,29 @@
           <w:szCs w:val="28"/>
           <w:shd w:val="clear" w:color="auto" w:fill="FFFFFF"/>
         </w:rPr>
-        <w:t xml:space="preserve"> NormalUser and Admin.</w:t>
+        <w:t xml:space="preserve"> </w:t>
+      </w:r>
+      <w:proofErr w:type="spellStart"/>
+      <w:r>
+        <w:rPr>
+          <w:rFonts w:ascii="Lato" w:hAnsi="Lato"/>
+          <w:color w:val="2D3B45"/>
+          <w:sz w:val="28"/>
+          <w:szCs w:val="28"/>
+          <w:shd w:val="clear" w:color="auto" w:fill="FFFFFF"/>
+        </w:rPr>
+        <w:t>NormalUser</w:t>
+      </w:r>
+      <w:proofErr w:type="spellEnd"/>
+      <w:r>
+        <w:rPr>
+          <w:rFonts w:ascii="Lato" w:hAnsi="Lato"/>
+          <w:color w:val="2D3B45"/>
+          <w:sz w:val="28"/>
+          <w:szCs w:val="28"/>
+          <w:shd w:val="clear" w:color="auto" w:fill="FFFFFF"/>
+        </w:rPr>
+        <w:t xml:space="preserve"> and Admin.</w:t>
       </w:r>
     </w:p>
     <w:p>
@@ -4338,6 +4399,16 @@
         </w:rPr>
         <w:t>Spring Boot helps developers to start coding right away without wasting time on preparing and configuring the environment. In contrast to other Java frameworks</w:t>
       </w:r>
+      <w:r>
+        <w:rPr>
+          <w:rFonts w:ascii="Lato" w:hAnsi="Lato" w:cs="Arial"/>
+          <w:color w:val="202124"/>
+          <w:sz w:val="28"/>
+          <w:szCs w:val="28"/>
+          <w:shd w:val="clear" w:color="auto" w:fill="FFFFFF"/>
+        </w:rPr>
+        <w:t>. I have no alternatives.</w:t>
+      </w:r>
     </w:p>
     <w:p>
       <w:pPr>
@@ -4564,16 +4635,6 @@
           <w:szCs w:val="28"/>
           <w:shd w:val="clear" w:color="auto" w:fill="FFFFFF"/>
         </w:rPr>
-        <w:t xml:space="preserve"> </w:t>
-      </w:r>
-      <w:r>
-        <w:rPr>
-          <w:rFonts w:ascii="Lato" w:hAnsi="Lato" w:cs="Arial"/>
-          <w:color w:val="4D5156"/>
-          <w:sz w:val="28"/>
-          <w:szCs w:val="28"/>
-          <w:shd w:val="clear" w:color="auto" w:fill="FFFFFF"/>
-        </w:rPr>
         <w:t>.</w:t>
       </w:r>
     </w:p>
@@ -4680,7 +4741,7 @@
           <w:szCs w:val="28"/>
           <w:shd w:val="clear" w:color="auto" w:fill="FFFFFF"/>
         </w:rPr>
-        <w:t xml:space="preserve">mysql </w:t>
+        <w:t>MySQL</w:t>
       </w:r>
       <w:r>
         <w:rPr>
@@ -4690,7 +4751,7 @@
           <w:szCs w:val="28"/>
           <w:shd w:val="clear" w:color="auto" w:fill="FFFFFF"/>
         </w:rPr>
-        <w:t>database for this project</w:t>
+        <w:t xml:space="preserve"> </w:t>
       </w:r>
       <w:r>
         <w:rPr>
@@ -4700,7 +4761,109 @@
           <w:szCs w:val="28"/>
           <w:shd w:val="clear" w:color="auto" w:fill="FFFFFF"/>
         </w:rPr>
-        <w:t xml:space="preserve"> because I’m already familiar with it and the teacher (marcio) explained how to connect the API to a local mysql database (which I couldn’t get working for mongodb).</w:t>
+        <w:t>database for this project</w:t>
+      </w:r>
+      <w:r>
+        <w:rPr>
+          <w:rFonts w:ascii="Lato" w:hAnsi="Lato"/>
+          <w:color w:val="2D3B45"/>
+          <w:sz w:val="28"/>
+          <w:szCs w:val="28"/>
+          <w:shd w:val="clear" w:color="auto" w:fill="FFFFFF"/>
+        </w:rPr>
+        <w:t xml:space="preserve"> because I’m already familiar with it and the teacher (</w:t>
+      </w:r>
+      <w:r>
+        <w:rPr>
+          <w:rFonts w:ascii="Lato" w:hAnsi="Lato"/>
+          <w:color w:val="2D3B45"/>
+          <w:sz w:val="28"/>
+          <w:szCs w:val="28"/>
+          <w:shd w:val="clear" w:color="auto" w:fill="FFFFFF"/>
+        </w:rPr>
+        <w:t>Marcio</w:t>
+      </w:r>
+      <w:r>
+        <w:rPr>
+          <w:rFonts w:ascii="Lato" w:hAnsi="Lato"/>
+          <w:color w:val="2D3B45"/>
+          <w:sz w:val="28"/>
+          <w:szCs w:val="28"/>
+          <w:shd w:val="clear" w:color="auto" w:fill="FFFFFF"/>
+        </w:rPr>
+        <w:t xml:space="preserve">) explained how to connect the API to a local </w:t>
+      </w:r>
+      <w:r>
+        <w:rPr>
+          <w:rFonts w:ascii="Lato" w:hAnsi="Lato"/>
+          <w:color w:val="2D3B45"/>
+          <w:sz w:val="28"/>
+          <w:szCs w:val="28"/>
+          <w:shd w:val="clear" w:color="auto" w:fill="FFFFFF"/>
+        </w:rPr>
+        <w:t>MySQL</w:t>
+      </w:r>
+      <w:r>
+        <w:rPr>
+          <w:rFonts w:ascii="Lato" w:hAnsi="Lato"/>
+          <w:color w:val="2D3B45"/>
+          <w:sz w:val="28"/>
+          <w:szCs w:val="28"/>
+          <w:shd w:val="clear" w:color="auto" w:fill="FFFFFF"/>
+        </w:rPr>
+        <w:t xml:space="preserve"> database (which I couldn’t get working for </w:t>
+      </w:r>
+      <w:proofErr w:type="spellStart"/>
+      <w:r>
+        <w:rPr>
+          <w:rFonts w:ascii="Lato" w:hAnsi="Lato"/>
+          <w:color w:val="2D3B45"/>
+          <w:sz w:val="28"/>
+          <w:szCs w:val="28"/>
+          <w:shd w:val="clear" w:color="auto" w:fill="FFFFFF"/>
+        </w:rPr>
+        <w:t>M</w:t>
+      </w:r>
+      <w:r>
+        <w:rPr>
+          <w:rFonts w:ascii="Lato" w:hAnsi="Lato"/>
+          <w:color w:val="2D3B45"/>
+          <w:sz w:val="28"/>
+          <w:szCs w:val="28"/>
+          <w:shd w:val="clear" w:color="auto" w:fill="FFFFFF"/>
+        </w:rPr>
+        <w:t>ongo</w:t>
+      </w:r>
+      <w:r>
+        <w:rPr>
+          <w:rFonts w:ascii="Lato" w:hAnsi="Lato"/>
+          <w:color w:val="2D3B45"/>
+          <w:sz w:val="28"/>
+          <w:szCs w:val="28"/>
+          <w:shd w:val="clear" w:color="auto" w:fill="FFFFFF"/>
+        </w:rPr>
+        <w:t>d</w:t>
+      </w:r>
+      <w:r>
+        <w:rPr>
+          <w:rFonts w:ascii="Lato" w:hAnsi="Lato"/>
+          <w:color w:val="2D3B45"/>
+          <w:sz w:val="28"/>
+          <w:szCs w:val="28"/>
+          <w:shd w:val="clear" w:color="auto" w:fill="FFFFFF"/>
+        </w:rPr>
+        <w:t>b</w:t>
+      </w:r>
+      <w:proofErr w:type="spellEnd"/>
+      <w:r>
+        <w:rPr>
+          <w:rFonts w:ascii="Lato" w:hAnsi="Lato"/>
+          <w:color w:val="2D3B45"/>
+          <w:sz w:val="28"/>
+          <w:szCs w:val="28"/>
+          <w:shd w:val="clear" w:color="auto" w:fill="FFFFFF"/>
+        </w:rPr>
+        <w:t>).</w:t>
       </w:r>
     </w:p>
     <w:p>
@@ -4819,7 +4982,23 @@
           <w:sz w:val="28"/>
           <w:szCs w:val="28"/>
         </w:rPr>
-        <w:t xml:space="preserve"> one of these, the NormalUser,</w:t>
+        <w:t xml:space="preserve"> one of these, the </w:t>
+      </w:r>
+      <w:proofErr w:type="spellStart"/>
+      <w:r>
+        <w:rPr>
+          <w:sz w:val="28"/>
+          <w:szCs w:val="28"/>
+        </w:rPr>
+        <w:t>NormalUser</w:t>
+      </w:r>
+      <w:proofErr w:type="spellEnd"/>
+      <w:r>
+        <w:rPr>
+          <w:sz w:val="28"/>
+          <w:szCs w:val="28"/>
+        </w:rPr>
+        <w:t>,</w:t>
       </w:r>
       <w:r>
         <w:rPr>
@@ -5178,20 +5357,160 @@
       <w:r>
         <w:rPr>
           <w:noProof/>
+        </w:rPr>
+        <mc:AlternateContent>
+          <mc:Choice Requires="wps">
+            <w:drawing>
+              <wp:anchor distT="0" distB="0" distL="114300" distR="114300" simplePos="0" relativeHeight="251663360" behindDoc="0" locked="0" layoutInCell="1" allowOverlap="1" wp14:anchorId="1BEA35F5" wp14:editId="19ACBB1B">
+                <wp:simplePos x="0" y="0"/>
+                <wp:positionH relativeFrom="column">
+                  <wp:posOffset>-177800</wp:posOffset>
+                </wp:positionH>
+                <wp:positionV relativeFrom="paragraph">
+                  <wp:posOffset>5804535</wp:posOffset>
+                </wp:positionV>
+                <wp:extent cx="6332220" cy="635"/>
+                <wp:effectExtent l="0" t="0" r="0" b="0"/>
+                <wp:wrapTopAndBottom/>
+                <wp:docPr id="8" name="Text Box 8"/>
+                <wp:cNvGraphicFramePr/>
+                <a:graphic xmlns:a="http://schemas.openxmlformats.org/drawingml/2006/main">
+                  <a:graphicData uri="http://schemas.microsoft.com/office/word/2010/wordprocessingShape">
+                    <wps:wsp>
+                      <wps:cNvSpPr txBox="1"/>
+                      <wps:spPr>
+                        <a:xfrm>
+                          <a:off x="0" y="0"/>
+                          <a:ext cx="6332220" cy="635"/>
+                        </a:xfrm>
+                        <a:prstGeom prst="rect">
+                          <a:avLst/>
+                        </a:prstGeom>
+                        <a:solidFill>
+                          <a:prstClr val="white"/>
+                        </a:solidFill>
+                        <a:ln>
+                          <a:noFill/>
+                        </a:ln>
+                      </wps:spPr>
+                      <wps:txbx>
+                        <w:txbxContent>
+                          <w:p>
+                            <w:pPr>
+                              <w:pStyle w:val="Caption"/>
+                              <w:rPr>
+                                <w:noProof/>
+                                <w:sz w:val="28"/>
+                                <w:szCs w:val="28"/>
+                              </w:rPr>
+                            </w:pPr>
+                            <w:r>
+                              <w:t xml:space="preserve">Figure </w:t>
+                            </w:r>
+                            <w:r>
+                              <w:fldChar w:fldCharType="begin"/>
+                            </w:r>
+                            <w:r>
+                              <w:instrText xml:space="preserve"> SEQ Figure \* ARABIC </w:instrText>
+                            </w:r>
+                            <w:r>
+                              <w:fldChar w:fldCharType="separate"/>
+                            </w:r>
+                            <w:r>
+                              <w:rPr>
+                                <w:noProof/>
+                              </w:rPr>
+                              <w:t>1</w:t>
+                            </w:r>
+                            <w:r>
+                              <w:fldChar w:fldCharType="end"/>
+                            </w:r>
+                            <w:r>
+                              <w:t>:C3</w:t>
+                            </w:r>
+                          </w:p>
+                        </w:txbxContent>
+                      </wps:txbx>
+                      <wps:bodyPr rot="0" spcFirstLastPara="0" vertOverflow="overflow" horzOverflow="overflow" vert="horz" wrap="square" lIns="0" tIns="0" rIns="0" bIns="0" numCol="1" spcCol="0" rtlCol="0" fromWordArt="0" anchor="t" anchorCtr="0" forceAA="0" compatLnSpc="1">
+                        <a:prstTxWarp prst="textNoShape">
+                          <a:avLst/>
+                        </a:prstTxWarp>
+                        <a:spAutoFit/>
+                      </wps:bodyPr>
+                    </wps:wsp>
+                  </a:graphicData>
+                </a:graphic>
+              </wp:anchor>
+            </w:drawing>
+          </mc:Choice>
+          <mc:Fallback>
+            <w:pict>
+              <v:shapetype w14:anchorId="1BEA35F5" id="_x0000_t202" coordsize="21600,21600" o:spt="202" path="m,l,21600r21600,l21600,xe">
+                <v:stroke joinstyle="miter"/>
+                <v:path gradientshapeok="t" o:connecttype="rect"/>
+              </v:shapetype>
+              <v:shape id="Text Box 8" o:spid="_x0000_s1026" type="#_x0000_t202" style="position:absolute;margin-left:-14pt;margin-top:457.05pt;width:498.6pt;height:.05pt;z-index:251663360;visibility:visible;mso-wrap-style:square;mso-wrap-distance-left:9pt;mso-wrap-distance-top:0;mso-wrap-distance-right:9pt;mso-wrap-distance-bottom:0;mso-position-horizontal:absolute;mso-position-horizontal-relative:text;mso-position-vertical:absolute;mso-position-vertical-relative:text;v-text-anchor:top" o:gfxdata="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" stroked="f">
+                <v:textbox style="mso-fit-shape-to-text:t" inset="0,0,0,0">
+                  <w:txbxContent>
+                    <w:p>
+                      <w:pPr>
+                        <w:pStyle w:val="Caption"/>
+                        <w:rPr>
+                          <w:noProof/>
+                          <w:sz w:val="28"/>
+                          <w:szCs w:val="28"/>
+                        </w:rPr>
+                      </w:pPr>
+                      <w:r>
+                        <w:t xml:space="preserve">Figure </w:t>
+                      </w:r>
+                      <w:r>
+                        <w:fldChar w:fldCharType="begin"/>
+                      </w:r>
+                      <w:r>
+                        <w:instrText xml:space="preserve"> SEQ Figure \* ARABIC </w:instrText>
+                      </w:r>
+                      <w:r>
+                        <w:fldChar w:fldCharType="separate"/>
+                      </w:r>
+                      <w:r>
+                        <w:rPr>
+                          <w:noProof/>
+                        </w:rPr>
+                        <w:t>1</w:t>
+                      </w:r>
+                      <w:r>
+                        <w:fldChar w:fldCharType="end"/>
+                      </w:r>
+                      <w:r>
+                        <w:t>:C3</w:t>
+                      </w:r>
+                    </w:p>
+                  </w:txbxContent>
+                </v:textbox>
+                <w10:wrap type="topAndBottom"/>
+              </v:shape>
+            </w:pict>
+          </mc:Fallback>
+        </mc:AlternateContent>
+      </w:r>
+      <w:r>
+        <w:rPr>
+          <w:noProof/>
           <w:sz w:val="28"/>
           <w:szCs w:val="28"/>
         </w:rPr>
         <w:drawing>
-          <wp:anchor distT="0" distB="0" distL="114300" distR="114300" simplePos="0" relativeHeight="251661312" behindDoc="0" locked="0" layoutInCell="1" allowOverlap="1" wp14:anchorId="1A099D3C" wp14:editId="0E33E0DA">
+          <wp:anchor distT="0" distB="0" distL="114300" distR="114300" simplePos="0" relativeHeight="251661312" behindDoc="0" locked="0" layoutInCell="1" allowOverlap="1" wp14:anchorId="1A099D3C" wp14:editId="314CDB96">
             <wp:simplePos x="0" y="0"/>
             <wp:positionH relativeFrom="margin">
-              <wp:align>center</wp:align>
+              <wp:posOffset>-177800</wp:posOffset>
             </wp:positionH>
             <wp:positionV relativeFrom="paragraph">
-              <wp:posOffset>273965</wp:posOffset>
+              <wp:posOffset>391160</wp:posOffset>
             </wp:positionV>
-            <wp:extent cx="7028101" cy="5403273"/>
-            <wp:effectExtent l="0" t="0" r="1905" b="6985"/>
+            <wp:extent cx="6332220" cy="5356225"/>
+            <wp:effectExtent l="0" t="0" r="0" b="0"/>
             <wp:wrapTopAndBottom/>
             <wp:docPr id="4" name="Picture 4" descr="Diagram&#10;&#10;Description automatically generated"/>
             <wp:cNvGraphicFramePr>
@@ -5222,7 +5541,7 @@
                   <pic:spPr bwMode="auto">
                     <a:xfrm>
                       <a:off x="0" y="0"/>
-                      <a:ext cx="7028101" cy="5403273"/>
+                      <a:ext cx="6332220" cy="5356225"/>
                     </a:xfrm>
                     <a:prstGeom prst="rect">
                       <a:avLst/>
@@ -5305,7 +5624,30 @@
           <w:sz w:val="28"/>
           <w:szCs w:val="28"/>
         </w:rPr>
-        <w:t>, the controller layer uses a DataTransferObject</w:t>
+        <w:t xml:space="preserve">, the controller layer uses a </w:t>
+      </w:r>
+      <w:r>
+        <w:rPr>
+          <w:sz w:val="28"/>
+          <w:szCs w:val="28"/>
+        </w:rPr>
+        <w:t>DTO (</w:t>
+      </w:r>
+      <w:proofErr w:type="spellStart"/>
+      <w:r>
+        <w:rPr>
+          <w:sz w:val="28"/>
+          <w:szCs w:val="28"/>
+        </w:rPr>
+        <w:t>DataTransferObject</w:t>
+      </w:r>
+      <w:proofErr w:type="spellEnd"/>
+      <w:r>
+        <w:rPr>
+          <w:sz w:val="28"/>
+          <w:szCs w:val="28"/>
+        </w:rPr>
+        <w:t>)</w:t>
       </w:r>
       <w:r>
         <w:rPr>
@@ -5340,7 +5682,21 @@
           <w:sz w:val="28"/>
           <w:szCs w:val="28"/>
         </w:rPr>
-        <w:t xml:space="preserve"> then the other way around because the DataTranserObject </w:t>
+        <w:t xml:space="preserve"> then the other way around because the D</w:t>
+      </w:r>
+      <w:r>
+        <w:rPr>
+          <w:sz w:val="28"/>
+          <w:szCs w:val="28"/>
+        </w:rPr>
+        <w:t>TO</w:t>
+      </w:r>
+      <w:r>
+        <w:rPr>
+          <w:sz w:val="28"/>
+          <w:szCs w:val="28"/>
+        </w:rPr>
+        <w:t xml:space="preserve"> </w:t>
       </w:r>
       <w:r>
         <w:rPr>
@@ -5483,1407 +5839,106 @@
     <w:p>
       <w:pPr>
         <w:rPr>
-          <w:sz w:val="28"/>
-          <w:szCs w:val="28"/>
-        </w:rPr>
-      </w:pPr>
-      <w:r>
-        <w:rPr>
-          <w:sz w:val="28"/>
-          <w:szCs w:val="28"/>
-        </w:rPr>
-        <w:t>In the CI/CD pipeline the project is first build then all the unit tests are run and lastly SonarQube is used to check test coverage and detect any major bugs.</w:t>
-      </w:r>
-    </w:p>
-    <w:p>
-      <w:pPr>
-        <w:rPr>
-          <w:sz w:val="28"/>
-          <w:szCs w:val="28"/>
-        </w:rPr>
-      </w:pPr>
-    </w:p>
-    <w:p>
-      <w:pPr>
-        <w:rPr>
-          <w:sz w:val="32"/>
-          <w:szCs w:val="32"/>
-        </w:rPr>
-      </w:pPr>
-      <w:r>
-        <w:rPr>
-          <w:sz w:val="32"/>
-          <w:szCs w:val="32"/>
-        </w:rPr>
-        <w:t>Below is the yml file that the ci/cd uses</w:t>
-      </w:r>
-      <w:r>
-        <w:rPr>
-          <w:sz w:val="32"/>
-          <w:szCs w:val="32"/>
-        </w:rPr>
-        <w:t>..</w:t>
-      </w:r>
-    </w:p>
-    <w:p>
-      <w:pPr>
-        <w:rPr>
-          <w:sz w:val="32"/>
-          <w:szCs w:val="32"/>
-        </w:rPr>
-      </w:pPr>
-    </w:p>
-    <w:p>
-      <w:pPr>
-        <w:tabs>
-          <w:tab w:val="left" w:pos="916"/>
-          <w:tab w:val="left" w:pos="1832"/>
-          <w:tab w:val="left" w:pos="2748"/>
-          <w:tab w:val="left" w:pos="3664"/>
-          <w:tab w:val="left" w:pos="4580"/>
-          <w:tab w:val="left" w:pos="5496"/>
-          <w:tab w:val="left" w:pos="6412"/>
-          <w:tab w:val="left" w:pos="7328"/>
-          <w:tab w:val="left" w:pos="8244"/>
-          <w:tab w:val="left" w:pos="9160"/>
-          <w:tab w:val="left" w:pos="10076"/>
-          <w:tab w:val="left" w:pos="10992"/>
-          <w:tab w:val="left" w:pos="11908"/>
-          <w:tab w:val="left" w:pos="12824"/>
-          <w:tab w:val="left" w:pos="13740"/>
-          <w:tab w:val="left" w:pos="14656"/>
-        </w:tabs>
-        <w:spacing w:after="0" w:line="240" w:lineRule="auto"/>
-        <w:rPr>
-          <w:rFonts w:ascii="Courier New" w:eastAsia="Times New Roman" w:hAnsi="Courier New" w:cs="Courier New"/>
-          <w:sz w:val="20"/>
-          <w:szCs w:val="20"/>
-          <w:lang w:val="en-NL" w:eastAsia="en-NL"/>
-        </w:rPr>
-      </w:pPr>
-      <w:r>
-        <w:rPr>
-          <w:rFonts w:ascii="Courier New" w:eastAsia="Times New Roman" w:hAnsi="Courier New" w:cs="Courier New"/>
-          <w:sz w:val="20"/>
-          <w:szCs w:val="20"/>
-          <w:lang w:val="en-NL" w:eastAsia="en-NL"/>
-        </w:rPr>
-        <w:t>stages:</w:t>
-      </w:r>
-    </w:p>
-    <w:p>
-      <w:pPr>
-        <w:tabs>
-          <w:tab w:val="left" w:pos="916"/>
-          <w:tab w:val="left" w:pos="1832"/>
-          <w:tab w:val="left" w:pos="2748"/>
-          <w:tab w:val="left" w:pos="3664"/>
-          <w:tab w:val="left" w:pos="4580"/>
-          <w:tab w:val="left" w:pos="5496"/>
-          <w:tab w:val="left" w:pos="6412"/>
-          <w:tab w:val="left" w:pos="7328"/>
-          <w:tab w:val="left" w:pos="8244"/>
-          <w:tab w:val="left" w:pos="9160"/>
-          <w:tab w:val="left" w:pos="10076"/>
-          <w:tab w:val="left" w:pos="10992"/>
-          <w:tab w:val="left" w:pos="11908"/>
-          <w:tab w:val="left" w:pos="12824"/>
-          <w:tab w:val="left" w:pos="13740"/>
-          <w:tab w:val="left" w:pos="14656"/>
-        </w:tabs>
-        <w:spacing w:after="0" w:line="240" w:lineRule="auto"/>
-        <w:rPr>
-          <w:rFonts w:ascii="Courier New" w:eastAsia="Times New Roman" w:hAnsi="Courier New" w:cs="Courier New"/>
-          <w:sz w:val="20"/>
-          <w:szCs w:val="20"/>
-          <w:lang w:val="en-NL" w:eastAsia="en-NL"/>
-        </w:rPr>
-      </w:pPr>
-      <w:r>
-        <w:rPr>
-          <w:rFonts w:ascii="Courier New" w:eastAsia="Times New Roman" w:hAnsi="Courier New" w:cs="Courier New"/>
-          <w:sz w:val="20"/>
-          <w:szCs w:val="20"/>
-          <w:lang w:val="en-NL" w:eastAsia="en-NL"/>
-        </w:rPr>
-        <w:t>- build</w:t>
-      </w:r>
-    </w:p>
-    <w:p>
-      <w:pPr>
-        <w:tabs>
-          <w:tab w:val="left" w:pos="916"/>
-          <w:tab w:val="left" w:pos="1832"/>
-          <w:tab w:val="left" w:pos="2748"/>
-          <w:tab w:val="left" w:pos="3664"/>
-          <w:tab w:val="left" w:pos="4580"/>
-          <w:tab w:val="left" w:pos="5496"/>
-          <w:tab w:val="left" w:pos="6412"/>
-          <w:tab w:val="left" w:pos="7328"/>
-          <w:tab w:val="left" w:pos="8244"/>
-          <w:tab w:val="left" w:pos="9160"/>
-          <w:tab w:val="left" w:pos="10076"/>
-          <w:tab w:val="left" w:pos="10992"/>
-          <w:tab w:val="left" w:pos="11908"/>
-          <w:tab w:val="left" w:pos="12824"/>
-          <w:tab w:val="left" w:pos="13740"/>
-          <w:tab w:val="left" w:pos="14656"/>
-        </w:tabs>
-        <w:spacing w:after="0" w:line="240" w:lineRule="auto"/>
-        <w:rPr>
-          <w:rFonts w:ascii="Courier New" w:eastAsia="Times New Roman" w:hAnsi="Courier New" w:cs="Courier New"/>
-          <w:sz w:val="20"/>
-          <w:szCs w:val="20"/>
-          <w:lang w:val="en-NL" w:eastAsia="en-NL"/>
-        </w:rPr>
-      </w:pPr>
-      <w:r>
-        <w:rPr>
-          <w:rFonts w:ascii="Courier New" w:eastAsia="Times New Roman" w:hAnsi="Courier New" w:cs="Courier New"/>
-          <w:sz w:val="20"/>
-          <w:szCs w:val="20"/>
-          <w:lang w:val="en-NL" w:eastAsia="en-NL"/>
-        </w:rPr>
-        <w:t>- test</w:t>
-      </w:r>
-    </w:p>
-    <w:p>
-      <w:pPr>
-        <w:tabs>
-          <w:tab w:val="left" w:pos="916"/>
-          <w:tab w:val="left" w:pos="1832"/>
-          <w:tab w:val="left" w:pos="2748"/>
-          <w:tab w:val="left" w:pos="3664"/>
-          <w:tab w:val="left" w:pos="4580"/>
-          <w:tab w:val="left" w:pos="5496"/>
-          <w:tab w:val="left" w:pos="6412"/>
-          <w:tab w:val="left" w:pos="7328"/>
-          <w:tab w:val="left" w:pos="8244"/>
-          <w:tab w:val="left" w:pos="9160"/>
-          <w:tab w:val="left" w:pos="10076"/>
-          <w:tab w:val="left" w:pos="10992"/>
-          <w:tab w:val="left" w:pos="11908"/>
-          <w:tab w:val="left" w:pos="12824"/>
-          <w:tab w:val="left" w:pos="13740"/>
-          <w:tab w:val="left" w:pos="14656"/>
-        </w:tabs>
-        <w:spacing w:after="0" w:line="240" w:lineRule="auto"/>
-        <w:rPr>
-          <w:rFonts w:ascii="Courier New" w:eastAsia="Times New Roman" w:hAnsi="Courier New" w:cs="Courier New"/>
-          <w:sz w:val="20"/>
-          <w:szCs w:val="20"/>
-          <w:lang w:val="en-NL" w:eastAsia="en-NL"/>
-        </w:rPr>
-      </w:pPr>
-      <w:r>
-        <w:rPr>
-          <w:rFonts w:ascii="Courier New" w:eastAsia="Times New Roman" w:hAnsi="Courier New" w:cs="Courier New"/>
-          <w:sz w:val="20"/>
-          <w:szCs w:val="20"/>
-          <w:lang w:val="en-NL" w:eastAsia="en-NL"/>
-        </w:rPr>
-        <w:t>- sonarqube</w:t>
-      </w:r>
-    </w:p>
-    <w:p>
-      <w:pPr>
-        <w:tabs>
-          <w:tab w:val="left" w:pos="916"/>
-          <w:tab w:val="left" w:pos="1832"/>
-          <w:tab w:val="left" w:pos="2748"/>
-          <w:tab w:val="left" w:pos="3664"/>
-          <w:tab w:val="left" w:pos="4580"/>
-          <w:tab w:val="left" w:pos="5496"/>
-          <w:tab w:val="left" w:pos="6412"/>
-          <w:tab w:val="left" w:pos="7328"/>
-          <w:tab w:val="left" w:pos="8244"/>
-          <w:tab w:val="left" w:pos="9160"/>
-          <w:tab w:val="left" w:pos="10076"/>
-          <w:tab w:val="left" w:pos="10992"/>
-          <w:tab w:val="left" w:pos="11908"/>
-          <w:tab w:val="left" w:pos="12824"/>
-          <w:tab w:val="left" w:pos="13740"/>
-          <w:tab w:val="left" w:pos="14656"/>
-        </w:tabs>
-        <w:spacing w:after="0" w:line="240" w:lineRule="auto"/>
-        <w:rPr>
-          <w:rFonts w:ascii="Courier New" w:eastAsia="Times New Roman" w:hAnsi="Courier New" w:cs="Courier New"/>
-          <w:sz w:val="20"/>
-          <w:szCs w:val="20"/>
-          <w:lang w:val="en-NL" w:eastAsia="en-NL"/>
-        </w:rPr>
-      </w:pPr>
-    </w:p>
-    <w:p>
-      <w:pPr>
-        <w:tabs>
-          <w:tab w:val="left" w:pos="916"/>
-          <w:tab w:val="left" w:pos="1832"/>
-          <w:tab w:val="left" w:pos="2748"/>
-          <w:tab w:val="left" w:pos="3664"/>
-          <w:tab w:val="left" w:pos="4580"/>
-          <w:tab w:val="left" w:pos="5496"/>
-          <w:tab w:val="left" w:pos="6412"/>
-          <w:tab w:val="left" w:pos="7328"/>
-          <w:tab w:val="left" w:pos="8244"/>
-          <w:tab w:val="left" w:pos="9160"/>
-          <w:tab w:val="left" w:pos="10076"/>
-          <w:tab w:val="left" w:pos="10992"/>
-          <w:tab w:val="left" w:pos="11908"/>
-          <w:tab w:val="left" w:pos="12824"/>
-          <w:tab w:val="left" w:pos="13740"/>
-          <w:tab w:val="left" w:pos="14656"/>
-        </w:tabs>
-        <w:spacing w:after="0" w:line="240" w:lineRule="auto"/>
-        <w:rPr>
-          <w:rFonts w:ascii="Courier New" w:eastAsia="Times New Roman" w:hAnsi="Courier New" w:cs="Courier New"/>
-          <w:sz w:val="20"/>
-          <w:szCs w:val="20"/>
-          <w:lang w:val="en-NL" w:eastAsia="en-NL"/>
-        </w:rPr>
-      </w:pPr>
-      <w:r>
-        <w:rPr>
-          <w:rFonts w:ascii="Courier New" w:eastAsia="Times New Roman" w:hAnsi="Courier New" w:cs="Courier New"/>
-          <w:sz w:val="20"/>
-          <w:szCs w:val="20"/>
-          <w:lang w:val="en-NL" w:eastAsia="en-NL"/>
-        </w:rPr>
-        <w:t>build:</w:t>
-      </w:r>
-    </w:p>
-    <w:p>
-      <w:pPr>
-        <w:tabs>
-          <w:tab w:val="left" w:pos="916"/>
-          <w:tab w:val="left" w:pos="1832"/>
-          <w:tab w:val="left" w:pos="2748"/>
-          <w:tab w:val="left" w:pos="3664"/>
-          <w:tab w:val="left" w:pos="4580"/>
-          <w:tab w:val="left" w:pos="5496"/>
-          <w:tab w:val="left" w:pos="6412"/>
-          <w:tab w:val="left" w:pos="7328"/>
-          <w:tab w:val="left" w:pos="8244"/>
-          <w:tab w:val="left" w:pos="9160"/>
-          <w:tab w:val="left" w:pos="10076"/>
-          <w:tab w:val="left" w:pos="10992"/>
-          <w:tab w:val="left" w:pos="11908"/>
-          <w:tab w:val="left" w:pos="12824"/>
-          <w:tab w:val="left" w:pos="13740"/>
-          <w:tab w:val="left" w:pos="14656"/>
-        </w:tabs>
-        <w:spacing w:after="0" w:line="240" w:lineRule="auto"/>
-        <w:rPr>
-          <w:rFonts w:ascii="Courier New" w:eastAsia="Times New Roman" w:hAnsi="Courier New" w:cs="Courier New"/>
-          <w:sz w:val="20"/>
-          <w:szCs w:val="20"/>
-          <w:lang w:val="en-NL" w:eastAsia="en-NL"/>
-        </w:rPr>
-      </w:pPr>
-      <w:r>
-        <w:rPr>
-          <w:rFonts w:ascii="Courier New" w:eastAsia="Times New Roman" w:hAnsi="Courier New" w:cs="Courier New"/>
-          <w:sz w:val="20"/>
-          <w:szCs w:val="20"/>
-          <w:lang w:val="en-NL" w:eastAsia="en-NL"/>
-        </w:rPr>
-        <w:t xml:space="preserve">    stage: build</w:t>
-      </w:r>
-    </w:p>
-    <w:p>
-      <w:pPr>
-        <w:tabs>
-          <w:tab w:val="left" w:pos="916"/>
-          <w:tab w:val="left" w:pos="1832"/>
-          <w:tab w:val="left" w:pos="2748"/>
-          <w:tab w:val="left" w:pos="3664"/>
-          <w:tab w:val="left" w:pos="4580"/>
-          <w:tab w:val="left" w:pos="5496"/>
-          <w:tab w:val="left" w:pos="6412"/>
-          <w:tab w:val="left" w:pos="7328"/>
-          <w:tab w:val="left" w:pos="8244"/>
-          <w:tab w:val="left" w:pos="9160"/>
-          <w:tab w:val="left" w:pos="10076"/>
-          <w:tab w:val="left" w:pos="10992"/>
-          <w:tab w:val="left" w:pos="11908"/>
-          <w:tab w:val="left" w:pos="12824"/>
-          <w:tab w:val="left" w:pos="13740"/>
-          <w:tab w:val="left" w:pos="14656"/>
-        </w:tabs>
-        <w:spacing w:after="0" w:line="240" w:lineRule="auto"/>
-        <w:rPr>
-          <w:rFonts w:ascii="Courier New" w:eastAsia="Times New Roman" w:hAnsi="Courier New" w:cs="Courier New"/>
-          <w:sz w:val="20"/>
-          <w:szCs w:val="20"/>
-          <w:lang w:val="en-NL" w:eastAsia="en-NL"/>
-        </w:rPr>
-      </w:pPr>
-      <w:r>
-        <w:rPr>
-          <w:rFonts w:ascii="Courier New" w:eastAsia="Times New Roman" w:hAnsi="Courier New" w:cs="Courier New"/>
-          <w:sz w:val="20"/>
-          <w:szCs w:val="20"/>
-          <w:lang w:val="en-NL" w:eastAsia="en-NL"/>
-        </w:rPr>
-        <w:t xml:space="preserve">    script:</w:t>
-      </w:r>
-    </w:p>
-    <w:p>
-      <w:pPr>
-        <w:tabs>
-          <w:tab w:val="left" w:pos="916"/>
-          <w:tab w:val="left" w:pos="1832"/>
-          <w:tab w:val="left" w:pos="2748"/>
-          <w:tab w:val="left" w:pos="3664"/>
-          <w:tab w:val="left" w:pos="4580"/>
-          <w:tab w:val="left" w:pos="5496"/>
-          <w:tab w:val="left" w:pos="6412"/>
-          <w:tab w:val="left" w:pos="7328"/>
-          <w:tab w:val="left" w:pos="8244"/>
-          <w:tab w:val="left" w:pos="9160"/>
-          <w:tab w:val="left" w:pos="10076"/>
-          <w:tab w:val="left" w:pos="10992"/>
-          <w:tab w:val="left" w:pos="11908"/>
-          <w:tab w:val="left" w:pos="12824"/>
-          <w:tab w:val="left" w:pos="13740"/>
-          <w:tab w:val="left" w:pos="14656"/>
-        </w:tabs>
-        <w:spacing w:after="0" w:line="240" w:lineRule="auto"/>
-        <w:rPr>
-          <w:rFonts w:ascii="Courier New" w:eastAsia="Times New Roman" w:hAnsi="Courier New" w:cs="Courier New"/>
-          <w:sz w:val="20"/>
-          <w:szCs w:val="20"/>
-          <w:lang w:val="en-NL" w:eastAsia="en-NL"/>
-        </w:rPr>
-      </w:pPr>
-      <w:r>
-        <w:rPr>
-          <w:rFonts w:ascii="Courier New" w:eastAsia="Times New Roman" w:hAnsi="Courier New" w:cs="Courier New"/>
-          <w:sz w:val="20"/>
-          <w:szCs w:val="20"/>
-          <w:lang w:val="en-NL" w:eastAsia="en-NL"/>
-        </w:rPr>
-        <w:t xml:space="preserve">        - cd Idividual_project</w:t>
-      </w:r>
-    </w:p>
-    <w:p>
-      <w:pPr>
-        <w:tabs>
-          <w:tab w:val="left" w:pos="916"/>
-          <w:tab w:val="left" w:pos="1832"/>
-          <w:tab w:val="left" w:pos="2748"/>
-          <w:tab w:val="left" w:pos="3664"/>
-          <w:tab w:val="left" w:pos="4580"/>
-          <w:tab w:val="left" w:pos="5496"/>
-          <w:tab w:val="left" w:pos="6412"/>
-          <w:tab w:val="left" w:pos="7328"/>
-          <w:tab w:val="left" w:pos="8244"/>
-          <w:tab w:val="left" w:pos="9160"/>
-          <w:tab w:val="left" w:pos="10076"/>
-          <w:tab w:val="left" w:pos="10992"/>
-          <w:tab w:val="left" w:pos="11908"/>
-          <w:tab w:val="left" w:pos="12824"/>
-          <w:tab w:val="left" w:pos="13740"/>
-          <w:tab w:val="left" w:pos="14656"/>
-        </w:tabs>
-        <w:spacing w:after="0" w:line="240" w:lineRule="auto"/>
-        <w:rPr>
-          <w:rFonts w:ascii="Courier New" w:eastAsia="Times New Roman" w:hAnsi="Courier New" w:cs="Courier New"/>
-          <w:sz w:val="20"/>
-          <w:szCs w:val="20"/>
-          <w:lang w:val="en-NL" w:eastAsia="en-NL"/>
-        </w:rPr>
-      </w:pPr>
-      <w:r>
-        <w:rPr>
-          <w:rFonts w:ascii="Courier New" w:eastAsia="Times New Roman" w:hAnsi="Courier New" w:cs="Courier New"/>
-          <w:sz w:val="20"/>
-          <w:szCs w:val="20"/>
-          <w:lang w:val="en-NL" w:eastAsia="en-NL"/>
-        </w:rPr>
-        <w:t xml:space="preserve">        - ./gradlew build -x test</w:t>
-      </w:r>
-    </w:p>
-    <w:p>
-      <w:pPr>
-        <w:tabs>
-          <w:tab w:val="left" w:pos="916"/>
-          <w:tab w:val="left" w:pos="1832"/>
-          <w:tab w:val="left" w:pos="2748"/>
-          <w:tab w:val="left" w:pos="3664"/>
-          <w:tab w:val="left" w:pos="4580"/>
-          <w:tab w:val="left" w:pos="5496"/>
-          <w:tab w:val="left" w:pos="6412"/>
-          <w:tab w:val="left" w:pos="7328"/>
-          <w:tab w:val="left" w:pos="8244"/>
-          <w:tab w:val="left" w:pos="9160"/>
-          <w:tab w:val="left" w:pos="10076"/>
-          <w:tab w:val="left" w:pos="10992"/>
-          <w:tab w:val="left" w:pos="11908"/>
-          <w:tab w:val="left" w:pos="12824"/>
-          <w:tab w:val="left" w:pos="13740"/>
-          <w:tab w:val="left" w:pos="14656"/>
-        </w:tabs>
-        <w:spacing w:after="0" w:line="240" w:lineRule="auto"/>
-        <w:rPr>
-          <w:rFonts w:ascii="Courier New" w:eastAsia="Times New Roman" w:hAnsi="Courier New" w:cs="Courier New"/>
-          <w:sz w:val="20"/>
-          <w:szCs w:val="20"/>
-          <w:lang w:val="en-NL" w:eastAsia="en-NL"/>
-        </w:rPr>
-      </w:pPr>
-      <w:r>
-        <w:rPr>
-          <w:rFonts w:ascii="Courier New" w:eastAsia="Times New Roman" w:hAnsi="Courier New" w:cs="Courier New"/>
-          <w:sz w:val="20"/>
-          <w:szCs w:val="20"/>
-          <w:lang w:val="en-NL" w:eastAsia="en-NL"/>
-        </w:rPr>
-        <w:t xml:space="preserve">        - ./gradlew.bat --stop</w:t>
-      </w:r>
-    </w:p>
-    <w:p>
-      <w:pPr>
-        <w:tabs>
-          <w:tab w:val="left" w:pos="916"/>
-          <w:tab w:val="left" w:pos="1832"/>
-          <w:tab w:val="left" w:pos="2748"/>
-          <w:tab w:val="left" w:pos="3664"/>
-          <w:tab w:val="left" w:pos="4580"/>
-          <w:tab w:val="left" w:pos="5496"/>
-          <w:tab w:val="left" w:pos="6412"/>
-          <w:tab w:val="left" w:pos="7328"/>
-          <w:tab w:val="left" w:pos="8244"/>
-          <w:tab w:val="left" w:pos="9160"/>
-          <w:tab w:val="left" w:pos="10076"/>
-          <w:tab w:val="left" w:pos="10992"/>
-          <w:tab w:val="left" w:pos="11908"/>
-          <w:tab w:val="left" w:pos="12824"/>
-          <w:tab w:val="left" w:pos="13740"/>
-          <w:tab w:val="left" w:pos="14656"/>
-        </w:tabs>
-        <w:spacing w:after="0" w:line="240" w:lineRule="auto"/>
-        <w:rPr>
-          <w:rFonts w:ascii="Courier New" w:eastAsia="Times New Roman" w:hAnsi="Courier New" w:cs="Courier New"/>
-          <w:sz w:val="20"/>
-          <w:szCs w:val="20"/>
-          <w:lang w:val="en-NL" w:eastAsia="en-NL"/>
-        </w:rPr>
-      </w:pPr>
-    </w:p>
-    <w:p>
-      <w:pPr>
-        <w:tabs>
-          <w:tab w:val="left" w:pos="916"/>
-          <w:tab w:val="left" w:pos="1832"/>
-          <w:tab w:val="left" w:pos="2748"/>
-          <w:tab w:val="left" w:pos="3664"/>
-          <w:tab w:val="left" w:pos="4580"/>
-          <w:tab w:val="left" w:pos="5496"/>
-          <w:tab w:val="left" w:pos="6412"/>
-          <w:tab w:val="left" w:pos="7328"/>
-          <w:tab w:val="left" w:pos="8244"/>
-          <w:tab w:val="left" w:pos="9160"/>
-          <w:tab w:val="left" w:pos="10076"/>
-          <w:tab w:val="left" w:pos="10992"/>
-          <w:tab w:val="left" w:pos="11908"/>
-          <w:tab w:val="left" w:pos="12824"/>
-          <w:tab w:val="left" w:pos="13740"/>
-          <w:tab w:val="left" w:pos="14656"/>
-        </w:tabs>
-        <w:spacing w:after="0" w:line="240" w:lineRule="auto"/>
-        <w:rPr>
-          <w:rFonts w:ascii="Courier New" w:eastAsia="Times New Roman" w:hAnsi="Courier New" w:cs="Courier New"/>
-          <w:sz w:val="20"/>
-          <w:szCs w:val="20"/>
-          <w:lang w:val="en-NL" w:eastAsia="en-NL"/>
-        </w:rPr>
-      </w:pPr>
-      <w:r>
-        <w:rPr>
-          <w:rFonts w:ascii="Courier New" w:eastAsia="Times New Roman" w:hAnsi="Courier New" w:cs="Courier New"/>
-          <w:sz w:val="20"/>
-          <w:szCs w:val="20"/>
-          <w:lang w:val="en-NL" w:eastAsia="en-NL"/>
-        </w:rPr>
-        <w:t>test:</w:t>
-      </w:r>
-    </w:p>
-    <w:p>
-      <w:pPr>
-        <w:tabs>
-          <w:tab w:val="left" w:pos="916"/>
-          <w:tab w:val="left" w:pos="1832"/>
-          <w:tab w:val="left" w:pos="2748"/>
-          <w:tab w:val="left" w:pos="3664"/>
-          <w:tab w:val="left" w:pos="4580"/>
-          <w:tab w:val="left" w:pos="5496"/>
-          <w:tab w:val="left" w:pos="6412"/>
-          <w:tab w:val="left" w:pos="7328"/>
-          <w:tab w:val="left" w:pos="8244"/>
-          <w:tab w:val="left" w:pos="9160"/>
-          <w:tab w:val="left" w:pos="10076"/>
-          <w:tab w:val="left" w:pos="10992"/>
-          <w:tab w:val="left" w:pos="11908"/>
-          <w:tab w:val="left" w:pos="12824"/>
-          <w:tab w:val="left" w:pos="13740"/>
-          <w:tab w:val="left" w:pos="14656"/>
-        </w:tabs>
-        <w:spacing w:after="0" w:line="240" w:lineRule="auto"/>
-        <w:rPr>
-          <w:rFonts w:ascii="Courier New" w:eastAsia="Times New Roman" w:hAnsi="Courier New" w:cs="Courier New"/>
-          <w:sz w:val="20"/>
-          <w:szCs w:val="20"/>
-          <w:lang w:val="en-NL" w:eastAsia="en-NL"/>
-        </w:rPr>
-      </w:pPr>
-      <w:r>
-        <w:rPr>
-          <w:rFonts w:ascii="Courier New" w:eastAsia="Times New Roman" w:hAnsi="Courier New" w:cs="Courier New"/>
-          <w:sz w:val="20"/>
-          <w:szCs w:val="20"/>
-          <w:lang w:val="en-NL" w:eastAsia="en-NL"/>
-        </w:rPr>
-        <w:t xml:space="preserve">    stage: test</w:t>
-      </w:r>
-    </w:p>
-    <w:p>
-      <w:pPr>
-        <w:tabs>
-          <w:tab w:val="left" w:pos="916"/>
-          <w:tab w:val="left" w:pos="1832"/>
-          <w:tab w:val="left" w:pos="2748"/>
-          <w:tab w:val="left" w:pos="3664"/>
-          <w:tab w:val="left" w:pos="4580"/>
-          <w:tab w:val="left" w:pos="5496"/>
-          <w:tab w:val="left" w:pos="6412"/>
-          <w:tab w:val="left" w:pos="7328"/>
-          <w:tab w:val="left" w:pos="8244"/>
-          <w:tab w:val="left" w:pos="9160"/>
-          <w:tab w:val="left" w:pos="10076"/>
-          <w:tab w:val="left" w:pos="10992"/>
-          <w:tab w:val="left" w:pos="11908"/>
-          <w:tab w:val="left" w:pos="12824"/>
-          <w:tab w:val="left" w:pos="13740"/>
-          <w:tab w:val="left" w:pos="14656"/>
-        </w:tabs>
-        <w:spacing w:after="0" w:line="240" w:lineRule="auto"/>
-        <w:rPr>
-          <w:rFonts w:ascii="Courier New" w:eastAsia="Times New Roman" w:hAnsi="Courier New" w:cs="Courier New"/>
-          <w:sz w:val="20"/>
-          <w:szCs w:val="20"/>
-          <w:lang w:val="en-NL" w:eastAsia="en-NL"/>
-        </w:rPr>
-      </w:pPr>
-      <w:r>
-        <w:rPr>
-          <w:rFonts w:ascii="Courier New" w:eastAsia="Times New Roman" w:hAnsi="Courier New" w:cs="Courier New"/>
-          <w:sz w:val="20"/>
-          <w:szCs w:val="20"/>
-          <w:lang w:val="en-NL" w:eastAsia="en-NL"/>
-        </w:rPr>
-        <w:t xml:space="preserve">    script:</w:t>
-      </w:r>
-    </w:p>
-    <w:p>
-      <w:pPr>
-        <w:tabs>
-          <w:tab w:val="left" w:pos="916"/>
-          <w:tab w:val="left" w:pos="1832"/>
-          <w:tab w:val="left" w:pos="2748"/>
-          <w:tab w:val="left" w:pos="3664"/>
-          <w:tab w:val="left" w:pos="4580"/>
-          <w:tab w:val="left" w:pos="5496"/>
-          <w:tab w:val="left" w:pos="6412"/>
-          <w:tab w:val="left" w:pos="7328"/>
-          <w:tab w:val="left" w:pos="8244"/>
-          <w:tab w:val="left" w:pos="9160"/>
-          <w:tab w:val="left" w:pos="10076"/>
-          <w:tab w:val="left" w:pos="10992"/>
-          <w:tab w:val="left" w:pos="11908"/>
-          <w:tab w:val="left" w:pos="12824"/>
-          <w:tab w:val="left" w:pos="13740"/>
-          <w:tab w:val="left" w:pos="14656"/>
-        </w:tabs>
-        <w:spacing w:after="0" w:line="240" w:lineRule="auto"/>
-        <w:rPr>
-          <w:rFonts w:ascii="Courier New" w:eastAsia="Times New Roman" w:hAnsi="Courier New" w:cs="Courier New"/>
-          <w:sz w:val="20"/>
-          <w:szCs w:val="20"/>
-          <w:lang w:val="en-NL" w:eastAsia="en-NL"/>
-        </w:rPr>
-      </w:pPr>
-      <w:r>
-        <w:rPr>
-          <w:rFonts w:ascii="Courier New" w:eastAsia="Times New Roman" w:hAnsi="Courier New" w:cs="Courier New"/>
-          <w:sz w:val="20"/>
-          <w:szCs w:val="20"/>
-          <w:lang w:val="en-NL" w:eastAsia="en-NL"/>
-        </w:rPr>
-        <w:t xml:space="preserve">        - cd Idividual_project</w:t>
-      </w:r>
-    </w:p>
-    <w:p>
-      <w:pPr>
-        <w:tabs>
-          <w:tab w:val="left" w:pos="916"/>
-          <w:tab w:val="left" w:pos="1832"/>
-          <w:tab w:val="left" w:pos="2748"/>
-          <w:tab w:val="left" w:pos="3664"/>
-          <w:tab w:val="left" w:pos="4580"/>
-          <w:tab w:val="left" w:pos="5496"/>
-          <w:tab w:val="left" w:pos="6412"/>
-          <w:tab w:val="left" w:pos="7328"/>
-          <w:tab w:val="left" w:pos="8244"/>
-          <w:tab w:val="left" w:pos="9160"/>
-          <w:tab w:val="left" w:pos="10076"/>
-          <w:tab w:val="left" w:pos="10992"/>
-          <w:tab w:val="left" w:pos="11908"/>
-          <w:tab w:val="left" w:pos="12824"/>
-          <w:tab w:val="left" w:pos="13740"/>
-          <w:tab w:val="left" w:pos="14656"/>
-        </w:tabs>
-        <w:spacing w:after="0" w:line="240" w:lineRule="auto"/>
-        <w:rPr>
-          <w:rFonts w:ascii="Courier New" w:eastAsia="Times New Roman" w:hAnsi="Courier New" w:cs="Courier New"/>
-          <w:sz w:val="20"/>
-          <w:szCs w:val="20"/>
-          <w:lang w:val="en-NL" w:eastAsia="en-NL"/>
-        </w:rPr>
-      </w:pPr>
-      <w:r>
-        <w:rPr>
-          <w:rFonts w:ascii="Courier New" w:eastAsia="Times New Roman" w:hAnsi="Courier New" w:cs="Courier New"/>
-          <w:sz w:val="20"/>
-          <w:szCs w:val="20"/>
-          <w:lang w:val="en-NL" w:eastAsia="en-NL"/>
-        </w:rPr>
-        <w:t xml:space="preserve">        - ./gradlew test</w:t>
-      </w:r>
-    </w:p>
-    <w:p>
-      <w:pPr>
-        <w:tabs>
-          <w:tab w:val="left" w:pos="916"/>
-          <w:tab w:val="left" w:pos="1832"/>
-          <w:tab w:val="left" w:pos="2748"/>
-          <w:tab w:val="left" w:pos="3664"/>
-          <w:tab w:val="left" w:pos="4580"/>
-          <w:tab w:val="left" w:pos="5496"/>
-          <w:tab w:val="left" w:pos="6412"/>
-          <w:tab w:val="left" w:pos="7328"/>
-          <w:tab w:val="left" w:pos="8244"/>
-          <w:tab w:val="left" w:pos="9160"/>
-          <w:tab w:val="left" w:pos="10076"/>
-          <w:tab w:val="left" w:pos="10992"/>
-          <w:tab w:val="left" w:pos="11908"/>
-          <w:tab w:val="left" w:pos="12824"/>
-          <w:tab w:val="left" w:pos="13740"/>
-          <w:tab w:val="left" w:pos="14656"/>
-        </w:tabs>
-        <w:spacing w:after="0" w:line="240" w:lineRule="auto"/>
-        <w:rPr>
-          <w:rFonts w:ascii="Courier New" w:eastAsia="Times New Roman" w:hAnsi="Courier New" w:cs="Courier New"/>
-          <w:sz w:val="20"/>
-          <w:szCs w:val="20"/>
-          <w:lang w:val="en-NL" w:eastAsia="en-NL"/>
-        </w:rPr>
-      </w:pPr>
-      <w:r>
-        <w:rPr>
-          <w:rFonts w:ascii="Courier New" w:eastAsia="Times New Roman" w:hAnsi="Courier New" w:cs="Courier New"/>
-          <w:sz w:val="20"/>
-          <w:szCs w:val="20"/>
-          <w:lang w:val="en-NL" w:eastAsia="en-NL"/>
-        </w:rPr>
-        <w:t xml:space="preserve">        - ./gradlew.bat --stop</w:t>
-      </w:r>
-    </w:p>
-    <w:p>
-      <w:pPr>
-        <w:tabs>
-          <w:tab w:val="left" w:pos="916"/>
-          <w:tab w:val="left" w:pos="1832"/>
-          <w:tab w:val="left" w:pos="2748"/>
-          <w:tab w:val="left" w:pos="3664"/>
-          <w:tab w:val="left" w:pos="4580"/>
-          <w:tab w:val="left" w:pos="5496"/>
-          <w:tab w:val="left" w:pos="6412"/>
-          <w:tab w:val="left" w:pos="7328"/>
-          <w:tab w:val="left" w:pos="8244"/>
-          <w:tab w:val="left" w:pos="9160"/>
-          <w:tab w:val="left" w:pos="10076"/>
-          <w:tab w:val="left" w:pos="10992"/>
-          <w:tab w:val="left" w:pos="11908"/>
-          <w:tab w:val="left" w:pos="12824"/>
-          <w:tab w:val="left" w:pos="13740"/>
-          <w:tab w:val="left" w:pos="14656"/>
-        </w:tabs>
-        <w:spacing w:after="0" w:line="240" w:lineRule="auto"/>
-        <w:rPr>
-          <w:rFonts w:ascii="Courier New" w:eastAsia="Times New Roman" w:hAnsi="Courier New" w:cs="Courier New"/>
-          <w:sz w:val="20"/>
-          <w:szCs w:val="20"/>
-          <w:lang w:val="en-NL" w:eastAsia="en-NL"/>
-        </w:rPr>
-      </w:pPr>
-    </w:p>
-    <w:p>
-      <w:pPr>
-        <w:tabs>
-          <w:tab w:val="left" w:pos="916"/>
-          <w:tab w:val="left" w:pos="1832"/>
-          <w:tab w:val="left" w:pos="2748"/>
-          <w:tab w:val="left" w:pos="3664"/>
-          <w:tab w:val="left" w:pos="4580"/>
-          <w:tab w:val="left" w:pos="5496"/>
-          <w:tab w:val="left" w:pos="6412"/>
-          <w:tab w:val="left" w:pos="7328"/>
-          <w:tab w:val="left" w:pos="8244"/>
-          <w:tab w:val="left" w:pos="9160"/>
-          <w:tab w:val="left" w:pos="10076"/>
-          <w:tab w:val="left" w:pos="10992"/>
-          <w:tab w:val="left" w:pos="11908"/>
-          <w:tab w:val="left" w:pos="12824"/>
-          <w:tab w:val="left" w:pos="13740"/>
-          <w:tab w:val="left" w:pos="14656"/>
-        </w:tabs>
-        <w:spacing w:after="0" w:line="240" w:lineRule="auto"/>
-        <w:rPr>
-          <w:rFonts w:ascii="Courier New" w:eastAsia="Times New Roman" w:hAnsi="Courier New" w:cs="Courier New"/>
-          <w:sz w:val="20"/>
-          <w:szCs w:val="20"/>
-          <w:lang w:val="en-NL" w:eastAsia="en-NL"/>
-        </w:rPr>
-      </w:pPr>
-      <w:r>
-        <w:rPr>
-          <w:rFonts w:ascii="Courier New" w:eastAsia="Times New Roman" w:hAnsi="Courier New" w:cs="Courier New"/>
-          <w:sz w:val="20"/>
-          <w:szCs w:val="20"/>
-          <w:lang w:val="en-NL" w:eastAsia="en-NL"/>
-        </w:rPr>
-        <w:t>sonarqube:</w:t>
-      </w:r>
-    </w:p>
-    <w:p>
-      <w:pPr>
-        <w:tabs>
-          <w:tab w:val="left" w:pos="916"/>
-          <w:tab w:val="left" w:pos="1832"/>
-          <w:tab w:val="left" w:pos="2748"/>
-          <w:tab w:val="left" w:pos="3664"/>
-          <w:tab w:val="left" w:pos="4580"/>
-          <w:tab w:val="left" w:pos="5496"/>
-          <w:tab w:val="left" w:pos="6412"/>
-          <w:tab w:val="left" w:pos="7328"/>
-          <w:tab w:val="left" w:pos="8244"/>
-          <w:tab w:val="left" w:pos="9160"/>
-          <w:tab w:val="left" w:pos="10076"/>
-          <w:tab w:val="left" w:pos="10992"/>
-          <w:tab w:val="left" w:pos="11908"/>
-          <w:tab w:val="left" w:pos="12824"/>
-          <w:tab w:val="left" w:pos="13740"/>
-          <w:tab w:val="left" w:pos="14656"/>
-        </w:tabs>
-        <w:spacing w:after="0" w:line="240" w:lineRule="auto"/>
-        <w:rPr>
-          <w:rFonts w:ascii="Courier New" w:eastAsia="Times New Roman" w:hAnsi="Courier New" w:cs="Courier New"/>
-          <w:sz w:val="20"/>
-          <w:szCs w:val="20"/>
-          <w:lang w:val="en-NL" w:eastAsia="en-NL"/>
-        </w:rPr>
-      </w:pPr>
-      <w:r>
-        <w:rPr>
-          <w:rFonts w:ascii="Courier New" w:eastAsia="Times New Roman" w:hAnsi="Courier New" w:cs="Courier New"/>
-          <w:sz w:val="20"/>
-          <w:szCs w:val="20"/>
-          <w:lang w:val="en-NL" w:eastAsia="en-NL"/>
-        </w:rPr>
-        <w:t xml:space="preserve">  stage: sonarqube</w:t>
-      </w:r>
-    </w:p>
-    <w:p>
-      <w:pPr>
-        <w:tabs>
-          <w:tab w:val="left" w:pos="916"/>
-          <w:tab w:val="left" w:pos="1832"/>
-          <w:tab w:val="left" w:pos="2748"/>
-          <w:tab w:val="left" w:pos="3664"/>
-          <w:tab w:val="left" w:pos="4580"/>
-          <w:tab w:val="left" w:pos="5496"/>
-          <w:tab w:val="left" w:pos="6412"/>
-          <w:tab w:val="left" w:pos="7328"/>
-          <w:tab w:val="left" w:pos="8244"/>
-          <w:tab w:val="left" w:pos="9160"/>
-          <w:tab w:val="left" w:pos="10076"/>
-          <w:tab w:val="left" w:pos="10992"/>
-          <w:tab w:val="left" w:pos="11908"/>
-          <w:tab w:val="left" w:pos="12824"/>
-          <w:tab w:val="left" w:pos="13740"/>
-          <w:tab w:val="left" w:pos="14656"/>
-        </w:tabs>
-        <w:spacing w:after="0" w:line="240" w:lineRule="auto"/>
-        <w:rPr>
-          <w:rFonts w:ascii="Courier New" w:eastAsia="Times New Roman" w:hAnsi="Courier New" w:cs="Courier New"/>
-          <w:sz w:val="20"/>
-          <w:szCs w:val="20"/>
-          <w:lang w:val="en-NL" w:eastAsia="en-NL"/>
-        </w:rPr>
-      </w:pPr>
-      <w:r>
-        <w:rPr>
-          <w:rFonts w:ascii="Courier New" w:eastAsia="Times New Roman" w:hAnsi="Courier New" w:cs="Courier New"/>
-          <w:sz w:val="20"/>
-          <w:szCs w:val="20"/>
-          <w:lang w:val="en-NL" w:eastAsia="en-NL"/>
-        </w:rPr>
-        <w:t xml:space="preserve">  image: gradle:jre11-slim</w:t>
-      </w:r>
-    </w:p>
-    <w:p>
-      <w:pPr>
-        <w:tabs>
-          <w:tab w:val="left" w:pos="916"/>
-          <w:tab w:val="left" w:pos="1832"/>
-          <w:tab w:val="left" w:pos="2748"/>
-          <w:tab w:val="left" w:pos="3664"/>
-          <w:tab w:val="left" w:pos="4580"/>
-          <w:tab w:val="left" w:pos="5496"/>
-          <w:tab w:val="left" w:pos="6412"/>
-          <w:tab w:val="left" w:pos="7328"/>
-          <w:tab w:val="left" w:pos="8244"/>
-          <w:tab w:val="left" w:pos="9160"/>
-          <w:tab w:val="left" w:pos="10076"/>
-          <w:tab w:val="left" w:pos="10992"/>
-          <w:tab w:val="left" w:pos="11908"/>
-          <w:tab w:val="left" w:pos="12824"/>
-          <w:tab w:val="left" w:pos="13740"/>
-          <w:tab w:val="left" w:pos="14656"/>
-        </w:tabs>
-        <w:spacing w:after="0" w:line="240" w:lineRule="auto"/>
-        <w:rPr>
-          <w:rFonts w:ascii="Courier New" w:eastAsia="Times New Roman" w:hAnsi="Courier New" w:cs="Courier New"/>
-          <w:sz w:val="20"/>
-          <w:szCs w:val="20"/>
-          <w:lang w:val="en-NL" w:eastAsia="en-NL"/>
-        </w:rPr>
-      </w:pPr>
-      <w:r>
-        <w:rPr>
-          <w:rFonts w:ascii="Courier New" w:eastAsia="Times New Roman" w:hAnsi="Courier New" w:cs="Courier New"/>
-          <w:sz w:val="20"/>
-          <w:szCs w:val="20"/>
-          <w:lang w:val="en-NL" w:eastAsia="en-NL"/>
-        </w:rPr>
-        <w:t xml:space="preserve">  variables:</w:t>
-      </w:r>
-    </w:p>
-    <w:p>
-      <w:pPr>
-        <w:tabs>
-          <w:tab w:val="left" w:pos="916"/>
-          <w:tab w:val="left" w:pos="1832"/>
-          <w:tab w:val="left" w:pos="2748"/>
-          <w:tab w:val="left" w:pos="3664"/>
-          <w:tab w:val="left" w:pos="4580"/>
-          <w:tab w:val="left" w:pos="5496"/>
-          <w:tab w:val="left" w:pos="6412"/>
-          <w:tab w:val="left" w:pos="7328"/>
-          <w:tab w:val="left" w:pos="8244"/>
-          <w:tab w:val="left" w:pos="9160"/>
-          <w:tab w:val="left" w:pos="10076"/>
-          <w:tab w:val="left" w:pos="10992"/>
-          <w:tab w:val="left" w:pos="11908"/>
-          <w:tab w:val="left" w:pos="12824"/>
-          <w:tab w:val="left" w:pos="13740"/>
-          <w:tab w:val="left" w:pos="14656"/>
-        </w:tabs>
-        <w:spacing w:after="0" w:line="240" w:lineRule="auto"/>
-        <w:rPr>
-          <w:rFonts w:ascii="Courier New" w:eastAsia="Times New Roman" w:hAnsi="Courier New" w:cs="Courier New"/>
-          <w:sz w:val="20"/>
-          <w:szCs w:val="20"/>
-          <w:lang w:val="en-NL" w:eastAsia="en-NL"/>
-        </w:rPr>
-      </w:pPr>
-      <w:r>
-        <w:rPr>
-          <w:rFonts w:ascii="Courier New" w:eastAsia="Times New Roman" w:hAnsi="Courier New" w:cs="Courier New"/>
-          <w:sz w:val="20"/>
-          <w:szCs w:val="20"/>
-          <w:lang w:val="en-NL" w:eastAsia="en-NL"/>
-        </w:rPr>
-        <w:t xml:space="preserve">    SONAR_USER_HOME: "${CI_PROJECT_DIR}/.sonar"</w:t>
-      </w:r>
-    </w:p>
-    <w:p>
-      <w:pPr>
-        <w:tabs>
-          <w:tab w:val="left" w:pos="916"/>
-          <w:tab w:val="left" w:pos="1832"/>
-          <w:tab w:val="left" w:pos="2748"/>
-          <w:tab w:val="left" w:pos="3664"/>
-          <w:tab w:val="left" w:pos="4580"/>
-          <w:tab w:val="left" w:pos="5496"/>
-          <w:tab w:val="left" w:pos="6412"/>
-          <w:tab w:val="left" w:pos="7328"/>
-          <w:tab w:val="left" w:pos="8244"/>
-          <w:tab w:val="left" w:pos="9160"/>
-          <w:tab w:val="left" w:pos="10076"/>
-          <w:tab w:val="left" w:pos="10992"/>
-          <w:tab w:val="left" w:pos="11908"/>
-          <w:tab w:val="left" w:pos="12824"/>
-          <w:tab w:val="left" w:pos="13740"/>
-          <w:tab w:val="left" w:pos="14656"/>
-        </w:tabs>
-        <w:spacing w:after="0" w:line="240" w:lineRule="auto"/>
-        <w:rPr>
-          <w:rFonts w:ascii="Courier New" w:eastAsia="Times New Roman" w:hAnsi="Courier New" w:cs="Courier New"/>
-          <w:sz w:val="20"/>
-          <w:szCs w:val="20"/>
-          <w:lang w:val="en-NL" w:eastAsia="en-NL"/>
-        </w:rPr>
-      </w:pPr>
-      <w:r>
-        <w:rPr>
-          <w:rFonts w:ascii="Courier New" w:eastAsia="Times New Roman" w:hAnsi="Courier New" w:cs="Courier New"/>
-          <w:sz w:val="20"/>
-          <w:szCs w:val="20"/>
-          <w:lang w:val="en-NL" w:eastAsia="en-NL"/>
-        </w:rPr>
-        <w:t xml:space="preserve">    GIT_DEPTH: "0"</w:t>
-      </w:r>
-    </w:p>
-    <w:p>
-      <w:pPr>
-        <w:tabs>
-          <w:tab w:val="left" w:pos="916"/>
-          <w:tab w:val="left" w:pos="1832"/>
-          <w:tab w:val="left" w:pos="2748"/>
-          <w:tab w:val="left" w:pos="3664"/>
-          <w:tab w:val="left" w:pos="4580"/>
-          <w:tab w:val="left" w:pos="5496"/>
-          <w:tab w:val="left" w:pos="6412"/>
-          <w:tab w:val="left" w:pos="7328"/>
-          <w:tab w:val="left" w:pos="8244"/>
-          <w:tab w:val="left" w:pos="9160"/>
-          <w:tab w:val="left" w:pos="10076"/>
-          <w:tab w:val="left" w:pos="10992"/>
-          <w:tab w:val="left" w:pos="11908"/>
-          <w:tab w:val="left" w:pos="12824"/>
-          <w:tab w:val="left" w:pos="13740"/>
-          <w:tab w:val="left" w:pos="14656"/>
-        </w:tabs>
-        <w:spacing w:after="0" w:line="240" w:lineRule="auto"/>
-        <w:rPr>
-          <w:rFonts w:ascii="Courier New" w:eastAsia="Times New Roman" w:hAnsi="Courier New" w:cs="Courier New"/>
-          <w:sz w:val="20"/>
-          <w:szCs w:val="20"/>
-          <w:lang w:val="en-NL" w:eastAsia="en-NL"/>
-        </w:rPr>
-      </w:pPr>
-      <w:r>
-        <w:rPr>
-          <w:rFonts w:ascii="Courier New" w:eastAsia="Times New Roman" w:hAnsi="Courier New" w:cs="Courier New"/>
-          <w:sz w:val="20"/>
-          <w:szCs w:val="20"/>
-          <w:lang w:val="en-NL" w:eastAsia="en-NL"/>
-        </w:rPr>
-        <w:t xml:space="preserve">  cache:</w:t>
-      </w:r>
-    </w:p>
-    <w:p>
-      <w:pPr>
-        <w:tabs>
-          <w:tab w:val="left" w:pos="916"/>
-          <w:tab w:val="left" w:pos="1832"/>
-          <w:tab w:val="left" w:pos="2748"/>
-          <w:tab w:val="left" w:pos="3664"/>
-          <w:tab w:val="left" w:pos="4580"/>
-          <w:tab w:val="left" w:pos="5496"/>
-          <w:tab w:val="left" w:pos="6412"/>
-          <w:tab w:val="left" w:pos="7328"/>
-          <w:tab w:val="left" w:pos="8244"/>
-          <w:tab w:val="left" w:pos="9160"/>
-          <w:tab w:val="left" w:pos="10076"/>
-          <w:tab w:val="left" w:pos="10992"/>
-          <w:tab w:val="left" w:pos="11908"/>
-          <w:tab w:val="left" w:pos="12824"/>
-          <w:tab w:val="left" w:pos="13740"/>
-          <w:tab w:val="left" w:pos="14656"/>
-        </w:tabs>
-        <w:spacing w:after="0" w:line="240" w:lineRule="auto"/>
-        <w:rPr>
-          <w:rFonts w:ascii="Courier New" w:eastAsia="Times New Roman" w:hAnsi="Courier New" w:cs="Courier New"/>
-          <w:sz w:val="20"/>
-          <w:szCs w:val="20"/>
-          <w:lang w:val="en-NL" w:eastAsia="en-NL"/>
-        </w:rPr>
-      </w:pPr>
-      <w:r>
-        <w:rPr>
-          <w:rFonts w:ascii="Courier New" w:eastAsia="Times New Roman" w:hAnsi="Courier New" w:cs="Courier New"/>
-          <w:sz w:val="20"/>
-          <w:szCs w:val="20"/>
-          <w:lang w:val="en-NL" w:eastAsia="en-NL"/>
-        </w:rPr>
-        <w:t xml:space="preserve">    key: "${CI_JOB_NAME}"</w:t>
-      </w:r>
-    </w:p>
-    <w:p>
-      <w:pPr>
-        <w:tabs>
-          <w:tab w:val="left" w:pos="916"/>
-          <w:tab w:val="left" w:pos="1832"/>
-          <w:tab w:val="left" w:pos="2748"/>
-          <w:tab w:val="left" w:pos="3664"/>
-          <w:tab w:val="left" w:pos="4580"/>
-          <w:tab w:val="left" w:pos="5496"/>
-          <w:tab w:val="left" w:pos="6412"/>
-          <w:tab w:val="left" w:pos="7328"/>
-          <w:tab w:val="left" w:pos="8244"/>
-          <w:tab w:val="left" w:pos="9160"/>
-          <w:tab w:val="left" w:pos="10076"/>
-          <w:tab w:val="left" w:pos="10992"/>
-          <w:tab w:val="left" w:pos="11908"/>
-          <w:tab w:val="left" w:pos="12824"/>
-          <w:tab w:val="left" w:pos="13740"/>
-          <w:tab w:val="left" w:pos="14656"/>
-        </w:tabs>
-        <w:spacing w:after="0" w:line="240" w:lineRule="auto"/>
-        <w:rPr>
-          <w:rFonts w:ascii="Courier New" w:eastAsia="Times New Roman" w:hAnsi="Courier New" w:cs="Courier New"/>
-          <w:sz w:val="20"/>
-          <w:szCs w:val="20"/>
-          <w:lang w:val="en-NL" w:eastAsia="en-NL"/>
-        </w:rPr>
-      </w:pPr>
-      <w:r>
-        <w:rPr>
-          <w:rFonts w:ascii="Courier New" w:eastAsia="Times New Roman" w:hAnsi="Courier New" w:cs="Courier New"/>
-          <w:sz w:val="20"/>
-          <w:szCs w:val="20"/>
-          <w:lang w:val="en-NL" w:eastAsia="en-NL"/>
-        </w:rPr>
-        <w:t xml:space="preserve">    paths:</w:t>
-      </w:r>
-    </w:p>
-    <w:p>
-      <w:pPr>
-        <w:tabs>
-          <w:tab w:val="left" w:pos="916"/>
-          <w:tab w:val="left" w:pos="1832"/>
-          <w:tab w:val="left" w:pos="2748"/>
-          <w:tab w:val="left" w:pos="3664"/>
-          <w:tab w:val="left" w:pos="4580"/>
-          <w:tab w:val="left" w:pos="5496"/>
-          <w:tab w:val="left" w:pos="6412"/>
-          <w:tab w:val="left" w:pos="7328"/>
-          <w:tab w:val="left" w:pos="8244"/>
-          <w:tab w:val="left" w:pos="9160"/>
-          <w:tab w:val="left" w:pos="10076"/>
-          <w:tab w:val="left" w:pos="10992"/>
-          <w:tab w:val="left" w:pos="11908"/>
-          <w:tab w:val="left" w:pos="12824"/>
-          <w:tab w:val="left" w:pos="13740"/>
-          <w:tab w:val="left" w:pos="14656"/>
-        </w:tabs>
-        <w:spacing w:after="0" w:line="240" w:lineRule="auto"/>
-        <w:rPr>
-          <w:rFonts w:ascii="Courier New" w:eastAsia="Times New Roman" w:hAnsi="Courier New" w:cs="Courier New"/>
-          <w:sz w:val="20"/>
-          <w:szCs w:val="20"/>
-          <w:lang w:val="en-NL" w:eastAsia="en-NL"/>
-        </w:rPr>
-      </w:pPr>
-      <w:r>
-        <w:rPr>
-          <w:rFonts w:ascii="Courier New" w:eastAsia="Times New Roman" w:hAnsi="Courier New" w:cs="Courier New"/>
-          <w:sz w:val="20"/>
-          <w:szCs w:val="20"/>
-          <w:lang w:val="en-NL" w:eastAsia="en-NL"/>
-        </w:rPr>
-        <w:t xml:space="preserve">      - .sonar/cache</w:t>
-      </w:r>
-    </w:p>
-    <w:p>
-      <w:pPr>
-        <w:tabs>
-          <w:tab w:val="left" w:pos="916"/>
-          <w:tab w:val="left" w:pos="1832"/>
-          <w:tab w:val="left" w:pos="2748"/>
-          <w:tab w:val="left" w:pos="3664"/>
-          <w:tab w:val="left" w:pos="4580"/>
-          <w:tab w:val="left" w:pos="5496"/>
-          <w:tab w:val="left" w:pos="6412"/>
-          <w:tab w:val="left" w:pos="7328"/>
-          <w:tab w:val="left" w:pos="8244"/>
-          <w:tab w:val="left" w:pos="9160"/>
-          <w:tab w:val="left" w:pos="10076"/>
-          <w:tab w:val="left" w:pos="10992"/>
-          <w:tab w:val="left" w:pos="11908"/>
-          <w:tab w:val="left" w:pos="12824"/>
-          <w:tab w:val="left" w:pos="13740"/>
-          <w:tab w:val="left" w:pos="14656"/>
-        </w:tabs>
-        <w:spacing w:after="0" w:line="240" w:lineRule="auto"/>
-        <w:rPr>
-          <w:rFonts w:ascii="Courier New" w:eastAsia="Times New Roman" w:hAnsi="Courier New" w:cs="Courier New"/>
-          <w:sz w:val="20"/>
-          <w:szCs w:val="20"/>
-          <w:lang w:val="en-NL" w:eastAsia="en-NL"/>
-        </w:rPr>
-      </w:pPr>
-      <w:r>
-        <w:rPr>
-          <w:rFonts w:ascii="Courier New" w:eastAsia="Times New Roman" w:hAnsi="Courier New" w:cs="Courier New"/>
-          <w:sz w:val="20"/>
-          <w:szCs w:val="20"/>
-          <w:lang w:val="en-NL" w:eastAsia="en-NL"/>
-        </w:rPr>
-        <w:t xml:space="preserve">  script:</w:t>
-      </w:r>
-    </w:p>
-    <w:p>
-      <w:pPr>
-        <w:tabs>
-          <w:tab w:val="left" w:pos="916"/>
-          <w:tab w:val="left" w:pos="1832"/>
-          <w:tab w:val="left" w:pos="2748"/>
-          <w:tab w:val="left" w:pos="3664"/>
-          <w:tab w:val="left" w:pos="4580"/>
-          <w:tab w:val="left" w:pos="5496"/>
-          <w:tab w:val="left" w:pos="6412"/>
-          <w:tab w:val="left" w:pos="7328"/>
-          <w:tab w:val="left" w:pos="8244"/>
-          <w:tab w:val="left" w:pos="9160"/>
-          <w:tab w:val="left" w:pos="10076"/>
-          <w:tab w:val="left" w:pos="10992"/>
-          <w:tab w:val="left" w:pos="11908"/>
-          <w:tab w:val="left" w:pos="12824"/>
-          <w:tab w:val="left" w:pos="13740"/>
-          <w:tab w:val="left" w:pos="14656"/>
-        </w:tabs>
-        <w:spacing w:after="0" w:line="240" w:lineRule="auto"/>
-        <w:rPr>
-          <w:rFonts w:ascii="Courier New" w:eastAsia="Times New Roman" w:hAnsi="Courier New" w:cs="Courier New"/>
-          <w:sz w:val="20"/>
-          <w:szCs w:val="20"/>
-          <w:lang w:val="en-NL" w:eastAsia="en-NL"/>
-        </w:rPr>
-      </w:pPr>
-      <w:r>
-        <w:rPr>
-          <w:rFonts w:ascii="Courier New" w:eastAsia="Times New Roman" w:hAnsi="Courier New" w:cs="Courier New"/>
-          <w:sz w:val="20"/>
-          <w:szCs w:val="20"/>
-          <w:lang w:val="en-NL" w:eastAsia="en-NL"/>
-        </w:rPr>
-        <w:t xml:space="preserve">    - cd ListenUp </w:t>
-      </w:r>
-    </w:p>
-    <w:p>
-      <w:pPr>
-        <w:tabs>
-          <w:tab w:val="left" w:pos="916"/>
-          <w:tab w:val="left" w:pos="1832"/>
-          <w:tab w:val="left" w:pos="2748"/>
-          <w:tab w:val="left" w:pos="3664"/>
-          <w:tab w:val="left" w:pos="4580"/>
-          <w:tab w:val="left" w:pos="5496"/>
-          <w:tab w:val="left" w:pos="6412"/>
-          <w:tab w:val="left" w:pos="7328"/>
-          <w:tab w:val="left" w:pos="8244"/>
-          <w:tab w:val="left" w:pos="9160"/>
-          <w:tab w:val="left" w:pos="10076"/>
-          <w:tab w:val="left" w:pos="10992"/>
-          <w:tab w:val="left" w:pos="11908"/>
-          <w:tab w:val="left" w:pos="12824"/>
-          <w:tab w:val="left" w:pos="13740"/>
-          <w:tab w:val="left" w:pos="14656"/>
-        </w:tabs>
-        <w:spacing w:after="0" w:line="240" w:lineRule="auto"/>
-        <w:rPr>
-          <w:rFonts w:ascii="Courier New" w:eastAsia="Times New Roman" w:hAnsi="Courier New" w:cs="Courier New"/>
-          <w:sz w:val="20"/>
-          <w:szCs w:val="20"/>
-          <w:lang w:val="en-NL" w:eastAsia="en-NL"/>
-        </w:rPr>
-      </w:pPr>
-      <w:r>
-        <w:rPr>
-          <w:rFonts w:ascii="Courier New" w:eastAsia="Times New Roman" w:hAnsi="Courier New" w:cs="Courier New"/>
-          <w:sz w:val="20"/>
-          <w:szCs w:val="20"/>
-          <w:lang w:val="en-NL" w:eastAsia="en-NL"/>
-        </w:rPr>
-        <w:t xml:space="preserve">    - gradle sonarqube</w:t>
-      </w:r>
-    </w:p>
-    <w:p>
-      <w:pPr>
-        <w:tabs>
-          <w:tab w:val="left" w:pos="916"/>
-          <w:tab w:val="left" w:pos="1832"/>
-          <w:tab w:val="left" w:pos="2748"/>
-          <w:tab w:val="left" w:pos="3664"/>
-          <w:tab w:val="left" w:pos="4580"/>
-          <w:tab w:val="left" w:pos="5496"/>
-          <w:tab w:val="left" w:pos="6412"/>
-          <w:tab w:val="left" w:pos="7328"/>
-          <w:tab w:val="left" w:pos="8244"/>
-          <w:tab w:val="left" w:pos="9160"/>
-          <w:tab w:val="left" w:pos="10076"/>
-          <w:tab w:val="left" w:pos="10992"/>
-          <w:tab w:val="left" w:pos="11908"/>
-          <w:tab w:val="left" w:pos="12824"/>
-          <w:tab w:val="left" w:pos="13740"/>
-          <w:tab w:val="left" w:pos="14656"/>
-        </w:tabs>
-        <w:spacing w:after="0" w:line="240" w:lineRule="auto"/>
-        <w:rPr>
-          <w:rFonts w:ascii="Courier New" w:eastAsia="Times New Roman" w:hAnsi="Courier New" w:cs="Courier New"/>
-          <w:sz w:val="20"/>
-          <w:szCs w:val="20"/>
-          <w:lang w:val="en-NL" w:eastAsia="en-NL"/>
-        </w:rPr>
-      </w:pPr>
-      <w:r>
-        <w:rPr>
-          <w:rFonts w:ascii="Courier New" w:eastAsia="Times New Roman" w:hAnsi="Courier New" w:cs="Courier New"/>
-          <w:sz w:val="20"/>
-          <w:szCs w:val="20"/>
-          <w:lang w:val="en-NL" w:eastAsia="en-NL"/>
-        </w:rPr>
-        <w:t xml:space="preserve">    - ./gradlew.bat --stop</w:t>
-      </w:r>
-    </w:p>
-    <w:p>
-      <w:pPr>
-        <w:tabs>
-          <w:tab w:val="left" w:pos="916"/>
-          <w:tab w:val="left" w:pos="1832"/>
-          <w:tab w:val="left" w:pos="2748"/>
-          <w:tab w:val="left" w:pos="3664"/>
-          <w:tab w:val="left" w:pos="4580"/>
-          <w:tab w:val="left" w:pos="5496"/>
-          <w:tab w:val="left" w:pos="6412"/>
-          <w:tab w:val="left" w:pos="7328"/>
-          <w:tab w:val="left" w:pos="8244"/>
-          <w:tab w:val="left" w:pos="9160"/>
-          <w:tab w:val="left" w:pos="10076"/>
-          <w:tab w:val="left" w:pos="10992"/>
-          <w:tab w:val="left" w:pos="11908"/>
-          <w:tab w:val="left" w:pos="12824"/>
-          <w:tab w:val="left" w:pos="13740"/>
-          <w:tab w:val="left" w:pos="14656"/>
-        </w:tabs>
-        <w:spacing w:after="0" w:line="240" w:lineRule="auto"/>
-        <w:rPr>
-          <w:rFonts w:ascii="Courier New" w:eastAsia="Times New Roman" w:hAnsi="Courier New" w:cs="Courier New"/>
-          <w:sz w:val="20"/>
-          <w:szCs w:val="20"/>
-          <w:lang w:val="en-NL" w:eastAsia="en-NL"/>
-        </w:rPr>
-      </w:pPr>
-      <w:r>
-        <w:rPr>
-          <w:rFonts w:ascii="Courier New" w:eastAsia="Times New Roman" w:hAnsi="Courier New" w:cs="Courier New"/>
-          <w:sz w:val="20"/>
-          <w:szCs w:val="20"/>
-          <w:lang w:val="en-NL" w:eastAsia="en-NL"/>
-        </w:rPr>
-        <w:t xml:space="preserve">  allow_failure: true</w:t>
-      </w:r>
-    </w:p>
-    <w:p>
-      <w:pPr>
-        <w:tabs>
-          <w:tab w:val="left" w:pos="916"/>
-          <w:tab w:val="left" w:pos="1832"/>
-          <w:tab w:val="left" w:pos="2748"/>
-          <w:tab w:val="left" w:pos="3664"/>
-          <w:tab w:val="left" w:pos="4580"/>
-          <w:tab w:val="left" w:pos="5496"/>
-          <w:tab w:val="left" w:pos="6412"/>
-          <w:tab w:val="left" w:pos="7328"/>
-          <w:tab w:val="left" w:pos="8244"/>
-          <w:tab w:val="left" w:pos="9160"/>
-          <w:tab w:val="left" w:pos="10076"/>
-          <w:tab w:val="left" w:pos="10992"/>
-          <w:tab w:val="left" w:pos="11908"/>
-          <w:tab w:val="left" w:pos="12824"/>
-          <w:tab w:val="left" w:pos="13740"/>
-          <w:tab w:val="left" w:pos="14656"/>
-        </w:tabs>
-        <w:spacing w:after="0" w:line="240" w:lineRule="auto"/>
-        <w:rPr>
-          <w:rFonts w:ascii="Courier New" w:eastAsia="Times New Roman" w:hAnsi="Courier New" w:cs="Courier New"/>
-          <w:sz w:val="20"/>
-          <w:szCs w:val="20"/>
-          <w:lang w:val="en-NL" w:eastAsia="en-NL"/>
-        </w:rPr>
-      </w:pPr>
-      <w:r>
-        <w:rPr>
-          <w:rFonts w:ascii="Courier New" w:eastAsia="Times New Roman" w:hAnsi="Courier New" w:cs="Courier New"/>
-          <w:sz w:val="20"/>
-          <w:szCs w:val="20"/>
-          <w:lang w:val="en-NL" w:eastAsia="en-NL"/>
-        </w:rPr>
-        <w:t xml:space="preserve">  only:</w:t>
-      </w:r>
-    </w:p>
-    <w:p>
-      <w:pPr>
-        <w:tabs>
-          <w:tab w:val="left" w:pos="916"/>
-          <w:tab w:val="left" w:pos="1832"/>
-          <w:tab w:val="left" w:pos="2748"/>
-          <w:tab w:val="left" w:pos="3664"/>
-          <w:tab w:val="left" w:pos="4580"/>
-          <w:tab w:val="left" w:pos="5496"/>
-          <w:tab w:val="left" w:pos="6412"/>
-          <w:tab w:val="left" w:pos="7328"/>
-          <w:tab w:val="left" w:pos="8244"/>
-          <w:tab w:val="left" w:pos="9160"/>
-          <w:tab w:val="left" w:pos="10076"/>
-          <w:tab w:val="left" w:pos="10992"/>
-          <w:tab w:val="left" w:pos="11908"/>
-          <w:tab w:val="left" w:pos="12824"/>
-          <w:tab w:val="left" w:pos="13740"/>
-          <w:tab w:val="left" w:pos="14656"/>
-        </w:tabs>
-        <w:spacing w:after="0" w:line="240" w:lineRule="auto"/>
-        <w:rPr>
-          <w:rFonts w:ascii="Courier New" w:eastAsia="Times New Roman" w:hAnsi="Courier New" w:cs="Courier New"/>
-          <w:sz w:val="20"/>
-          <w:szCs w:val="20"/>
-          <w:lang w:val="en-NL" w:eastAsia="en-NL"/>
-        </w:rPr>
-      </w:pPr>
-      <w:r>
-        <w:rPr>
-          <w:rFonts w:ascii="Courier New" w:eastAsia="Times New Roman" w:hAnsi="Courier New" w:cs="Courier New"/>
-          <w:sz w:val="20"/>
-          <w:szCs w:val="20"/>
-          <w:lang w:val="en-NL" w:eastAsia="en-NL"/>
-        </w:rPr>
-        <w:t xml:space="preserve">    - main</w:t>
-      </w:r>
-    </w:p>
-    <w:p>
-      <w:pPr>
-        <w:rPr>
           <w:sz w:val="36"/>
           <w:szCs w:val="36"/>
         </w:rPr>
       </w:pPr>
+      <w:r>
+        <w:rPr>
+          <w:noProof/>
+          <w:sz w:val="28"/>
+          <w:szCs w:val="28"/>
+        </w:rPr>
+        <w:drawing>
+          <wp:inline distT="0" distB="0" distL="0" distR="0" wp14:anchorId="15483DC5" wp14:editId="1A2F6D46">
+            <wp:extent cx="5935184" cy="803403"/>
+            <wp:effectExtent l="0" t="0" r="8890" b="0"/>
+            <wp:docPr id="7" name="Picture 7"/>
+            <wp:cNvGraphicFramePr>
+              <a:graphicFrameLocks xmlns:a="http://schemas.openxmlformats.org/drawingml/2006/main" noChangeAspect="1"/>
+            </wp:cNvGraphicFramePr>
+            <a:graphic xmlns:a="http://schemas.openxmlformats.org/drawingml/2006/main">
+              <a:graphicData uri="http://schemas.openxmlformats.org/drawingml/2006/picture">
+                <pic:pic xmlns:pic="http://schemas.openxmlformats.org/drawingml/2006/picture">
+                  <pic:nvPicPr>
+                    <pic:cNvPr id="0" name="Picture 2"/>
+                    <pic:cNvPicPr>
+                      <a:picLocks noChangeAspect="1" noChangeArrowheads="1"/>
+                    </pic:cNvPicPr>
+                  </pic:nvPicPr>
+                  <pic:blipFill>
+                    <a:blip r:embed="rId16">
+                      <a:extLst>
+                        <a:ext uri="{28A0092B-C50C-407E-A947-70E740481C1C}">
+                          <a14:useLocalDpi xmlns:a14="http://schemas.microsoft.com/office/drawing/2010/main" val="0"/>
+                        </a:ext>
+                      </a:extLst>
+                    </a:blip>
+                    <a:srcRect/>
+                    <a:stretch>
+                      <a:fillRect/>
+                    </a:stretch>
+                  </pic:blipFill>
+                  <pic:spPr bwMode="auto">
+                    <a:xfrm>
+                      <a:off x="0" y="0"/>
+                      <a:ext cx="5978216" cy="809228"/>
+                    </a:xfrm>
+                    <a:prstGeom prst="rect">
+                      <a:avLst/>
+                    </a:prstGeom>
+                    <a:noFill/>
+                    <a:ln>
+                      <a:noFill/>
+                    </a:ln>
+                  </pic:spPr>
+                </pic:pic>
+              </a:graphicData>
+            </a:graphic>
+          </wp:inline>
+        </w:drawing>
+      </w:r>
+    </w:p>
+    <w:p>
+      <w:pPr>
+        <w:rPr>
+          <w:sz w:val="36"/>
+          <w:szCs w:val="36"/>
+        </w:rPr>
+      </w:pPr>
+    </w:p>
+    <w:p>
+      <w:pPr>
+        <w:rPr>
+          <w:sz w:val="36"/>
+          <w:szCs w:val="36"/>
+        </w:rPr>
+      </w:pPr>
+    </w:p>
+    <w:p>
+      <w:pPr>
+        <w:rPr>
+          <w:sz w:val="36"/>
+          <w:szCs w:val="36"/>
+        </w:rPr>
+      </w:pPr>
+      <w:r>
+        <w:rPr>
+          <w:sz w:val="36"/>
+          <w:szCs w:val="36"/>
+        </w:rPr>
+        <w:t xml:space="preserve">Add contexts and captions </w:t>
+      </w:r>
+      <w:r>
+        <w:rPr>
+          <w:sz w:val="36"/>
+          <w:szCs w:val="36"/>
+        </w:rPr>
+        <w:t>to images</w:t>
+      </w:r>
     </w:p>
     <w:sectPr>
-      <w:footerReference w:type="default" r:id="rId16"/>
+      <w:footerReference w:type="default" r:id="rId17"/>
       <w:type w:val="continuous"/>
       <w:pgSz w:w="11906" w:h="16838"/>
       <w:pgMar w:top="1440" w:right="1440" w:bottom="1440" w:left="1440" w:header="708" w:footer="708" w:gutter="0"/>
@@ -7704,22 +6759,22 @@
       </w:rPr>
     </w:lvl>
   </w:abstractNum>
-  <w:num w:numId="1">
+  <w:num w:numId="1" w16cid:durableId="175583147">
     <w:abstractNumId w:val="2"/>
   </w:num>
-  <w:num w:numId="2">
+  <w:num w:numId="2" w16cid:durableId="1573924042">
     <w:abstractNumId w:val="1"/>
   </w:num>
-  <w:num w:numId="3">
+  <w:num w:numId="3" w16cid:durableId="214314224">
     <w:abstractNumId w:val="0"/>
   </w:num>
-  <w:num w:numId="4">
+  <w:num w:numId="4" w16cid:durableId="1676611876">
     <w:abstractNumId w:val="3"/>
   </w:num>
-  <w:num w:numId="5">
+  <w:num w:numId="5" w16cid:durableId="255483562">
     <w:abstractNumId w:val="4"/>
   </w:num>
-  <w:num w:numId="6">
+  <w:num w:numId="6" w16cid:durableId="1156916419">
     <w:abstractNumId w:val="5"/>
     <w:lvlOverride w:ilvl="0">
       <w:lvl w:ilvl="0">
@@ -8735,6 +7790,25 @@
     <w:basedOn w:val="DefaultParagraphFont"/>
     <w:rsid w:val="00D535DA"/>
   </w:style>
+  <w:style w:type="paragraph" w:styleId="Caption">
+    <w:name w:val="caption"/>
+    <w:basedOn w:val="Normal"/>
+    <w:next w:val="Normal"/>
+    <w:uiPriority w:val="35"/>
+    <w:unhideWhenUsed/>
+    <w:qFormat/>
+    <w:rsid w:val="0065264E"/>
+    <w:pPr>
+      <w:spacing w:after="200" w:line="240" w:lineRule="auto"/>
+    </w:pPr>
+    <w:rPr>
+      <w:i/>
+      <w:iCs/>
+      <w:color w:val="44546A" w:themeColor="text2"/>
+      <w:sz w:val="18"/>
+      <w:szCs w:val="18"/>
+    </w:rPr>
+  </w:style>
 </w:styles>
 </file>
 

</xml_diff>

<commit_message>
Update product basic functionality working can't add or remove images yet
</commit_message>
<xml_diff>
--- a/Documents/Architecture v 0.1.docx
+++ b/Documents/Architecture v 0.1.docx
@@ -819,7 +819,7 @@
           <w:r>
             <w:fldChar w:fldCharType="separate"/>
           </w:r>
-          <w:hyperlink w:anchor="_Toc100156852" w:history="1">
+          <w:hyperlink w:anchor="_Toc104794160" w:history="1">
             <w:r>
               <w:rPr>
                 <w:rStyle w:val="Hyperlink"/>
@@ -846,7 +846,7 @@
                 <w:noProof/>
                 <w:webHidden/>
               </w:rPr>
-              <w:instrText xml:space="preserve"> PAGEREF _Toc100156852 \h </w:instrText>
+              <w:instrText xml:space="preserve"> PAGEREF _Toc104794160 \h </w:instrText>
             </w:r>
             <w:r>
               <w:rPr>
@@ -889,7 +889,7 @@
               <w:lang w:val="en-NL" w:eastAsia="en-NL"/>
             </w:rPr>
           </w:pPr>
-          <w:hyperlink w:anchor="_Toc100156853" w:history="1">
+          <w:hyperlink w:anchor="_Toc104794161" w:history="1">
             <w:r>
               <w:rPr>
                 <w:rStyle w:val="Hyperlink"/>
@@ -916,7 +916,7 @@
                 <w:noProof/>
                 <w:webHidden/>
               </w:rPr>
-              <w:instrText xml:space="preserve"> PAGEREF _Toc100156853 \h </w:instrText>
+              <w:instrText xml:space="preserve"> PAGEREF _Toc104794161 \h </w:instrText>
             </w:r>
             <w:r>
               <w:rPr>
@@ -959,7 +959,7 @@
               <w:lang w:val="en-NL" w:eastAsia="en-NL"/>
             </w:rPr>
           </w:pPr>
-          <w:hyperlink w:anchor="_Toc100156854" w:history="1">
+          <w:hyperlink w:anchor="_Toc104794162" w:history="1">
             <w:r>
               <w:rPr>
                 <w:rStyle w:val="Hyperlink"/>
@@ -986,7 +986,7 @@
                 <w:noProof/>
                 <w:webHidden/>
               </w:rPr>
-              <w:instrText xml:space="preserve"> PAGEREF _Toc100156854 \h </w:instrText>
+              <w:instrText xml:space="preserve"> PAGEREF _Toc104794162 \h </w:instrText>
             </w:r>
             <w:r>
               <w:rPr>
@@ -1029,7 +1029,7 @@
               <w:lang w:val="en-NL" w:eastAsia="en-NL"/>
             </w:rPr>
           </w:pPr>
-          <w:hyperlink w:anchor="_Toc100156855" w:history="1">
+          <w:hyperlink w:anchor="_Toc104794163" w:history="1">
             <w:r>
               <w:rPr>
                 <w:rStyle w:val="Hyperlink"/>
@@ -1056,7 +1056,7 @@
                 <w:noProof/>
                 <w:webHidden/>
               </w:rPr>
-              <w:instrText xml:space="preserve"> PAGEREF _Toc100156855 \h </w:instrText>
+              <w:instrText xml:space="preserve"> PAGEREF _Toc104794163 \h </w:instrText>
             </w:r>
             <w:r>
               <w:rPr>
@@ -1099,7 +1099,7 @@
               <w:lang w:val="en-NL" w:eastAsia="en-NL"/>
             </w:rPr>
           </w:pPr>
-          <w:hyperlink w:anchor="_Toc100156856" w:history="1">
+          <w:hyperlink w:anchor="_Toc104794164" w:history="1">
             <w:r>
               <w:rPr>
                 <w:rStyle w:val="Hyperlink"/>
@@ -1126,7 +1126,7 @@
                 <w:noProof/>
                 <w:webHidden/>
               </w:rPr>
-              <w:instrText xml:space="preserve"> PAGEREF _Toc100156856 \h </w:instrText>
+              <w:instrText xml:space="preserve"> PAGEREF _Toc104794164 \h </w:instrText>
             </w:r>
             <w:r>
               <w:rPr>
@@ -1169,7 +1169,7 @@
               <w:lang w:val="en-NL" w:eastAsia="en-NL"/>
             </w:rPr>
           </w:pPr>
-          <w:hyperlink w:anchor="_Toc100156857" w:history="1">
+          <w:hyperlink w:anchor="_Toc104794165" w:history="1">
             <w:r>
               <w:rPr>
                 <w:rStyle w:val="Hyperlink"/>
@@ -1196,7 +1196,7 @@
                 <w:noProof/>
                 <w:webHidden/>
               </w:rPr>
-              <w:instrText xml:space="preserve"> PAGEREF _Toc100156857 \h </w:instrText>
+              <w:instrText xml:space="preserve"> PAGEREF _Toc104794165 \h </w:instrText>
             </w:r>
             <w:r>
               <w:rPr>
@@ -1239,7 +1239,7 @@
               <w:lang w:val="en-NL" w:eastAsia="en-NL"/>
             </w:rPr>
           </w:pPr>
-          <w:hyperlink w:anchor="_Toc100156858" w:history="1">
+          <w:hyperlink w:anchor="_Toc104794166" w:history="1">
             <w:r>
               <w:rPr>
                 <w:rStyle w:val="Hyperlink"/>
@@ -1266,7 +1266,7 @@
                 <w:noProof/>
                 <w:webHidden/>
               </w:rPr>
-              <w:instrText xml:space="preserve"> PAGEREF _Toc100156858 \h </w:instrText>
+              <w:instrText xml:space="preserve"> PAGEREF _Toc104794166 \h </w:instrText>
             </w:r>
             <w:r>
               <w:rPr>
@@ -1309,7 +1309,7 @@
               <w:lang w:val="en-NL" w:eastAsia="en-NL"/>
             </w:rPr>
           </w:pPr>
-          <w:hyperlink w:anchor="_Toc100156859" w:history="1">
+          <w:hyperlink w:anchor="_Toc104794167" w:history="1">
             <w:r>
               <w:rPr>
                 <w:rStyle w:val="Hyperlink"/>
@@ -1336,7 +1336,7 @@
                 <w:noProof/>
                 <w:webHidden/>
               </w:rPr>
-              <w:instrText xml:space="preserve"> PAGEREF _Toc100156859 \h </w:instrText>
+              <w:instrText xml:space="preserve"> PAGEREF _Toc104794167 \h </w:instrText>
             </w:r>
             <w:r>
               <w:rPr>
@@ -1379,7 +1379,7 @@
               <w:lang w:val="en-NL" w:eastAsia="en-NL"/>
             </w:rPr>
           </w:pPr>
-          <w:hyperlink w:anchor="_Toc100156860" w:history="1">
+          <w:hyperlink w:anchor="_Toc104794168" w:history="1">
             <w:r>
               <w:rPr>
                 <w:rStyle w:val="Hyperlink"/>
@@ -1406,7 +1406,7 @@
                 <w:noProof/>
                 <w:webHidden/>
               </w:rPr>
-              <w:instrText xml:space="preserve"> PAGEREF _Toc100156860 \h </w:instrText>
+              <w:instrText xml:space="preserve"> PAGEREF _Toc104794168 \h </w:instrText>
             </w:r>
             <w:r>
               <w:rPr>
@@ -1449,7 +1449,7 @@
               <w:lang w:val="en-NL" w:eastAsia="en-NL"/>
             </w:rPr>
           </w:pPr>
-          <w:hyperlink w:anchor="_Toc100156861" w:history="1">
+          <w:hyperlink w:anchor="_Toc104794169" w:history="1">
             <w:r>
               <w:rPr>
                 <w:rStyle w:val="Hyperlink"/>
@@ -1477,7 +1477,7 @@
                 <w:noProof/>
                 <w:webHidden/>
               </w:rPr>
-              <w:instrText xml:space="preserve"> PAGEREF _Toc100156861 \h </w:instrText>
+              <w:instrText xml:space="preserve"> PAGEREF _Toc104794169 \h </w:instrText>
             </w:r>
             <w:r>
               <w:rPr>
@@ -1520,7 +1520,7 @@
               <w:lang w:val="en-NL" w:eastAsia="en-NL"/>
             </w:rPr>
           </w:pPr>
-          <w:hyperlink w:anchor="_Toc100156862" w:history="1">
+          <w:hyperlink w:anchor="_Toc104794170" w:history="1">
             <w:r>
               <w:rPr>
                 <w:rStyle w:val="Hyperlink"/>
@@ -1547,7 +1547,7 @@
                 <w:noProof/>
                 <w:webHidden/>
               </w:rPr>
-              <w:instrText xml:space="preserve"> PAGEREF _Toc100156862 \h </w:instrText>
+              <w:instrText xml:space="preserve"> PAGEREF _Toc104794170 \h </w:instrText>
             </w:r>
             <w:r>
               <w:rPr>
@@ -1590,7 +1590,7 @@
               <w:lang w:val="en-NL" w:eastAsia="en-NL"/>
             </w:rPr>
           </w:pPr>
-          <w:hyperlink w:anchor="_Toc100156863" w:history="1">
+          <w:hyperlink w:anchor="_Toc104794171" w:history="1">
             <w:r>
               <w:rPr>
                 <w:rStyle w:val="Hyperlink"/>
@@ -1617,7 +1617,7 @@
                 <w:noProof/>
                 <w:webHidden/>
               </w:rPr>
-              <w:instrText xml:space="preserve"> PAGEREF _Toc100156863 \h </w:instrText>
+              <w:instrText xml:space="preserve"> PAGEREF _Toc104794171 \h </w:instrText>
             </w:r>
             <w:r>
               <w:rPr>
@@ -1660,7 +1660,7 @@
               <w:lang w:val="en-NL" w:eastAsia="en-NL"/>
             </w:rPr>
           </w:pPr>
-          <w:hyperlink w:anchor="_Toc100156864" w:history="1">
+          <w:hyperlink w:anchor="_Toc104794172" w:history="1">
             <w:r>
               <w:rPr>
                 <w:rStyle w:val="Hyperlink"/>
@@ -1687,7 +1687,7 @@
                 <w:noProof/>
                 <w:webHidden/>
               </w:rPr>
-              <w:instrText xml:space="preserve"> PAGEREF _Toc100156864 \h </w:instrText>
+              <w:instrText xml:space="preserve"> PAGEREF _Toc104794172 \h </w:instrText>
             </w:r>
             <w:r>
               <w:rPr>
@@ -1730,7 +1730,7 @@
               <w:lang w:val="en-NL" w:eastAsia="en-NL"/>
             </w:rPr>
           </w:pPr>
-          <w:hyperlink w:anchor="_Toc100156865" w:history="1">
+          <w:hyperlink w:anchor="_Toc104794173" w:history="1">
             <w:r>
               <w:rPr>
                 <w:rStyle w:val="Hyperlink"/>
@@ -1757,7 +1757,7 @@
                 <w:noProof/>
                 <w:webHidden/>
               </w:rPr>
-              <w:instrText xml:space="preserve"> PAGEREF _Toc100156865 \h </w:instrText>
+              <w:instrText xml:space="preserve"> PAGEREF _Toc104794173 \h </w:instrText>
             </w:r>
             <w:r>
               <w:rPr>
@@ -1800,7 +1800,7 @@
               <w:lang w:val="en-NL" w:eastAsia="en-NL"/>
             </w:rPr>
           </w:pPr>
-          <w:hyperlink w:anchor="_Toc100156866" w:history="1">
+          <w:hyperlink w:anchor="_Toc104794174" w:history="1">
             <w:r>
               <w:rPr>
                 <w:rStyle w:val="Hyperlink"/>
@@ -1827,7 +1827,7 @@
                 <w:noProof/>
                 <w:webHidden/>
               </w:rPr>
-              <w:instrText xml:space="preserve"> PAGEREF _Toc100156866 \h </w:instrText>
+              <w:instrText xml:space="preserve"> PAGEREF _Toc104794174 \h </w:instrText>
             </w:r>
             <w:r>
               <w:rPr>
@@ -1870,7 +1870,7 @@
               <w:lang w:val="en-NL" w:eastAsia="en-NL"/>
             </w:rPr>
           </w:pPr>
-          <w:hyperlink w:anchor="_Toc100156867" w:history="1">
+          <w:hyperlink w:anchor="_Toc104794175" w:history="1">
             <w:r>
               <w:rPr>
                 <w:rStyle w:val="Hyperlink"/>
@@ -1897,7 +1897,7 @@
                 <w:noProof/>
                 <w:webHidden/>
               </w:rPr>
-              <w:instrText xml:space="preserve"> PAGEREF _Toc100156867 \h </w:instrText>
+              <w:instrText xml:space="preserve"> PAGEREF _Toc104794175 \h </w:instrText>
             </w:r>
             <w:r>
               <w:rPr>
@@ -1940,7 +1940,7 @@
               <w:lang w:val="en-NL" w:eastAsia="en-NL"/>
             </w:rPr>
           </w:pPr>
-          <w:hyperlink w:anchor="_Toc100156868" w:history="1">
+          <w:hyperlink w:anchor="_Toc104794176" w:history="1">
             <w:r>
               <w:rPr>
                 <w:rStyle w:val="Hyperlink"/>
@@ -1967,7 +1967,7 @@
                 <w:noProof/>
                 <w:webHidden/>
               </w:rPr>
-              <w:instrText xml:space="preserve"> PAGEREF _Toc100156868 \h </w:instrText>
+              <w:instrText xml:space="preserve"> PAGEREF _Toc104794176 \h </w:instrText>
             </w:r>
             <w:r>
               <w:rPr>
@@ -2010,13 +2010,13 @@
               <w:lang w:val="en-NL" w:eastAsia="en-NL"/>
             </w:rPr>
           </w:pPr>
-          <w:hyperlink w:anchor="_Toc100156869" w:history="1">
+          <w:hyperlink w:anchor="_Toc104794177" w:history="1">
             <w:r>
               <w:rPr>
                 <w:rStyle w:val="Hyperlink"/>
                 <w:noProof/>
               </w:rPr>
-              <w:t>Research Questions</w:t>
+              <w:t>CI/CD setup</w:t>
             </w:r>
             <w:r>
               <w:rPr>
@@ -2037,427 +2037,7 @@
                 <w:noProof/>
                 <w:webHidden/>
               </w:rPr>
-              <w:instrText xml:space="preserve"> PAGEREF _Toc100156869 \h </w:instrText>
-            </w:r>
-            <w:r>
-              <w:rPr>
-                <w:noProof/>
-                <w:webHidden/>
-              </w:rPr>
-            </w:r>
-            <w:r>
-              <w:rPr>
-                <w:noProof/>
-                <w:webHidden/>
-              </w:rPr>
-              <w:fldChar w:fldCharType="separate"/>
-            </w:r>
-            <w:r>
-              <w:rPr>
-                <w:noProof/>
-                <w:webHidden/>
-              </w:rPr>
-              <w:t>11</w:t>
-            </w:r>
-            <w:r>
-              <w:rPr>
-                <w:noProof/>
-                <w:webHidden/>
-              </w:rPr>
-              <w:fldChar w:fldCharType="end"/>
-            </w:r>
-          </w:hyperlink>
-        </w:p>
-        <w:p>
-          <w:pPr>
-            <w:pStyle w:val="TOC2"/>
-            <w:tabs>
-              <w:tab w:val="right" w:leader="dot" w:pos="9016"/>
-            </w:tabs>
-            <w:rPr>
-              <w:rFonts w:cstheme="minorBidi"/>
-              <w:noProof/>
-              <w:lang w:val="en-NL" w:eastAsia="en-NL"/>
-            </w:rPr>
-          </w:pPr>
-          <w:hyperlink w:anchor="_Toc100156870" w:history="1">
-            <w:r>
-              <w:rPr>
-                <w:rStyle w:val="Hyperlink"/>
-                <w:noProof/>
-              </w:rPr>
-              <w:t>Problem 1: What are model and DTO (Data transfer object) used for.</w:t>
-            </w:r>
-            <w:r>
-              <w:rPr>
-                <w:noProof/>
-                <w:webHidden/>
-              </w:rPr>
-              <w:tab/>
-            </w:r>
-            <w:r>
-              <w:rPr>
-                <w:noProof/>
-                <w:webHidden/>
-              </w:rPr>
-              <w:fldChar w:fldCharType="begin"/>
-            </w:r>
-            <w:r>
-              <w:rPr>
-                <w:noProof/>
-                <w:webHidden/>
-              </w:rPr>
-              <w:instrText xml:space="preserve"> PAGEREF _Toc100156870 \h </w:instrText>
-            </w:r>
-            <w:r>
-              <w:rPr>
-                <w:noProof/>
-                <w:webHidden/>
-              </w:rPr>
-            </w:r>
-            <w:r>
-              <w:rPr>
-                <w:noProof/>
-                <w:webHidden/>
-              </w:rPr>
-              <w:fldChar w:fldCharType="separate"/>
-            </w:r>
-            <w:r>
-              <w:rPr>
-                <w:noProof/>
-                <w:webHidden/>
-              </w:rPr>
-              <w:t>11</w:t>
-            </w:r>
-            <w:r>
-              <w:rPr>
-                <w:noProof/>
-                <w:webHidden/>
-              </w:rPr>
-              <w:fldChar w:fldCharType="end"/>
-            </w:r>
-          </w:hyperlink>
-        </w:p>
-        <w:p>
-          <w:pPr>
-            <w:pStyle w:val="TOC2"/>
-            <w:tabs>
-              <w:tab w:val="right" w:leader="dot" w:pos="9016"/>
-            </w:tabs>
-            <w:rPr>
-              <w:rFonts w:cstheme="minorBidi"/>
-              <w:noProof/>
-              <w:lang w:val="en-NL" w:eastAsia="en-NL"/>
-            </w:rPr>
-          </w:pPr>
-          <w:hyperlink w:anchor="_Toc100156871" w:history="1">
-            <w:r>
-              <w:rPr>
-                <w:rStyle w:val="Hyperlink"/>
-                <w:noProof/>
-              </w:rPr>
-              <w:t>Major question 1: When to use a model and when to use a DTO</w:t>
-            </w:r>
-            <w:r>
-              <w:rPr>
-                <w:noProof/>
-                <w:webHidden/>
-              </w:rPr>
-              <w:tab/>
-            </w:r>
-            <w:r>
-              <w:rPr>
-                <w:noProof/>
-                <w:webHidden/>
-              </w:rPr>
-              <w:fldChar w:fldCharType="begin"/>
-            </w:r>
-            <w:r>
-              <w:rPr>
-                <w:noProof/>
-                <w:webHidden/>
-              </w:rPr>
-              <w:instrText xml:space="preserve"> PAGEREF _Toc100156871 \h </w:instrText>
-            </w:r>
-            <w:r>
-              <w:rPr>
-                <w:noProof/>
-                <w:webHidden/>
-              </w:rPr>
-            </w:r>
-            <w:r>
-              <w:rPr>
-                <w:noProof/>
-                <w:webHidden/>
-              </w:rPr>
-              <w:fldChar w:fldCharType="separate"/>
-            </w:r>
-            <w:r>
-              <w:rPr>
-                <w:noProof/>
-                <w:webHidden/>
-              </w:rPr>
-              <w:t>11</w:t>
-            </w:r>
-            <w:r>
-              <w:rPr>
-                <w:noProof/>
-                <w:webHidden/>
-              </w:rPr>
-              <w:fldChar w:fldCharType="end"/>
-            </w:r>
-          </w:hyperlink>
-        </w:p>
-        <w:p>
-          <w:pPr>
-            <w:pStyle w:val="TOC2"/>
-            <w:tabs>
-              <w:tab w:val="right" w:leader="dot" w:pos="9016"/>
-            </w:tabs>
-            <w:rPr>
-              <w:rFonts w:cstheme="minorBidi"/>
-              <w:noProof/>
-              <w:lang w:val="en-NL" w:eastAsia="en-NL"/>
-            </w:rPr>
-          </w:pPr>
-          <w:hyperlink w:anchor="_Toc100156872" w:history="1">
-            <w:r>
-              <w:rPr>
-                <w:rStyle w:val="Hyperlink"/>
-                <w:noProof/>
-              </w:rPr>
-              <w:t>Minor questions 1:</w:t>
-            </w:r>
-            <w:r>
-              <w:rPr>
-                <w:noProof/>
-                <w:webHidden/>
-              </w:rPr>
-              <w:tab/>
-            </w:r>
-            <w:r>
-              <w:rPr>
-                <w:noProof/>
-                <w:webHidden/>
-              </w:rPr>
-              <w:fldChar w:fldCharType="begin"/>
-            </w:r>
-            <w:r>
-              <w:rPr>
-                <w:noProof/>
-                <w:webHidden/>
-              </w:rPr>
-              <w:instrText xml:space="preserve"> PAGEREF _Toc100156872 \h </w:instrText>
-            </w:r>
-            <w:r>
-              <w:rPr>
-                <w:noProof/>
-                <w:webHidden/>
-              </w:rPr>
-            </w:r>
-            <w:r>
-              <w:rPr>
-                <w:noProof/>
-                <w:webHidden/>
-              </w:rPr>
-              <w:fldChar w:fldCharType="separate"/>
-            </w:r>
-            <w:r>
-              <w:rPr>
-                <w:noProof/>
-                <w:webHidden/>
-              </w:rPr>
-              <w:t>11</w:t>
-            </w:r>
-            <w:r>
-              <w:rPr>
-                <w:noProof/>
-                <w:webHidden/>
-              </w:rPr>
-              <w:fldChar w:fldCharType="end"/>
-            </w:r>
-          </w:hyperlink>
-        </w:p>
-        <w:p>
-          <w:pPr>
-            <w:pStyle w:val="TOC2"/>
-            <w:tabs>
-              <w:tab w:val="right" w:leader="dot" w:pos="9016"/>
-            </w:tabs>
-            <w:rPr>
-              <w:rFonts w:cstheme="minorBidi"/>
-              <w:noProof/>
-              <w:lang w:val="en-NL" w:eastAsia="en-NL"/>
-            </w:rPr>
-          </w:pPr>
-          <w:hyperlink w:anchor="_Toc100156873" w:history="1">
-            <w:r>
-              <w:rPr>
-                <w:rStyle w:val="Hyperlink"/>
-                <w:noProof/>
-              </w:rPr>
-              <w:t>Problem 2:  How to identify a product.</w:t>
-            </w:r>
-            <w:r>
-              <w:rPr>
-                <w:noProof/>
-                <w:webHidden/>
-              </w:rPr>
-              <w:tab/>
-            </w:r>
-            <w:r>
-              <w:rPr>
-                <w:noProof/>
-                <w:webHidden/>
-              </w:rPr>
-              <w:fldChar w:fldCharType="begin"/>
-            </w:r>
-            <w:r>
-              <w:rPr>
-                <w:noProof/>
-                <w:webHidden/>
-              </w:rPr>
-              <w:instrText xml:space="preserve"> PAGEREF _Toc100156873 \h </w:instrText>
-            </w:r>
-            <w:r>
-              <w:rPr>
-                <w:noProof/>
-                <w:webHidden/>
-              </w:rPr>
-            </w:r>
-            <w:r>
-              <w:rPr>
-                <w:noProof/>
-                <w:webHidden/>
-              </w:rPr>
-              <w:fldChar w:fldCharType="separate"/>
-            </w:r>
-            <w:r>
-              <w:rPr>
-                <w:noProof/>
-                <w:webHidden/>
-              </w:rPr>
-              <w:t>11</w:t>
-            </w:r>
-            <w:r>
-              <w:rPr>
-                <w:noProof/>
-                <w:webHidden/>
-              </w:rPr>
-              <w:fldChar w:fldCharType="end"/>
-            </w:r>
-          </w:hyperlink>
-        </w:p>
-        <w:p>
-          <w:pPr>
-            <w:pStyle w:val="TOC2"/>
-            <w:tabs>
-              <w:tab w:val="right" w:leader="dot" w:pos="9016"/>
-            </w:tabs>
-            <w:rPr>
-              <w:rFonts w:cstheme="minorBidi"/>
-              <w:noProof/>
-              <w:lang w:val="en-NL" w:eastAsia="en-NL"/>
-            </w:rPr>
-          </w:pPr>
-          <w:hyperlink w:anchor="_Toc100156874" w:history="1">
-            <w:r>
-              <w:rPr>
-                <w:rStyle w:val="Hyperlink"/>
-                <w:noProof/>
-              </w:rPr>
-              <w:t>Major question 2: How to identify a product without using a regular id?</w:t>
-            </w:r>
-            <w:r>
-              <w:rPr>
-                <w:noProof/>
-                <w:webHidden/>
-              </w:rPr>
-              <w:tab/>
-            </w:r>
-            <w:r>
-              <w:rPr>
-                <w:noProof/>
-                <w:webHidden/>
-              </w:rPr>
-              <w:fldChar w:fldCharType="begin"/>
-            </w:r>
-            <w:r>
-              <w:rPr>
-                <w:noProof/>
-                <w:webHidden/>
-              </w:rPr>
-              <w:instrText xml:space="preserve"> PAGEREF _Toc100156874 \h </w:instrText>
-            </w:r>
-            <w:r>
-              <w:rPr>
-                <w:noProof/>
-                <w:webHidden/>
-              </w:rPr>
-            </w:r>
-            <w:r>
-              <w:rPr>
-                <w:noProof/>
-                <w:webHidden/>
-              </w:rPr>
-              <w:fldChar w:fldCharType="separate"/>
-            </w:r>
-            <w:r>
-              <w:rPr>
-                <w:noProof/>
-                <w:webHidden/>
-              </w:rPr>
-              <w:t>11</w:t>
-            </w:r>
-            <w:r>
-              <w:rPr>
-                <w:noProof/>
-                <w:webHidden/>
-              </w:rPr>
-              <w:fldChar w:fldCharType="end"/>
-            </w:r>
-          </w:hyperlink>
-        </w:p>
-        <w:p>
-          <w:pPr>
-            <w:pStyle w:val="TOC2"/>
-            <w:tabs>
-              <w:tab w:val="right" w:leader="dot" w:pos="9016"/>
-            </w:tabs>
-            <w:rPr>
-              <w:rFonts w:cstheme="minorBidi"/>
-              <w:noProof/>
-              <w:lang w:val="en-NL" w:eastAsia="en-NL"/>
-            </w:rPr>
-          </w:pPr>
-          <w:hyperlink w:anchor="_Toc100156875" w:history="1">
-            <w:r>
-              <w:rPr>
-                <w:rStyle w:val="Hyperlink"/>
-                <w:noProof/>
-              </w:rPr>
-              <w:t>Minor questions 2:</w:t>
-            </w:r>
-            <w:r>
-              <w:rPr>
-                <w:noProof/>
-                <w:webHidden/>
-              </w:rPr>
-              <w:tab/>
-            </w:r>
-            <w:r>
-              <w:rPr>
-                <w:noProof/>
-                <w:webHidden/>
-              </w:rPr>
-              <w:fldChar w:fldCharType="begin"/>
-            </w:r>
-            <w:r>
-              <w:rPr>
-                <w:noProof/>
-                <w:webHidden/>
-              </w:rPr>
-              <w:instrText xml:space="preserve"> PAGEREF _Toc100156875 \h </w:instrText>
+              <w:instrText xml:space="preserve"> PAGEREF _Toc104794177 \h </w:instrText>
             </w:r>
             <w:r>
               <w:rPr>
@@ -2509,7 +2089,6 @@
           <w:szCs w:val="32"/>
         </w:rPr>
       </w:pPr>
-      <w:bookmarkStart w:id="1" w:name="_Toc100156852"/>
       <w:r>
         <w:br w:type="page"/>
       </w:r>
@@ -2518,6 +2097,7 @@
       <w:pPr>
         <w:pStyle w:val="Heading1"/>
       </w:pPr>
+      <w:bookmarkStart w:id="1" w:name="_Toc104794160"/>
       <w:r>
         <w:lastRenderedPageBreak/>
         <w:t>Version</w:t>
@@ -3248,42 +2828,8 @@
                 <w:szCs w:val="24"/>
                 <w:lang w:val="en-US" w:eastAsia="en-NL"/>
               </w:rPr>
-              <w:t xml:space="preserve">Decided to use </w:t>
-            </w:r>
-            <w:proofErr w:type="spellStart"/>
-            <w:r>
-              <w:rPr>
-                <w:rFonts w:ascii="Arial" w:eastAsia="Times New Roman" w:hAnsi="Arial" w:cs="Arial"/>
-                <w:color w:val="000000"/>
-                <w:sz w:val="24"/>
-                <w:szCs w:val="24"/>
-                <w:lang w:val="en-US" w:eastAsia="en-NL"/>
-              </w:rPr>
-              <w:t>mysql</w:t>
-            </w:r>
-            <w:proofErr w:type="spellEnd"/>
-            <w:r>
-              <w:rPr>
-                <w:rFonts w:ascii="Arial" w:eastAsia="Times New Roman" w:hAnsi="Arial" w:cs="Arial"/>
-                <w:color w:val="000000"/>
-                <w:sz w:val="24"/>
-                <w:szCs w:val="24"/>
-                <w:lang w:val="en-US" w:eastAsia="en-NL"/>
-              </w:rPr>
-              <w:t xml:space="preserve"> instead of </w:t>
-            </w:r>
-            <w:proofErr w:type="spellStart"/>
-            <w:r>
-              <w:rPr>
-                <w:rFonts w:ascii="Arial" w:eastAsia="Times New Roman" w:hAnsi="Arial" w:cs="Arial"/>
-                <w:color w:val="000000"/>
-                <w:sz w:val="24"/>
-                <w:szCs w:val="24"/>
-                <w:lang w:val="en-US" w:eastAsia="en-NL"/>
-              </w:rPr>
-              <w:t>mogodb</w:t>
-            </w:r>
-            <w:proofErr w:type="spellEnd"/>
+              <w:t>Decided to use mysql instead of mogodb</w:t>
+            </w:r>
           </w:p>
         </w:tc>
         <w:tc>
@@ -3672,7 +3218,7 @@
         <w:pStyle w:val="Heading1"/>
       </w:pPr>
       <w:bookmarkStart w:id="2" w:name="_Toc100153102"/>
-      <w:bookmarkStart w:id="3" w:name="_Toc100156853"/>
+      <w:bookmarkStart w:id="3" w:name="_Toc104794161"/>
       <w:r>
         <w:lastRenderedPageBreak/>
         <w:t>Introduction</w:t>
@@ -3708,6 +3254,7 @@
     <w:p>
       <w:pPr>
         <w:spacing w:after="0" w:line="240" w:lineRule="auto"/>
+        <w:ind w:firstLine="720"/>
         <w:textAlignment w:val="baseline"/>
         <w:rPr>
           <w:rFonts w:ascii="Arial" w:eastAsia="Times New Roman" w:hAnsi="Arial" w:cs="Arial"/>
@@ -3725,7 +3272,6 @@
           <w:szCs w:val="24"/>
           <w:lang w:val="en-US" w:eastAsia="en-NL"/>
         </w:rPr>
-        <w:tab/>
         <w:t>Game market is a</w:t>
       </w:r>
       <w:r>
@@ -3835,7 +3381,7 @@
         <w:pStyle w:val="Heading1"/>
       </w:pPr>
       <w:bookmarkStart w:id="5" w:name="_Toc100153103"/>
-      <w:bookmarkStart w:id="6" w:name="_Toc100156854"/>
+      <w:bookmarkStart w:id="6" w:name="_Toc104794162"/>
       <w:r>
         <w:lastRenderedPageBreak/>
         <w:t>How is SOLID guaranteed</w:t>
@@ -3858,7 +3404,7 @@
         <w:pStyle w:val="Heading2"/>
       </w:pPr>
       <w:bookmarkStart w:id="7" w:name="_Toc100153104"/>
-      <w:bookmarkStart w:id="8" w:name="_Toc100156855"/>
+      <w:bookmarkStart w:id="8" w:name="_Toc104794163"/>
       <w:r>
         <w:t>Single responsibility</w:t>
       </w:r>
@@ -3876,6 +3422,98 @@
     </w:p>
     <w:p>
       <w:pPr>
+        <w:ind w:firstLine="720"/>
+        <w:rPr>
+          <w:rFonts w:ascii="Lato" w:hAnsi="Lato"/>
+          <w:color w:val="2D3B45"/>
+          <w:sz w:val="28"/>
+          <w:szCs w:val="28"/>
+          <w:shd w:val="clear" w:color="auto" w:fill="FFFFFF"/>
+        </w:rPr>
+      </w:pPr>
+      <w:r>
+        <w:rPr>
+          <w:rFonts w:ascii="Lato" w:hAnsi="Lato"/>
+          <w:color w:val="2D3B45"/>
+          <w:sz w:val="28"/>
+          <w:szCs w:val="28"/>
+          <w:shd w:val="clear" w:color="auto" w:fill="FFFFFF"/>
+        </w:rPr>
+        <w:t xml:space="preserve">Every class is responsible for only one type of object, in this application </w:t>
+      </w:r>
+      <w:r>
+        <w:rPr>
+          <w:rFonts w:ascii="Lato" w:hAnsi="Lato"/>
+          <w:color w:val="2D3B45"/>
+          <w:sz w:val="28"/>
+          <w:szCs w:val="28"/>
+          <w:shd w:val="clear" w:color="auto" w:fill="FFFFFF"/>
+        </w:rPr>
+        <w:t>the only typed of objects</w:t>
+      </w:r>
+      <w:r>
+        <w:rPr>
+          <w:rFonts w:ascii="Lato" w:hAnsi="Lato"/>
+          <w:color w:val="2D3B45"/>
+          <w:sz w:val="28"/>
+          <w:szCs w:val="28"/>
+          <w:shd w:val="clear" w:color="auto" w:fill="FFFFFF"/>
+        </w:rPr>
+        <w:t xml:space="preserve"> are </w:t>
+      </w:r>
+      <w:r>
+        <w:rPr>
+          <w:rFonts w:ascii="Lato" w:hAnsi="Lato"/>
+          <w:color w:val="2D3B45"/>
+          <w:sz w:val="28"/>
+          <w:szCs w:val="28"/>
+          <w:shd w:val="clear" w:color="auto" w:fill="FFFFFF"/>
+        </w:rPr>
+        <w:t>users and products, although th</w:t>
+      </w:r>
+      <w:r>
+        <w:rPr>
+          <w:rFonts w:ascii="Lato" w:hAnsi="Lato"/>
+          <w:color w:val="2D3B45"/>
+          <w:sz w:val="28"/>
+          <w:szCs w:val="28"/>
+          <w:shd w:val="clear" w:color="auto" w:fill="FFFFFF"/>
+        </w:rPr>
+        <w:t>ey</w:t>
+      </w:r>
+      <w:r>
+        <w:rPr>
+          <w:rFonts w:ascii="Lato" w:hAnsi="Lato"/>
+          <w:color w:val="2D3B45"/>
+          <w:sz w:val="28"/>
+          <w:szCs w:val="28"/>
+          <w:shd w:val="clear" w:color="auto" w:fill="FFFFFF"/>
+        </w:rPr>
+        <w:t xml:space="preserve"> are connected</w:t>
+      </w:r>
+      <w:r>
+        <w:rPr>
+          <w:rFonts w:ascii="Lato" w:hAnsi="Lato"/>
+          <w:color w:val="2D3B45"/>
+          <w:sz w:val="28"/>
+          <w:szCs w:val="28"/>
+          <w:shd w:val="clear" w:color="auto" w:fill="FFFFFF"/>
+        </w:rPr>
+        <w:t xml:space="preserve"> there are</w:t>
+      </w:r>
+      <w:r>
+        <w:rPr>
+          <w:rFonts w:ascii="Lato" w:hAnsi="Lato"/>
+          <w:color w:val="2D3B45"/>
+          <w:sz w:val="28"/>
+          <w:szCs w:val="28"/>
+          <w:shd w:val="clear" w:color="auto" w:fill="FFFFFF"/>
+        </w:rPr>
+        <w:t xml:space="preserve"> different classes in charge of managing them. </w:t>
+      </w:r>
+    </w:p>
+    <w:p>
+      <w:pPr>
         <w:pStyle w:val="ListParagraph"/>
         <w:ind w:left="1080"/>
         <w:rPr>
@@ -3886,7 +3524,31 @@
           <w:shd w:val="clear" w:color="auto" w:fill="FFFFFF"/>
         </w:rPr>
       </w:pPr>
-      <w:r>
+    </w:p>
+    <w:p>
+      <w:pPr>
+        <w:pStyle w:val="Heading2"/>
+      </w:pPr>
+      <w:bookmarkStart w:id="9" w:name="_Toc100153105"/>
+      <w:bookmarkStart w:id="10" w:name="_Toc104794164"/>
+      <w:r>
+        <w:t>Open/closed principle</w:t>
+      </w:r>
+      <w:bookmarkEnd w:id="9"/>
+      <w:bookmarkEnd w:id="10"/>
+      <w:r>
+        <w:fldChar w:fldCharType="begin"/>
+      </w:r>
+      <w:r>
+        <w:instrText xml:space="preserve"> XE "How is SOLID guaranteed:Open/closed principle" </w:instrText>
+      </w:r>
+      <w:r>
+        <w:fldChar w:fldCharType="end"/>
+      </w:r>
+    </w:p>
+    <w:p>
+      <w:pPr>
+        <w:ind w:firstLine="720"/>
         <w:rPr>
           <w:rFonts w:ascii="Lato" w:hAnsi="Lato"/>
           <w:color w:val="2D3B45"/>
@@ -3894,8 +3556,7 @@
           <w:szCs w:val="28"/>
           <w:shd w:val="clear" w:color="auto" w:fill="FFFFFF"/>
         </w:rPr>
-        <w:t xml:space="preserve">Every class is responsible for only one type of object, in this application </w:t>
-      </w:r>
+      </w:pPr>
       <w:r>
         <w:rPr>
           <w:rFonts w:ascii="Lato" w:hAnsi="Lato"/>
@@ -3904,7 +3565,7 @@
           <w:szCs w:val="28"/>
           <w:shd w:val="clear" w:color="auto" w:fill="FFFFFF"/>
         </w:rPr>
-        <w:t>the only typed of objects</w:t>
+        <w:t>By using interfaces, I can, if needed extend from th</w:t>
       </w:r>
       <w:r>
         <w:rPr>
@@ -3914,7 +3575,7 @@
           <w:szCs w:val="28"/>
           <w:shd w:val="clear" w:color="auto" w:fill="FFFFFF"/>
         </w:rPr>
-        <w:t xml:space="preserve"> are </w:t>
+        <w:t>em</w:t>
       </w:r>
       <w:r>
         <w:rPr>
@@ -3924,9 +3585,13 @@
           <w:szCs w:val="28"/>
           <w:shd w:val="clear" w:color="auto" w:fill="FFFFFF"/>
         </w:rPr>
-        <w:t>users and products, although th</w:t>
-      </w:r>
-      <w:r>
+        <w:t xml:space="preserve"> to another class without having to modify any of the already existing code.</w:t>
+      </w:r>
+    </w:p>
+    <w:p>
+      <w:pPr>
+        <w:pStyle w:val="ListParagraph"/>
+        <w:ind w:left="1080"/>
         <w:rPr>
           <w:rFonts w:ascii="Lato" w:hAnsi="Lato"/>
           <w:color w:val="2D3B45"/>
@@ -3934,9 +3599,32 @@
           <w:szCs w:val="28"/>
           <w:shd w:val="clear" w:color="auto" w:fill="FFFFFF"/>
         </w:rPr>
-        <w:t>ey</w:t>
-      </w:r>
-      <w:r>
+      </w:pPr>
+    </w:p>
+    <w:p>
+      <w:pPr>
+        <w:pStyle w:val="Heading2"/>
+      </w:pPr>
+      <w:bookmarkStart w:id="11" w:name="_Toc100153106"/>
+      <w:bookmarkStart w:id="12" w:name="_Toc104794165"/>
+      <w:r>
+        <w:t>Liskov substitution</w:t>
+      </w:r>
+      <w:bookmarkEnd w:id="11"/>
+      <w:bookmarkEnd w:id="12"/>
+      <w:r>
+        <w:fldChar w:fldCharType="begin"/>
+      </w:r>
+      <w:r>
+        <w:instrText xml:space="preserve"> XE "How is SOLID guaranteed:Liskov substitution" </w:instrText>
+      </w:r>
+      <w:r>
+        <w:fldChar w:fldCharType="end"/>
+      </w:r>
+    </w:p>
+    <w:p>
+      <w:pPr>
+        <w:ind w:firstLine="720"/>
         <w:rPr>
           <w:rFonts w:ascii="Lato" w:hAnsi="Lato"/>
           <w:color w:val="2D3B45"/>
@@ -3944,8 +3632,7 @@
           <w:szCs w:val="28"/>
           <w:shd w:val="clear" w:color="auto" w:fill="FFFFFF"/>
         </w:rPr>
-        <w:t xml:space="preserve"> are connected</w:t>
-      </w:r>
+      </w:pPr>
       <w:r>
         <w:rPr>
           <w:rFonts w:ascii="Lato" w:hAnsi="Lato"/>
@@ -3954,7 +3641,7 @@
           <w:szCs w:val="28"/>
           <w:shd w:val="clear" w:color="auto" w:fill="FFFFFF"/>
         </w:rPr>
-        <w:t xml:space="preserve"> there are</w:t>
+        <w:t xml:space="preserve">In this application only the user object implements this </w:t>
       </w:r>
       <w:r>
         <w:rPr>
@@ -3964,7 +3651,27 @@
           <w:szCs w:val="28"/>
           <w:shd w:val="clear" w:color="auto" w:fill="FFFFFF"/>
         </w:rPr>
-        <w:t xml:space="preserve"> different classes in charge of managing them. </w:t>
+        <w:t>principle</w:t>
+      </w:r>
+      <w:r>
+        <w:rPr>
+          <w:rFonts w:ascii="Lato" w:hAnsi="Lato"/>
+          <w:color w:val="2D3B45"/>
+          <w:sz w:val="28"/>
+          <w:szCs w:val="28"/>
+          <w:shd w:val="clear" w:color="auto" w:fill="FFFFFF"/>
+        </w:rPr>
+        <w:t>, it has 2 subclasses,</w:t>
+      </w:r>
+      <w:r>
+        <w:rPr>
+          <w:rFonts w:ascii="Lato" w:hAnsi="Lato"/>
+          <w:color w:val="2D3B45"/>
+          <w:sz w:val="28"/>
+          <w:szCs w:val="28"/>
+          <w:shd w:val="clear" w:color="auto" w:fill="FFFFFF"/>
+        </w:rPr>
+        <w:t xml:space="preserve"> NormalUser and Admin.</w:t>
       </w:r>
     </w:p>
     <w:p>
@@ -3984,199 +3691,8 @@
       <w:pPr>
         <w:pStyle w:val="Heading2"/>
       </w:pPr>
-      <w:bookmarkStart w:id="9" w:name="_Toc100153105"/>
-      <w:bookmarkStart w:id="10" w:name="_Toc100156856"/>
-      <w:r>
-        <w:t>Open/closed principle</w:t>
-      </w:r>
-      <w:bookmarkEnd w:id="9"/>
-      <w:bookmarkEnd w:id="10"/>
-      <w:r>
-        <w:fldChar w:fldCharType="begin"/>
-      </w:r>
-      <w:r>
-        <w:instrText xml:space="preserve"> XE "How is SOLID guaranteed:Open/closed principle" </w:instrText>
-      </w:r>
-      <w:r>
-        <w:fldChar w:fldCharType="end"/>
-      </w:r>
-    </w:p>
-    <w:p>
-      <w:pPr>
-        <w:pStyle w:val="ListParagraph"/>
-        <w:ind w:left="1080"/>
-        <w:rPr>
-          <w:rFonts w:ascii="Lato" w:hAnsi="Lato"/>
-          <w:color w:val="2D3B45"/>
-          <w:sz w:val="28"/>
-          <w:szCs w:val="28"/>
-          <w:shd w:val="clear" w:color="auto" w:fill="FFFFFF"/>
-        </w:rPr>
-      </w:pPr>
-      <w:r>
-        <w:rPr>
-          <w:rFonts w:ascii="Lato" w:hAnsi="Lato"/>
-          <w:color w:val="2D3B45"/>
-          <w:sz w:val="28"/>
-          <w:szCs w:val="28"/>
-          <w:shd w:val="clear" w:color="auto" w:fill="FFFFFF"/>
-        </w:rPr>
-        <w:t>By using interfaces, I can, if needed extend from th</w:t>
-      </w:r>
-      <w:r>
-        <w:rPr>
-          <w:rFonts w:ascii="Lato" w:hAnsi="Lato"/>
-          <w:color w:val="2D3B45"/>
-          <w:sz w:val="28"/>
-          <w:szCs w:val="28"/>
-          <w:shd w:val="clear" w:color="auto" w:fill="FFFFFF"/>
-        </w:rPr>
-        <w:t>em</w:t>
-      </w:r>
-      <w:r>
-        <w:rPr>
-          <w:rFonts w:ascii="Lato" w:hAnsi="Lato"/>
-          <w:color w:val="2D3B45"/>
-          <w:sz w:val="28"/>
-          <w:szCs w:val="28"/>
-          <w:shd w:val="clear" w:color="auto" w:fill="FFFFFF"/>
-        </w:rPr>
-        <w:t xml:space="preserve"> to another class without having to modify any of the already existing code.</w:t>
-      </w:r>
-    </w:p>
-    <w:p>
-      <w:pPr>
-        <w:pStyle w:val="ListParagraph"/>
-        <w:ind w:left="1080"/>
-        <w:rPr>
-          <w:rFonts w:ascii="Lato" w:hAnsi="Lato"/>
-          <w:color w:val="2D3B45"/>
-          <w:sz w:val="28"/>
-          <w:szCs w:val="28"/>
-          <w:shd w:val="clear" w:color="auto" w:fill="FFFFFF"/>
-        </w:rPr>
-      </w:pPr>
-    </w:p>
-    <w:p>
-      <w:pPr>
-        <w:pStyle w:val="Heading2"/>
-      </w:pPr>
-      <w:bookmarkStart w:id="11" w:name="_Toc100153106"/>
-      <w:bookmarkStart w:id="12" w:name="_Toc100156857"/>
-      <w:proofErr w:type="spellStart"/>
-      <w:r>
-        <w:t>Liskov</w:t>
-      </w:r>
-      <w:proofErr w:type="spellEnd"/>
-      <w:r>
-        <w:t xml:space="preserve"> substitution</w:t>
-      </w:r>
-      <w:bookmarkEnd w:id="11"/>
-      <w:bookmarkEnd w:id="12"/>
-      <w:r>
-        <w:fldChar w:fldCharType="begin"/>
-      </w:r>
-      <w:r>
-        <w:instrText xml:space="preserve"> XE "How is SOLID guaranteed:Liskov substitution" </w:instrText>
-      </w:r>
-      <w:r>
-        <w:fldChar w:fldCharType="end"/>
-      </w:r>
-    </w:p>
-    <w:p>
-      <w:pPr>
-        <w:pStyle w:val="ListParagraph"/>
-        <w:ind w:left="1080"/>
-        <w:rPr>
-          <w:rFonts w:ascii="Lato" w:hAnsi="Lato"/>
-          <w:color w:val="2D3B45"/>
-          <w:sz w:val="28"/>
-          <w:szCs w:val="28"/>
-          <w:shd w:val="clear" w:color="auto" w:fill="FFFFFF"/>
-        </w:rPr>
-      </w:pPr>
-      <w:r>
-        <w:rPr>
-          <w:rFonts w:ascii="Lato" w:hAnsi="Lato"/>
-          <w:color w:val="2D3B45"/>
-          <w:sz w:val="28"/>
-          <w:szCs w:val="28"/>
-          <w:shd w:val="clear" w:color="auto" w:fill="FFFFFF"/>
-        </w:rPr>
-        <w:t xml:space="preserve">In this application only the user object implements this </w:t>
-      </w:r>
-      <w:r>
-        <w:rPr>
-          <w:rFonts w:ascii="Lato" w:hAnsi="Lato"/>
-          <w:color w:val="2D3B45"/>
-          <w:sz w:val="28"/>
-          <w:szCs w:val="28"/>
-          <w:shd w:val="clear" w:color="auto" w:fill="FFFFFF"/>
-        </w:rPr>
-        <w:t>principle</w:t>
-      </w:r>
-      <w:r>
-        <w:rPr>
-          <w:rFonts w:ascii="Lato" w:hAnsi="Lato"/>
-          <w:color w:val="2D3B45"/>
-          <w:sz w:val="28"/>
-          <w:szCs w:val="28"/>
-          <w:shd w:val="clear" w:color="auto" w:fill="FFFFFF"/>
-        </w:rPr>
-        <w:t>, it has 2 subclasses,</w:t>
-      </w:r>
-      <w:r>
-        <w:rPr>
-          <w:rFonts w:ascii="Lato" w:hAnsi="Lato"/>
-          <w:color w:val="2D3B45"/>
-          <w:sz w:val="28"/>
-          <w:szCs w:val="28"/>
-          <w:shd w:val="clear" w:color="auto" w:fill="FFFFFF"/>
-        </w:rPr>
-        <w:t xml:space="preserve"> </w:t>
-      </w:r>
-      <w:proofErr w:type="spellStart"/>
-      <w:r>
-        <w:rPr>
-          <w:rFonts w:ascii="Lato" w:hAnsi="Lato"/>
-          <w:color w:val="2D3B45"/>
-          <w:sz w:val="28"/>
-          <w:szCs w:val="28"/>
-          <w:shd w:val="clear" w:color="auto" w:fill="FFFFFF"/>
-        </w:rPr>
-        <w:t>NormalUser</w:t>
-      </w:r>
-      <w:proofErr w:type="spellEnd"/>
-      <w:r>
-        <w:rPr>
-          <w:rFonts w:ascii="Lato" w:hAnsi="Lato"/>
-          <w:color w:val="2D3B45"/>
-          <w:sz w:val="28"/>
-          <w:szCs w:val="28"/>
-          <w:shd w:val="clear" w:color="auto" w:fill="FFFFFF"/>
-        </w:rPr>
-        <w:t xml:space="preserve"> and Admin.</w:t>
-      </w:r>
-    </w:p>
-    <w:p>
-      <w:pPr>
-        <w:pStyle w:val="ListParagraph"/>
-        <w:ind w:left="1080"/>
-        <w:rPr>
-          <w:rFonts w:ascii="Lato" w:hAnsi="Lato"/>
-          <w:color w:val="2D3B45"/>
-          <w:sz w:val="28"/>
-          <w:szCs w:val="28"/>
-          <w:shd w:val="clear" w:color="auto" w:fill="FFFFFF"/>
-        </w:rPr>
-      </w:pPr>
-    </w:p>
-    <w:p>
-      <w:pPr>
-        <w:pStyle w:val="Heading2"/>
-      </w:pPr>
       <w:bookmarkStart w:id="13" w:name="_Toc100153107"/>
-      <w:bookmarkStart w:id="14" w:name="_Toc100156858"/>
+      <w:bookmarkStart w:id="14" w:name="_Toc104794166"/>
       <w:r>
         <w:t>Interface segregation</w:t>
       </w:r>
@@ -4242,7 +3758,7 @@
         <w:pStyle w:val="Heading2"/>
       </w:pPr>
       <w:bookmarkStart w:id="15" w:name="_Toc100153108"/>
-      <w:bookmarkStart w:id="16" w:name="_Toc100156859"/>
+      <w:bookmarkStart w:id="16" w:name="_Toc104794167"/>
       <w:r>
         <w:t>Dependency inversion</w:t>
       </w:r>
@@ -4260,7 +3776,7 @@
     </w:p>
     <w:p>
       <w:pPr>
-        <w:pStyle w:val="ListParagraph"/>
+        <w:ind w:firstLine="720"/>
         <w:rPr>
           <w:rFonts w:ascii="Lato" w:hAnsi="Lato"/>
           <w:color w:val="2D3B45"/>
@@ -4317,7 +3833,7 @@
       </w:pPr>
       <w:bookmarkStart w:id="17" w:name="_Hlk100140007"/>
       <w:bookmarkStart w:id="18" w:name="_Toc100153109"/>
-      <w:bookmarkStart w:id="19" w:name="_Toc100156860"/>
+      <w:bookmarkStart w:id="19" w:name="_Toc104794168"/>
       <w:r>
         <w:lastRenderedPageBreak/>
         <w:t>Important design decisions</w:t>
@@ -4343,7 +3859,7 @@
         </w:rPr>
       </w:pPr>
       <w:bookmarkStart w:id="20" w:name="_Toc100153110"/>
-      <w:bookmarkStart w:id="21" w:name="_Toc100156861"/>
+      <w:bookmarkStart w:id="21" w:name="_Toc104794169"/>
       <w:r>
         <w:rPr>
           <w:shd w:val="clear" w:color="auto" w:fill="FFFFFF"/>
@@ -4379,6 +3895,38 @@
     </w:p>
     <w:p>
       <w:pPr>
+        <w:ind w:firstLine="720"/>
+        <w:rPr>
+          <w:rFonts w:ascii="Lato" w:hAnsi="Lato"/>
+          <w:color w:val="2D3B45"/>
+          <w:sz w:val="28"/>
+          <w:szCs w:val="28"/>
+          <w:shd w:val="clear" w:color="auto" w:fill="FFFFFF"/>
+        </w:rPr>
+      </w:pPr>
+      <w:r>
+        <w:rPr>
+          <w:rFonts w:ascii="Lato" w:hAnsi="Lato" w:cs="Arial"/>
+          <w:color w:val="202124"/>
+          <w:sz w:val="28"/>
+          <w:szCs w:val="28"/>
+          <w:shd w:val="clear" w:color="auto" w:fill="FFFFFF"/>
+        </w:rPr>
+        <w:t>Spring Boot helps developers to start coding right away without wasting time on preparing and configuring the environment. In contrast to other Java frameworks</w:t>
+      </w:r>
+      <w:r>
+        <w:rPr>
+          <w:rFonts w:ascii="Lato" w:hAnsi="Lato" w:cs="Arial"/>
+          <w:color w:val="202124"/>
+          <w:sz w:val="28"/>
+          <w:szCs w:val="28"/>
+          <w:shd w:val="clear" w:color="auto" w:fill="FFFFFF"/>
+        </w:rPr>
+        <w:t>. I have no alternatives.</w:t>
+      </w:r>
+    </w:p>
+    <w:p>
+      <w:pPr>
         <w:pStyle w:val="ListParagraph"/>
         <w:ind w:left="1080"/>
         <w:rPr>
@@ -4389,31 +3937,214 @@
           <w:shd w:val="clear" w:color="auto" w:fill="FFFFFF"/>
         </w:rPr>
       </w:pPr>
-      <w:r>
+    </w:p>
+    <w:p>
+      <w:pPr>
+        <w:pStyle w:val="Heading2"/>
+      </w:pPr>
+      <w:bookmarkStart w:id="22" w:name="_Toc100153111"/>
+      <w:bookmarkStart w:id="23" w:name="_Toc104794170"/>
+      <w:bookmarkStart w:id="24" w:name="_Hlk100140051"/>
+      <w:r>
+        <w:t>F</w:t>
+      </w:r>
+      <w:r>
+        <w:t xml:space="preserve">ront end </w:t>
+      </w:r>
+      <w:r>
+        <w:t xml:space="preserve"> library for building user interfaces</w:t>
+      </w:r>
+      <w:bookmarkEnd w:id="22"/>
+      <w:bookmarkEnd w:id="23"/>
+      <w:r>
+        <w:fldChar w:fldCharType="begin"/>
+      </w:r>
+      <w:r>
+        <w:instrText xml:space="preserve"> XE "Important design decisions:Front end  library for building user interfaces" </w:instrText>
+      </w:r>
+      <w:r>
+        <w:fldChar w:fldCharType="end"/>
+      </w:r>
+      <w:r>
+        <w:t xml:space="preserve"> </w:t>
+      </w:r>
+    </w:p>
+    <w:bookmarkEnd w:id="24"/>
+    <w:p>
+      <w:pPr>
+        <w:ind w:firstLine="720"/>
         <w:rPr>
           <w:rFonts w:ascii="Lato" w:hAnsi="Lato" w:cs="Arial"/>
-          <w:color w:val="202124"/>
+          <w:color w:val="4D5156"/>
           <w:sz w:val="28"/>
           <w:szCs w:val="28"/>
           <w:shd w:val="clear" w:color="auto" w:fill="FFFFFF"/>
         </w:rPr>
-        <w:t>Spring Boot helps developers to start coding right away without wasting time on preparing and configuring the environment. In contrast to other Java frameworks</w:t>
-      </w:r>
+      </w:pPr>
       <w:r>
         <w:rPr>
           <w:rFonts w:ascii="Lato" w:hAnsi="Lato" w:cs="Arial"/>
-          <w:color w:val="202124"/>
+          <w:color w:val="4D5156"/>
           <w:sz w:val="28"/>
           <w:szCs w:val="28"/>
           <w:shd w:val="clear" w:color="auto" w:fill="FFFFFF"/>
         </w:rPr>
-        <w:t>. I have no alternatives.</w:t>
+        <w:t>Most of the class wanted to use react so I just went with it</w:t>
+      </w:r>
+      <w:r>
+        <w:rPr>
+          <w:rFonts w:ascii="Lato" w:hAnsi="Lato" w:cs="Arial"/>
+          <w:color w:val="4D5156"/>
+          <w:sz w:val="28"/>
+          <w:szCs w:val="28"/>
+          <w:shd w:val="clear" w:color="auto" w:fill="FFFFFF"/>
+        </w:rPr>
+        <w:t>. S</w:t>
+      </w:r>
+      <w:r>
+        <w:rPr>
+          <w:rFonts w:ascii="Lato" w:hAnsi="Lato" w:cs="Arial"/>
+          <w:color w:val="4D5156"/>
+          <w:sz w:val="28"/>
+          <w:szCs w:val="28"/>
+          <w:shd w:val="clear" w:color="auto" w:fill="FFFFFF"/>
+        </w:rPr>
+        <w:t xml:space="preserve">till </w:t>
+      </w:r>
+      <w:r>
+        <w:rPr>
+          <w:rFonts w:ascii="Lato" w:hAnsi="Lato" w:cs="Arial"/>
+          <w:color w:val="4D5156"/>
+          <w:sz w:val="28"/>
+          <w:szCs w:val="28"/>
+          <w:shd w:val="clear" w:color="auto" w:fill="FFFFFF"/>
+        </w:rPr>
+        <w:t>I believe</w:t>
+      </w:r>
+      <w:r>
+        <w:rPr>
+          <w:rFonts w:ascii="Lato" w:hAnsi="Lato" w:cs="Arial"/>
+          <w:color w:val="4D5156"/>
+          <w:sz w:val="28"/>
+          <w:szCs w:val="28"/>
+          <w:shd w:val="clear" w:color="auto" w:fill="FFFFFF"/>
+        </w:rPr>
+        <w:t xml:space="preserve"> that </w:t>
+      </w:r>
+      <w:r>
+        <w:rPr>
+          <w:rFonts w:ascii="Lato" w:hAnsi="Lato" w:cs="Arial"/>
+          <w:color w:val="4D5156"/>
+          <w:sz w:val="28"/>
+          <w:szCs w:val="28"/>
+          <w:shd w:val="clear" w:color="auto" w:fill="FFFFFF"/>
+        </w:rPr>
+        <w:t xml:space="preserve">Angular </w:t>
+      </w:r>
+      <w:r>
+        <w:rPr>
+          <w:rFonts w:ascii="Lato" w:hAnsi="Lato" w:cs="Arial"/>
+          <w:color w:val="4D5156"/>
+          <w:sz w:val="28"/>
+          <w:szCs w:val="28"/>
+          <w:shd w:val="clear" w:color="auto" w:fill="FFFFFF"/>
+        </w:rPr>
+        <w:t xml:space="preserve">would have been </w:t>
+      </w:r>
+      <w:r>
+        <w:rPr>
+          <w:rFonts w:ascii="Lato" w:hAnsi="Lato" w:cs="Arial"/>
+          <w:color w:val="4D5156"/>
+          <w:sz w:val="28"/>
+          <w:szCs w:val="28"/>
+          <w:shd w:val="clear" w:color="auto" w:fill="FFFFFF"/>
+        </w:rPr>
+        <w:t>the</w:t>
+      </w:r>
+      <w:r>
+        <w:rPr>
+          <w:rFonts w:ascii="Lato" w:hAnsi="Lato" w:cs="Arial"/>
+          <w:color w:val="4D5156"/>
+          <w:sz w:val="28"/>
+          <w:szCs w:val="28"/>
+          <w:shd w:val="clear" w:color="auto" w:fill="FFFFFF"/>
+        </w:rPr>
+        <w:t xml:space="preserve"> better option</w:t>
+      </w:r>
+      <w:r>
+        <w:rPr>
+          <w:rFonts w:ascii="Lato" w:hAnsi="Lato" w:cs="Arial"/>
+          <w:color w:val="4D5156"/>
+          <w:sz w:val="28"/>
+          <w:szCs w:val="28"/>
+          <w:shd w:val="clear" w:color="auto" w:fill="FFFFFF"/>
+        </w:rPr>
+        <w:t>,</w:t>
+      </w:r>
+      <w:r>
+        <w:rPr>
+          <w:rFonts w:ascii="Lato" w:hAnsi="Lato" w:cs="Arial"/>
+          <w:color w:val="4D5156"/>
+          <w:sz w:val="28"/>
+          <w:szCs w:val="28"/>
+          <w:shd w:val="clear" w:color="auto" w:fill="FFFFFF"/>
+        </w:rPr>
+        <w:t xml:space="preserve"> just because the client of our group project said he would </w:t>
+      </w:r>
+      <w:r>
+        <w:rPr>
+          <w:rFonts w:ascii="Lato" w:hAnsi="Lato" w:cs="Arial"/>
+          <w:color w:val="4D5156"/>
+          <w:sz w:val="28"/>
+          <w:szCs w:val="28"/>
+          <w:shd w:val="clear" w:color="auto" w:fill="FFFFFF"/>
+        </w:rPr>
+        <w:t>prefer</w:t>
+      </w:r>
+      <w:r>
+        <w:rPr>
+          <w:rFonts w:ascii="Lato" w:hAnsi="Lato" w:cs="Arial"/>
+          <w:color w:val="4D5156"/>
+          <w:sz w:val="28"/>
+          <w:szCs w:val="28"/>
+          <w:shd w:val="clear" w:color="auto" w:fill="FFFFFF"/>
+        </w:rPr>
+        <w:t xml:space="preserve"> for us to use it</w:t>
+      </w:r>
+      <w:r>
+        <w:rPr>
+          <w:rFonts w:ascii="Lato" w:hAnsi="Lato" w:cs="Arial"/>
+          <w:color w:val="4D5156"/>
+          <w:sz w:val="28"/>
+          <w:szCs w:val="28"/>
+          <w:shd w:val="clear" w:color="auto" w:fill="FFFFFF"/>
+        </w:rPr>
+        <w:t xml:space="preserve"> and</w:t>
+      </w:r>
+      <w:r>
+        <w:rPr>
+          <w:rFonts w:ascii="Lato" w:hAnsi="Lato" w:cs="Arial"/>
+          <w:color w:val="4D5156"/>
+          <w:sz w:val="28"/>
+          <w:szCs w:val="28"/>
+          <w:shd w:val="clear" w:color="auto" w:fill="FFFFFF"/>
+        </w:rPr>
+        <w:t xml:space="preserve"> we have to use the same front end for both the individual and group projects</w:t>
+      </w:r>
+      <w:r>
+        <w:rPr>
+          <w:rFonts w:ascii="Lato" w:hAnsi="Lato" w:cs="Arial"/>
+          <w:color w:val="4D5156"/>
+          <w:sz w:val="28"/>
+          <w:szCs w:val="28"/>
+          <w:shd w:val="clear" w:color="auto" w:fill="FFFFFF"/>
+        </w:rPr>
+        <w:t>.</w:t>
       </w:r>
     </w:p>
     <w:p>
       <w:pPr>
         <w:pStyle w:val="ListParagraph"/>
-        <w:ind w:left="1080"/>
         <w:rPr>
           <w:rFonts w:ascii="Lato" w:hAnsi="Lato"/>
           <w:color w:val="2D3B45"/>
@@ -4427,220 +4158,26 @@
       <w:pPr>
         <w:pStyle w:val="Heading2"/>
       </w:pPr>
-      <w:bookmarkStart w:id="22" w:name="_Toc100153111"/>
-      <w:bookmarkStart w:id="23" w:name="_Toc100156862"/>
-      <w:bookmarkStart w:id="24" w:name="_Hlk100140051"/>
-      <w:r>
-        <w:t>F</w:t>
-      </w:r>
-      <w:r>
-        <w:t xml:space="preserve">ront end </w:t>
-      </w:r>
-      <w:r>
-        <w:t xml:space="preserve"> library for building user interfaces</w:t>
-      </w:r>
-      <w:bookmarkEnd w:id="22"/>
-      <w:bookmarkEnd w:id="23"/>
+      <w:bookmarkStart w:id="25" w:name="_Toc100153112"/>
+      <w:bookmarkStart w:id="26" w:name="_Toc104794171"/>
+      <w:r>
+        <w:t>Database to use</w:t>
+      </w:r>
+      <w:bookmarkEnd w:id="25"/>
+      <w:bookmarkEnd w:id="26"/>
       <w:r>
         <w:fldChar w:fldCharType="begin"/>
       </w:r>
       <w:r>
-        <w:instrText xml:space="preserve"> XE "Important design decisions:Front end  library for building user interfaces" </w:instrText>
+        <w:instrText xml:space="preserve"> XE "Important design decisions:Database to use" </w:instrText>
       </w:r>
       <w:r>
         <w:fldChar w:fldCharType="end"/>
       </w:r>
-      <w:r>
-        <w:t xml:space="preserve"> </w:t>
-      </w:r>
-    </w:p>
-    <w:bookmarkEnd w:id="24"/>
-    <w:p>
-      <w:pPr>
-        <w:pStyle w:val="ListParagraph"/>
-        <w:ind w:left="1080"/>
-        <w:rPr>
-          <w:rFonts w:ascii="Lato" w:hAnsi="Lato" w:cs="Arial"/>
-          <w:color w:val="4D5156"/>
-          <w:sz w:val="28"/>
-          <w:szCs w:val="28"/>
-          <w:shd w:val="clear" w:color="auto" w:fill="FFFFFF"/>
-        </w:rPr>
-      </w:pPr>
-      <w:r>
-        <w:rPr>
-          <w:rFonts w:ascii="Lato" w:hAnsi="Lato" w:cs="Arial"/>
-          <w:color w:val="4D5156"/>
-          <w:sz w:val="28"/>
-          <w:szCs w:val="28"/>
-          <w:shd w:val="clear" w:color="auto" w:fill="FFFFFF"/>
-        </w:rPr>
-        <w:t>Most of the class wanted to use react so I just went with it</w:t>
-      </w:r>
-      <w:r>
-        <w:rPr>
-          <w:rFonts w:ascii="Lato" w:hAnsi="Lato" w:cs="Arial"/>
-          <w:color w:val="4D5156"/>
-          <w:sz w:val="28"/>
-          <w:szCs w:val="28"/>
-          <w:shd w:val="clear" w:color="auto" w:fill="FFFFFF"/>
-        </w:rPr>
-        <w:t>. S</w:t>
-      </w:r>
-      <w:r>
-        <w:rPr>
-          <w:rFonts w:ascii="Lato" w:hAnsi="Lato" w:cs="Arial"/>
-          <w:color w:val="4D5156"/>
-          <w:sz w:val="28"/>
-          <w:szCs w:val="28"/>
-          <w:shd w:val="clear" w:color="auto" w:fill="FFFFFF"/>
-        </w:rPr>
-        <w:t xml:space="preserve">till </w:t>
-      </w:r>
-      <w:r>
-        <w:rPr>
-          <w:rFonts w:ascii="Lato" w:hAnsi="Lato" w:cs="Arial"/>
-          <w:color w:val="4D5156"/>
-          <w:sz w:val="28"/>
-          <w:szCs w:val="28"/>
-          <w:shd w:val="clear" w:color="auto" w:fill="FFFFFF"/>
-        </w:rPr>
-        <w:t xml:space="preserve">I </w:t>
-      </w:r>
-      <w:r>
-        <w:rPr>
-          <w:rFonts w:ascii="Lato" w:hAnsi="Lato" w:cs="Arial"/>
-          <w:color w:val="4D5156"/>
-          <w:sz w:val="28"/>
-          <w:szCs w:val="28"/>
-          <w:shd w:val="clear" w:color="auto" w:fill="FFFFFF"/>
-        </w:rPr>
-        <w:t>believe</w:t>
-      </w:r>
-      <w:r>
-        <w:rPr>
-          <w:rFonts w:ascii="Lato" w:hAnsi="Lato" w:cs="Arial"/>
-          <w:color w:val="4D5156"/>
-          <w:sz w:val="28"/>
-          <w:szCs w:val="28"/>
-          <w:shd w:val="clear" w:color="auto" w:fill="FFFFFF"/>
-        </w:rPr>
-        <w:t xml:space="preserve"> that </w:t>
-      </w:r>
-      <w:r>
-        <w:rPr>
-          <w:rFonts w:ascii="Lato" w:hAnsi="Lato" w:cs="Arial"/>
-          <w:color w:val="4D5156"/>
-          <w:sz w:val="28"/>
-          <w:szCs w:val="28"/>
-          <w:shd w:val="clear" w:color="auto" w:fill="FFFFFF"/>
-        </w:rPr>
-        <w:t xml:space="preserve">Angular </w:t>
-      </w:r>
-      <w:r>
-        <w:rPr>
-          <w:rFonts w:ascii="Lato" w:hAnsi="Lato" w:cs="Arial"/>
-          <w:color w:val="4D5156"/>
-          <w:sz w:val="28"/>
-          <w:szCs w:val="28"/>
-          <w:shd w:val="clear" w:color="auto" w:fill="FFFFFF"/>
-        </w:rPr>
-        <w:t xml:space="preserve">would have been </w:t>
-      </w:r>
-      <w:r>
-        <w:rPr>
-          <w:rFonts w:ascii="Lato" w:hAnsi="Lato" w:cs="Arial"/>
-          <w:color w:val="4D5156"/>
-          <w:sz w:val="28"/>
-          <w:szCs w:val="28"/>
-          <w:shd w:val="clear" w:color="auto" w:fill="FFFFFF"/>
-        </w:rPr>
-        <w:t>the</w:t>
-      </w:r>
-      <w:r>
-        <w:rPr>
-          <w:rFonts w:ascii="Lato" w:hAnsi="Lato" w:cs="Arial"/>
-          <w:color w:val="4D5156"/>
-          <w:sz w:val="28"/>
-          <w:szCs w:val="28"/>
-          <w:shd w:val="clear" w:color="auto" w:fill="FFFFFF"/>
-        </w:rPr>
-        <w:t xml:space="preserve"> better option</w:t>
-      </w:r>
-      <w:r>
-        <w:rPr>
-          <w:rFonts w:ascii="Lato" w:hAnsi="Lato" w:cs="Arial"/>
-          <w:color w:val="4D5156"/>
-          <w:sz w:val="28"/>
-          <w:szCs w:val="28"/>
-          <w:shd w:val="clear" w:color="auto" w:fill="FFFFFF"/>
-        </w:rPr>
-        <w:t>,</w:t>
-      </w:r>
-      <w:r>
-        <w:rPr>
-          <w:rFonts w:ascii="Lato" w:hAnsi="Lato" w:cs="Arial"/>
-          <w:color w:val="4D5156"/>
-          <w:sz w:val="28"/>
-          <w:szCs w:val="28"/>
-          <w:shd w:val="clear" w:color="auto" w:fill="FFFFFF"/>
-        </w:rPr>
-        <w:t xml:space="preserve"> just because the client of our group project said he would </w:t>
-      </w:r>
-      <w:r>
-        <w:rPr>
-          <w:rFonts w:ascii="Lato" w:hAnsi="Lato" w:cs="Arial"/>
-          <w:color w:val="4D5156"/>
-          <w:sz w:val="28"/>
-          <w:szCs w:val="28"/>
-          <w:shd w:val="clear" w:color="auto" w:fill="FFFFFF"/>
-        </w:rPr>
-        <w:t>prefer</w:t>
-      </w:r>
-      <w:r>
-        <w:rPr>
-          <w:rFonts w:ascii="Lato" w:hAnsi="Lato" w:cs="Arial"/>
-          <w:color w:val="4D5156"/>
-          <w:sz w:val="28"/>
-          <w:szCs w:val="28"/>
-          <w:shd w:val="clear" w:color="auto" w:fill="FFFFFF"/>
-        </w:rPr>
-        <w:t xml:space="preserve"> for us to use it</w:t>
-      </w:r>
-      <w:r>
-        <w:rPr>
-          <w:rFonts w:ascii="Lato" w:hAnsi="Lato" w:cs="Arial"/>
-          <w:color w:val="4D5156"/>
-          <w:sz w:val="28"/>
-          <w:szCs w:val="28"/>
-          <w:shd w:val="clear" w:color="auto" w:fill="FFFFFF"/>
-        </w:rPr>
-        <w:t xml:space="preserve"> and</w:t>
-      </w:r>
-      <w:r>
-        <w:rPr>
-          <w:rFonts w:ascii="Lato" w:hAnsi="Lato" w:cs="Arial"/>
-          <w:color w:val="4D5156"/>
-          <w:sz w:val="28"/>
-          <w:szCs w:val="28"/>
-          <w:shd w:val="clear" w:color="auto" w:fill="FFFFFF"/>
-        </w:rPr>
-        <w:t xml:space="preserve"> we have to use the same front end for both the individual and group projects</w:t>
-      </w:r>
-      <w:r>
-        <w:rPr>
-          <w:rFonts w:ascii="Lato" w:hAnsi="Lato" w:cs="Arial"/>
-          <w:color w:val="4D5156"/>
-          <w:sz w:val="28"/>
-          <w:szCs w:val="28"/>
-          <w:shd w:val="clear" w:color="auto" w:fill="FFFFFF"/>
-        </w:rPr>
-        <w:t>.</w:t>
-      </w:r>
-    </w:p>
-    <w:p>
-      <w:pPr>
-        <w:pStyle w:val="ListParagraph"/>
+    </w:p>
+    <w:p>
+      <w:pPr>
+        <w:ind w:firstLine="720"/>
         <w:rPr>
           <w:rFonts w:ascii="Lato" w:hAnsi="Lato"/>
           <w:color w:val="2D3B45"/>
@@ -4649,32 +4186,7 @@
           <w:shd w:val="clear" w:color="auto" w:fill="FFFFFF"/>
         </w:rPr>
       </w:pPr>
-    </w:p>
-    <w:p>
-      <w:pPr>
-        <w:pStyle w:val="Heading2"/>
-      </w:pPr>
-      <w:bookmarkStart w:id="25" w:name="_Toc100153112"/>
-      <w:bookmarkStart w:id="26" w:name="_Toc100156863"/>
-      <w:r>
-        <w:t>Database to use</w:t>
-      </w:r>
-      <w:bookmarkEnd w:id="25"/>
-      <w:bookmarkEnd w:id="26"/>
-      <w:r>
-        <w:fldChar w:fldCharType="begin"/>
-      </w:r>
-      <w:r>
-        <w:instrText xml:space="preserve"> XE "Important design decisions:Database to use" </w:instrText>
-      </w:r>
-      <w:r>
-        <w:fldChar w:fldCharType="end"/>
-      </w:r>
-    </w:p>
-    <w:p>
-      <w:pPr>
-        <w:pStyle w:val="ListParagraph"/>
-        <w:ind w:left="1080"/>
+      <w:r>
         <w:rPr>
           <w:rFonts w:ascii="Lato" w:hAnsi="Lato"/>
           <w:color w:val="2D3B45"/>
@@ -4682,7 +4194,8 @@
           <w:szCs w:val="28"/>
           <w:shd w:val="clear" w:color="auto" w:fill="FFFFFF"/>
         </w:rPr>
-      </w:pPr>
+        <w:t xml:space="preserve">I </w:t>
+      </w:r>
       <w:r>
         <w:rPr>
           <w:rFonts w:ascii="Lato" w:hAnsi="Lato"/>
@@ -4691,7 +4204,7 @@
           <w:szCs w:val="28"/>
           <w:shd w:val="clear" w:color="auto" w:fill="FFFFFF"/>
         </w:rPr>
-        <w:t xml:space="preserve">I </w:t>
+        <w:t xml:space="preserve">will be </w:t>
       </w:r>
       <w:r>
         <w:rPr>
@@ -4701,7 +4214,7 @@
           <w:szCs w:val="28"/>
           <w:shd w:val="clear" w:color="auto" w:fill="FFFFFF"/>
         </w:rPr>
-        <w:t xml:space="preserve">will be </w:t>
+        <w:t>us</w:t>
       </w:r>
       <w:r>
         <w:rPr>
@@ -4711,7 +4224,7 @@
           <w:szCs w:val="28"/>
           <w:shd w:val="clear" w:color="auto" w:fill="FFFFFF"/>
         </w:rPr>
-        <w:t>us</w:t>
+        <w:t>ing</w:t>
       </w:r>
       <w:r>
         <w:rPr>
@@ -4721,7 +4234,7 @@
           <w:szCs w:val="28"/>
           <w:shd w:val="clear" w:color="auto" w:fill="FFFFFF"/>
         </w:rPr>
-        <w:t>ing</w:t>
+        <w:t xml:space="preserve"> a </w:t>
       </w:r>
       <w:r>
         <w:rPr>
@@ -4731,7 +4244,7 @@
           <w:szCs w:val="28"/>
           <w:shd w:val="clear" w:color="auto" w:fill="FFFFFF"/>
         </w:rPr>
-        <w:t xml:space="preserve"> a </w:t>
+        <w:t>MySQL</w:t>
       </w:r>
       <w:r>
         <w:rPr>
@@ -4741,7 +4254,7 @@
           <w:szCs w:val="28"/>
           <w:shd w:val="clear" w:color="auto" w:fill="FFFFFF"/>
         </w:rPr>
-        <w:t>MySQL</w:t>
+        <w:t xml:space="preserve"> </w:t>
       </w:r>
       <w:r>
         <w:rPr>
@@ -4751,7 +4264,7 @@
           <w:szCs w:val="28"/>
           <w:shd w:val="clear" w:color="auto" w:fill="FFFFFF"/>
         </w:rPr>
-        <w:t xml:space="preserve"> </w:t>
+        <w:t>database for this project</w:t>
       </w:r>
       <w:r>
         <w:rPr>
@@ -4761,7 +4274,7 @@
           <w:szCs w:val="28"/>
           <w:shd w:val="clear" w:color="auto" w:fill="FFFFFF"/>
         </w:rPr>
-        <w:t>database for this project</w:t>
+        <w:t xml:space="preserve"> because I’m already familiar with it and the teacher (</w:t>
       </w:r>
       <w:r>
         <w:rPr>
@@ -4771,7 +4284,7 @@
           <w:szCs w:val="28"/>
           <w:shd w:val="clear" w:color="auto" w:fill="FFFFFF"/>
         </w:rPr>
-        <w:t xml:space="preserve"> because I’m already familiar with it and the teacher (</w:t>
+        <w:t>Marcio</w:t>
       </w:r>
       <w:r>
         <w:rPr>
@@ -4781,7 +4294,7 @@
           <w:szCs w:val="28"/>
           <w:shd w:val="clear" w:color="auto" w:fill="FFFFFF"/>
         </w:rPr>
-        <w:t>Marcio</w:t>
+        <w:t xml:space="preserve">) explained how to connect the API to a local </w:t>
       </w:r>
       <w:r>
         <w:rPr>
@@ -4791,7 +4304,7 @@
           <w:szCs w:val="28"/>
           <w:shd w:val="clear" w:color="auto" w:fill="FFFFFF"/>
         </w:rPr>
-        <w:t xml:space="preserve">) explained how to connect the API to a local </w:t>
+        <w:t>MySQL</w:t>
       </w:r>
       <w:r>
         <w:rPr>
@@ -4801,7 +4314,7 @@
           <w:szCs w:val="28"/>
           <w:shd w:val="clear" w:color="auto" w:fill="FFFFFF"/>
         </w:rPr>
-        <w:t>MySQL</w:t>
+        <w:t xml:space="preserve"> database (which I couldn’t get working for </w:t>
       </w:r>
       <w:r>
         <w:rPr>
@@ -4811,9 +4324,8 @@
           <w:szCs w:val="28"/>
           <w:shd w:val="clear" w:color="auto" w:fill="FFFFFF"/>
         </w:rPr>
-        <w:t xml:space="preserve"> database (which I couldn’t get working for </w:t>
-      </w:r>
-      <w:proofErr w:type="spellStart"/>
+        <w:t>M</w:t>
+      </w:r>
       <w:r>
         <w:rPr>
           <w:rFonts w:ascii="Lato" w:hAnsi="Lato"/>
@@ -4822,7 +4334,7 @@
           <w:szCs w:val="28"/>
           <w:shd w:val="clear" w:color="auto" w:fill="FFFFFF"/>
         </w:rPr>
-        <w:t>M</w:t>
+        <w:t>ongo</w:t>
       </w:r>
       <w:r>
         <w:rPr>
@@ -4832,7 +4344,7 @@
           <w:szCs w:val="28"/>
           <w:shd w:val="clear" w:color="auto" w:fill="FFFFFF"/>
         </w:rPr>
-        <w:t>ongo</w:t>
+        <w:t>d</w:t>
       </w:r>
       <w:r>
         <w:rPr>
@@ -4842,9 +4354,11 @@
           <w:szCs w:val="28"/>
           <w:shd w:val="clear" w:color="auto" w:fill="FFFFFF"/>
         </w:rPr>
-        <w:t>d</w:t>
-      </w:r>
-      <w:r>
+        <w:t>b).</w:t>
+      </w:r>
+    </w:p>
+    <w:p>
+      <w:pPr>
         <w:rPr>
           <w:rFonts w:ascii="Lato" w:hAnsi="Lato"/>
           <w:color w:val="2D3B45"/>
@@ -4852,9 +4366,7 @@
           <w:szCs w:val="28"/>
           <w:shd w:val="clear" w:color="auto" w:fill="FFFFFF"/>
         </w:rPr>
-        <w:t>b</w:t>
-      </w:r>
-      <w:proofErr w:type="spellEnd"/>
+      </w:pPr>
       <w:r>
         <w:rPr>
           <w:rFonts w:ascii="Lato" w:hAnsi="Lato"/>
@@ -4863,27 +4375,6 @@
           <w:szCs w:val="28"/>
           <w:shd w:val="clear" w:color="auto" w:fill="FFFFFF"/>
         </w:rPr>
-        <w:t>).</w:t>
-      </w:r>
-    </w:p>
-    <w:p>
-      <w:pPr>
-        <w:rPr>
-          <w:rFonts w:ascii="Lato" w:hAnsi="Lato"/>
-          <w:color w:val="2D3B45"/>
-          <w:sz w:val="28"/>
-          <w:szCs w:val="28"/>
-          <w:shd w:val="clear" w:color="auto" w:fill="FFFFFF"/>
-        </w:rPr>
-      </w:pPr>
-      <w:r>
-        <w:rPr>
-          <w:rFonts w:ascii="Lato" w:hAnsi="Lato"/>
-          <w:color w:val="2D3B45"/>
-          <w:sz w:val="28"/>
-          <w:szCs w:val="28"/>
-          <w:shd w:val="clear" w:color="auto" w:fill="FFFFFF"/>
-        </w:rPr>
         <w:br w:type="page"/>
       </w:r>
     </w:p>
@@ -4892,7 +4383,7 @@
         <w:pStyle w:val="Heading1"/>
       </w:pPr>
       <w:bookmarkStart w:id="27" w:name="_Toc100153113"/>
-      <w:bookmarkStart w:id="28" w:name="_Toc100156864"/>
+      <w:bookmarkStart w:id="28" w:name="_Toc104794172"/>
       <w:r>
         <w:lastRenderedPageBreak/>
         <w:t>C4</w:t>
@@ -4914,7 +4405,7 @@
         <w:pStyle w:val="Heading2"/>
       </w:pPr>
       <w:bookmarkStart w:id="29" w:name="_Toc100153114"/>
-      <w:bookmarkStart w:id="30" w:name="_Toc100156865"/>
+      <w:bookmarkStart w:id="30" w:name="_Toc104794173"/>
       <w:r>
         <w:t>C1</w:t>
       </w:r>
@@ -4932,11 +4423,7 @@
     </w:p>
     <w:p>
       <w:pPr>
-        <w:pStyle w:val="ListParagraph"/>
-        <w:numPr>
-          <w:ilvl w:val="0"/>
-          <w:numId w:val="2"/>
-        </w:numPr>
+        <w:ind w:firstLine="720"/>
         <w:rPr>
           <w:sz w:val="28"/>
           <w:szCs w:val="28"/>
@@ -4982,17 +4469,15 @@
           <w:sz w:val="28"/>
           <w:szCs w:val="28"/>
         </w:rPr>
-        <w:t xml:space="preserve"> one of these, the </w:t>
-      </w:r>
-      <w:proofErr w:type="spellStart"/>
-      <w:r>
-        <w:rPr>
-          <w:sz w:val="28"/>
-          <w:szCs w:val="28"/>
-        </w:rPr>
-        <w:t>NormalUser</w:t>
-      </w:r>
-      <w:proofErr w:type="spellEnd"/>
+        <w:t xml:space="preserve"> one of these, the NormalUser,</w:t>
+      </w:r>
+      <w:r>
+        <w:rPr>
+          <w:sz w:val="28"/>
+          <w:szCs w:val="28"/>
+        </w:rPr>
+        <w:t xml:space="preserve"> can preform 2 very different actions</w:t>
+      </w:r>
       <w:r>
         <w:rPr>
           <w:sz w:val="28"/>
@@ -5005,20 +4490,6 @@
           <w:sz w:val="28"/>
           <w:szCs w:val="28"/>
         </w:rPr>
-        <w:t xml:space="preserve"> can preform 2 very different actions</w:t>
-      </w:r>
-      <w:r>
-        <w:rPr>
-          <w:sz w:val="28"/>
-          <w:szCs w:val="28"/>
-        </w:rPr>
-        <w:t>,</w:t>
-      </w:r>
-      <w:r>
-        <w:rPr>
-          <w:sz w:val="28"/>
-          <w:szCs w:val="28"/>
-        </w:rPr>
         <w:t xml:space="preserve"> </w:t>
       </w:r>
       <w:r>
@@ -5054,14 +4525,7 @@
           <w:sz w:val="28"/>
           <w:szCs w:val="28"/>
         </w:rPr>
-        <w:t xml:space="preserve"> </w:t>
-      </w:r>
-      <w:r>
-        <w:rPr>
-          <w:sz w:val="28"/>
-          <w:szCs w:val="28"/>
-        </w:rPr>
-        <w:t>One using the system to sell old and or used games and the other to buy these same gam</w:t>
+        <w:t xml:space="preserve"> One using the system to sell old and or used games and the other to buy these same gam</w:t>
       </w:r>
       <w:r>
         <w:rPr>
@@ -5081,11 +4545,189 @@
       <w:r>
         <w:rPr>
           <w:noProof/>
+        </w:rPr>
+        <mc:AlternateContent>
+          <mc:Choice Requires="wps">
+            <w:drawing>
+              <wp:anchor distT="0" distB="0" distL="114300" distR="114300" simplePos="0" relativeHeight="251665408" behindDoc="0" locked="0" layoutInCell="1" allowOverlap="1" wp14:anchorId="386CE73A" wp14:editId="275DE62F">
+                <wp:simplePos x="0" y="0"/>
+                <wp:positionH relativeFrom="column">
+                  <wp:posOffset>694055</wp:posOffset>
+                </wp:positionH>
+                <wp:positionV relativeFrom="paragraph">
+                  <wp:posOffset>3215005</wp:posOffset>
+                </wp:positionV>
+                <wp:extent cx="4337685" cy="635"/>
+                <wp:effectExtent l="0" t="0" r="0" b="0"/>
+                <wp:wrapTopAndBottom/>
+                <wp:docPr id="9" name="Text Box 9"/>
+                <wp:cNvGraphicFramePr/>
+                <a:graphic xmlns:a="http://schemas.openxmlformats.org/drawingml/2006/main">
+                  <a:graphicData uri="http://schemas.microsoft.com/office/word/2010/wordprocessingShape">
+                    <wps:wsp>
+                      <wps:cNvSpPr txBox="1"/>
+                      <wps:spPr>
+                        <a:xfrm>
+                          <a:off x="0" y="0"/>
+                          <a:ext cx="4337685" cy="635"/>
+                        </a:xfrm>
+                        <a:prstGeom prst="rect">
+                          <a:avLst/>
+                        </a:prstGeom>
+                        <a:solidFill>
+                          <a:prstClr val="white"/>
+                        </a:solidFill>
+                        <a:ln>
+                          <a:noFill/>
+                        </a:ln>
+                      </wps:spPr>
+                      <wps:txbx>
+                        <w:txbxContent>
+                          <w:p>
+                            <w:pPr>
+                              <w:pStyle w:val="Caption"/>
+                              <w:rPr>
+                                <w:noProof/>
+                                <w:sz w:val="28"/>
+                                <w:szCs w:val="28"/>
+                              </w:rPr>
+                            </w:pPr>
+                            <w:r>
+                              <w:rPr>
+                                <w:noProof/>
+                                <w:sz w:val="28"/>
+                                <w:szCs w:val="28"/>
+                              </w:rPr>
+                              <w:fldChar w:fldCharType="begin"/>
+                            </w:r>
+                            <w:r>
+                              <w:rPr>
+                                <w:noProof/>
+                                <w:sz w:val="28"/>
+                                <w:szCs w:val="28"/>
+                              </w:rPr>
+                              <w:instrText xml:space="preserve"> SEQ Figure \* ARABIC </w:instrText>
+                            </w:r>
+                            <w:r>
+                              <w:rPr>
+                                <w:noProof/>
+                                <w:sz w:val="28"/>
+                                <w:szCs w:val="28"/>
+                              </w:rPr>
+                              <w:fldChar w:fldCharType="separate"/>
+                            </w:r>
+                            <w:r>
+                              <w:rPr>
+                                <w:noProof/>
+                                <w:sz w:val="28"/>
+                                <w:szCs w:val="28"/>
+                              </w:rPr>
+                              <w:t>1</w:t>
+                            </w:r>
+                            <w:r>
+                              <w:rPr>
+                                <w:noProof/>
+                                <w:sz w:val="28"/>
+                                <w:szCs w:val="28"/>
+                              </w:rPr>
+                              <w:fldChar w:fldCharType="end"/>
+                            </w:r>
+                            <w:r>
+                              <w:t xml:space="preserve"> C1</w:t>
+                            </w:r>
+                          </w:p>
+                        </w:txbxContent>
+                      </wps:txbx>
+                      <wps:bodyPr rot="0" spcFirstLastPara="0" vertOverflow="overflow" horzOverflow="overflow" vert="horz" wrap="square" lIns="0" tIns="0" rIns="0" bIns="0" numCol="1" spcCol="0" rtlCol="0" fromWordArt="0" anchor="t" anchorCtr="0" forceAA="0" compatLnSpc="1">
+                        <a:prstTxWarp prst="textNoShape">
+                          <a:avLst/>
+                        </a:prstTxWarp>
+                        <a:spAutoFit/>
+                      </wps:bodyPr>
+                    </wps:wsp>
+                  </a:graphicData>
+                </a:graphic>
+              </wp:anchor>
+            </w:drawing>
+          </mc:Choice>
+          <mc:Fallback>
+            <w:pict>
+              <v:shapetype w14:anchorId="386CE73A" id="_x0000_t202" coordsize="21600,21600" o:spt="202" path="m,l,21600r21600,l21600,xe">
+                <v:stroke joinstyle="miter"/>
+                <v:path gradientshapeok="t" o:connecttype="rect"/>
+              </v:shapetype>
+              <v:shape id="Text Box 9" o:spid="_x0000_s1026" type="#_x0000_t202" style="position:absolute;margin-left:54.65pt;margin-top:253.15pt;width:341.55pt;height:.05pt;z-index:251665408;visibility:visible;mso-wrap-style:square;mso-wrap-distance-left:9pt;mso-wrap-distance-top:0;mso-wrap-distance-right:9pt;mso-wrap-distance-bottom:0;mso-position-horizontal:absolute;mso-position-horizontal-relative:text;mso-position-vertical:absolute;mso-position-vertical-relative:text;v-text-anchor:top" o:gfxdata="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" stroked="f">
+                <v:textbox style="mso-fit-shape-to-text:t" inset="0,0,0,0">
+                  <w:txbxContent>
+                    <w:p>
+                      <w:pPr>
+                        <w:pStyle w:val="Caption"/>
+                        <w:rPr>
+                          <w:noProof/>
+                          <w:sz w:val="28"/>
+                          <w:szCs w:val="28"/>
+                        </w:rPr>
+                      </w:pPr>
+                      <w:r>
+                        <w:rPr>
+                          <w:noProof/>
+                          <w:sz w:val="28"/>
+                          <w:szCs w:val="28"/>
+                        </w:rPr>
+                        <w:fldChar w:fldCharType="begin"/>
+                      </w:r>
+                      <w:r>
+                        <w:rPr>
+                          <w:noProof/>
+                          <w:sz w:val="28"/>
+                          <w:szCs w:val="28"/>
+                        </w:rPr>
+                        <w:instrText xml:space="preserve"> SEQ Figure \* ARABIC </w:instrText>
+                      </w:r>
+                      <w:r>
+                        <w:rPr>
+                          <w:noProof/>
+                          <w:sz w:val="28"/>
+                          <w:szCs w:val="28"/>
+                        </w:rPr>
+                        <w:fldChar w:fldCharType="separate"/>
+                      </w:r>
+                      <w:r>
+                        <w:rPr>
+                          <w:noProof/>
+                          <w:sz w:val="28"/>
+                          <w:szCs w:val="28"/>
+                        </w:rPr>
+                        <w:t>1</w:t>
+                      </w:r>
+                      <w:r>
+                        <w:rPr>
+                          <w:noProof/>
+                          <w:sz w:val="28"/>
+                          <w:szCs w:val="28"/>
+                        </w:rPr>
+                        <w:fldChar w:fldCharType="end"/>
+                      </w:r>
+                      <w:r>
+                        <w:t xml:space="preserve"> C1</w:t>
+                      </w:r>
+                    </w:p>
+                  </w:txbxContent>
+                </v:textbox>
+                <w10:wrap type="topAndBottom"/>
+              </v:shape>
+            </w:pict>
+          </mc:Fallback>
+        </mc:AlternateContent>
+      </w:r>
+      <w:r>
+        <w:rPr>
+          <w:noProof/>
           <w:sz w:val="28"/>
           <w:szCs w:val="28"/>
         </w:rPr>
         <w:drawing>
-          <wp:anchor distT="0" distB="0" distL="114300" distR="114300" simplePos="0" relativeHeight="251660288" behindDoc="0" locked="0" layoutInCell="1" allowOverlap="1" wp14:anchorId="68C1283B" wp14:editId="10B22A28">
+          <wp:anchor distT="0" distB="0" distL="114300" distR="114300" simplePos="0" relativeHeight="251660288" behindDoc="0" locked="0" layoutInCell="1" allowOverlap="1" wp14:anchorId="68C1283B" wp14:editId="2D4DD22C">
             <wp:simplePos x="0" y="0"/>
             <wp:positionH relativeFrom="margin">
               <wp:align>center</wp:align>
@@ -5096,7 +4738,13 @@
             <wp:extent cx="4337685" cy="2940685"/>
             <wp:effectExtent l="0" t="0" r="5715" b="0"/>
             <wp:wrapTopAndBottom/>
-            <wp:docPr id="2" name="Picture 2"/>
+            <wp:docPr id="2" name="Picture 2">
+              <a:extLst xmlns:a="http://schemas.openxmlformats.org/drawingml/2006/main">
+                <a:ext uri="{C183D7F6-B498-43B3-948B-1728B52AA6E4}">
+                  <adec:decorative xmlns:adec="http://schemas.microsoft.com/office/drawing/2017/decorative" val="1"/>
+                </a:ext>
+              </a:extLst>
+            </wp:docPr>
             <wp:cNvGraphicFramePr>
               <a:graphicFrameLocks xmlns:a="http://schemas.openxmlformats.org/drawingml/2006/main" noChangeAspect="1"/>
             </wp:cNvGraphicFramePr>
@@ -5104,7 +4752,13 @@
               <a:graphicData uri="http://schemas.openxmlformats.org/drawingml/2006/picture">
                 <pic:pic xmlns:pic="http://schemas.openxmlformats.org/drawingml/2006/picture">
                   <pic:nvPicPr>
-                    <pic:cNvPr id="0" name="Picture 1"/>
+                    <pic:cNvPr id="2" name="Picture 2">
+                      <a:extLst>
+                        <a:ext uri="{C183D7F6-B498-43B3-948B-1728B52AA6E4}">
+                          <adec:decorative xmlns:adec="http://schemas.microsoft.com/office/drawing/2017/decorative" val="1"/>
+                        </a:ext>
+                      </a:extLst>
+                    </pic:cNvPr>
                     <pic:cNvPicPr>
                       <a:picLocks noChangeAspect="1" noChangeArrowheads="1"/>
                     </pic:cNvPicPr>
@@ -5154,7 +4808,7 @@
         <w:pStyle w:val="Heading2"/>
       </w:pPr>
       <w:bookmarkStart w:id="31" w:name="_Toc100153115"/>
-      <w:bookmarkStart w:id="32" w:name="_Toc100156866"/>
+      <w:bookmarkStart w:id="32" w:name="_Toc104794174"/>
       <w:r>
         <w:lastRenderedPageBreak/>
         <w:t>C2</w:t>
@@ -5173,16 +4827,186 @@
     </w:p>
     <w:p>
       <w:pPr>
-        <w:pStyle w:val="ListParagraph"/>
-        <w:numPr>
-          <w:ilvl w:val="0"/>
-          <w:numId w:val="2"/>
-        </w:numPr>
+        <w:ind w:firstLine="720"/>
         <w:rPr>
           <w:sz w:val="36"/>
           <w:szCs w:val="36"/>
         </w:rPr>
       </w:pPr>
+      <w:r>
+        <w:rPr>
+          <w:noProof/>
+        </w:rPr>
+        <mc:AlternateContent>
+          <mc:Choice Requires="wps">
+            <w:drawing>
+              <wp:anchor distT="0" distB="0" distL="114300" distR="114300" simplePos="0" relativeHeight="251667456" behindDoc="0" locked="0" layoutInCell="1" allowOverlap="1" wp14:anchorId="57D9821F" wp14:editId="3CD373BA">
+                <wp:simplePos x="0" y="0"/>
+                <wp:positionH relativeFrom="column">
+                  <wp:posOffset>636905</wp:posOffset>
+                </wp:positionH>
+                <wp:positionV relativeFrom="paragraph">
+                  <wp:posOffset>7356475</wp:posOffset>
+                </wp:positionV>
+                <wp:extent cx="4455160" cy="635"/>
+                <wp:effectExtent l="0" t="0" r="0" b="0"/>
+                <wp:wrapTopAndBottom/>
+                <wp:docPr id="10" name="Text Box 10"/>
+                <wp:cNvGraphicFramePr/>
+                <a:graphic xmlns:a="http://schemas.openxmlformats.org/drawingml/2006/main">
+                  <a:graphicData uri="http://schemas.microsoft.com/office/word/2010/wordprocessingShape">
+                    <wps:wsp>
+                      <wps:cNvSpPr txBox="1"/>
+                      <wps:spPr>
+                        <a:xfrm>
+                          <a:off x="0" y="0"/>
+                          <a:ext cx="4455160" cy="635"/>
+                        </a:xfrm>
+                        <a:prstGeom prst="rect">
+                          <a:avLst/>
+                        </a:prstGeom>
+                        <a:solidFill>
+                          <a:prstClr val="white"/>
+                        </a:solidFill>
+                        <a:ln>
+                          <a:noFill/>
+                        </a:ln>
+                      </wps:spPr>
+                      <wps:txbx>
+                        <w:txbxContent>
+                          <w:p>
+                            <w:pPr>
+                              <w:pStyle w:val="Caption"/>
+                              <w:rPr>
+                                <w:noProof/>
+                                <w:sz w:val="36"/>
+                                <w:szCs w:val="36"/>
+                              </w:rPr>
+                            </w:pPr>
+                            <w:r>
+                              <w:rPr>
+                                <w:noProof/>
+                                <w:sz w:val="36"/>
+                                <w:szCs w:val="36"/>
+                              </w:rPr>
+                              <w:fldChar w:fldCharType="begin"/>
+                            </w:r>
+                            <w:r>
+                              <w:rPr>
+                                <w:noProof/>
+                                <w:sz w:val="36"/>
+                                <w:szCs w:val="36"/>
+                              </w:rPr>
+                              <w:instrText xml:space="preserve"> SEQ Figure \* ARABIC </w:instrText>
+                            </w:r>
+                            <w:r>
+                              <w:rPr>
+                                <w:noProof/>
+                                <w:sz w:val="36"/>
+                                <w:szCs w:val="36"/>
+                              </w:rPr>
+                              <w:fldChar w:fldCharType="separate"/>
+                            </w:r>
+                            <w:r>
+                              <w:rPr>
+                                <w:noProof/>
+                                <w:sz w:val="36"/>
+                                <w:szCs w:val="36"/>
+                              </w:rPr>
+                              <w:t>2</w:t>
+                            </w:r>
+                            <w:r>
+                              <w:rPr>
+                                <w:noProof/>
+                                <w:sz w:val="36"/>
+                                <w:szCs w:val="36"/>
+                              </w:rPr>
+                              <w:fldChar w:fldCharType="end"/>
+                            </w:r>
+                            <w:r>
+                              <w:t>C2</w:t>
+                            </w:r>
+                          </w:p>
+                        </w:txbxContent>
+                      </wps:txbx>
+                      <wps:bodyPr rot="0" spcFirstLastPara="0" vertOverflow="overflow" horzOverflow="overflow" vert="horz" wrap="square" lIns="0" tIns="0" rIns="0" bIns="0" numCol="1" spcCol="0" rtlCol="0" fromWordArt="0" anchor="t" anchorCtr="0" forceAA="0" compatLnSpc="1">
+                        <a:prstTxWarp prst="textNoShape">
+                          <a:avLst/>
+                        </a:prstTxWarp>
+                        <a:spAutoFit/>
+                      </wps:bodyPr>
+                    </wps:wsp>
+                  </a:graphicData>
+                </a:graphic>
+              </wp:anchor>
+            </w:drawing>
+          </mc:Choice>
+          <mc:Fallback>
+            <w:pict>
+              <v:shape w14:anchorId="57D9821F" id="Text Box 10" o:spid="_x0000_s1027" type="#_x0000_t202" style="position:absolute;left:0;text-align:left;margin-left:50.15pt;margin-top:579.25pt;width:350.8pt;height:.05pt;z-index:251667456;visibility:visible;mso-wrap-style:square;mso-wrap-distance-left:9pt;mso-wrap-distance-top:0;mso-wrap-distance-right:9pt;mso-wrap-distance-bottom:0;mso-position-horizontal:absolute;mso-position-horizontal-relative:text;mso-position-vertical:absolute;mso-position-vertical-relative:text;v-text-anchor:top" o:gfxdata="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" stroked="f">
+                <v:textbox style="mso-fit-shape-to-text:t" inset="0,0,0,0">
+                  <w:txbxContent>
+                    <w:p>
+                      <w:pPr>
+                        <w:pStyle w:val="Caption"/>
+                        <w:rPr>
+                          <w:noProof/>
+                          <w:sz w:val="36"/>
+                          <w:szCs w:val="36"/>
+                        </w:rPr>
+                      </w:pPr>
+                      <w:r>
+                        <w:rPr>
+                          <w:noProof/>
+                          <w:sz w:val="36"/>
+                          <w:szCs w:val="36"/>
+                        </w:rPr>
+                        <w:fldChar w:fldCharType="begin"/>
+                      </w:r>
+                      <w:r>
+                        <w:rPr>
+                          <w:noProof/>
+                          <w:sz w:val="36"/>
+                          <w:szCs w:val="36"/>
+                        </w:rPr>
+                        <w:instrText xml:space="preserve"> SEQ Figure \* ARABIC </w:instrText>
+                      </w:r>
+                      <w:r>
+                        <w:rPr>
+                          <w:noProof/>
+                          <w:sz w:val="36"/>
+                          <w:szCs w:val="36"/>
+                        </w:rPr>
+                        <w:fldChar w:fldCharType="separate"/>
+                      </w:r>
+                      <w:r>
+                        <w:rPr>
+                          <w:noProof/>
+                          <w:sz w:val="36"/>
+                          <w:szCs w:val="36"/>
+                        </w:rPr>
+                        <w:t>2</w:t>
+                      </w:r>
+                      <w:r>
+                        <w:rPr>
+                          <w:noProof/>
+                          <w:sz w:val="36"/>
+                          <w:szCs w:val="36"/>
+                        </w:rPr>
+                        <w:fldChar w:fldCharType="end"/>
+                      </w:r>
+                      <w:r>
+                        <w:t>C2</w:t>
+                      </w:r>
+                    </w:p>
+                  </w:txbxContent>
+                </v:textbox>
+                <w10:wrap type="topAndBottom"/>
+              </v:shape>
+            </w:pict>
+          </mc:Fallback>
+        </mc:AlternateContent>
+      </w:r>
       <w:r>
         <w:rPr>
           <w:noProof/>
@@ -5251,14 +5075,7 @@
           <w:sz w:val="28"/>
           <w:szCs w:val="28"/>
         </w:rPr>
-        <w:t>This system is divided into 2 separate containers</w:t>
-      </w:r>
-      <w:r>
-        <w:rPr>
-          <w:sz w:val="28"/>
-          <w:szCs w:val="28"/>
-        </w:rPr>
-        <w:t xml:space="preserve"> the Web applications and API. The Web application is the front end made using react that the users interact with and the API is responsible for sending and receiving data from</w:t>
+        <w:t>This system is divided into 2 separate containers the Web applications and API. The Web application is the front end made using react that the users interact with and the API is responsible for sending and receiving data from</w:t>
       </w:r>
       <w:r>
         <w:rPr>
@@ -5295,7 +5112,7 @@
         <w:pStyle w:val="Heading2"/>
       </w:pPr>
       <w:bookmarkStart w:id="33" w:name="_Toc100153116"/>
-      <w:bookmarkStart w:id="34" w:name="_Toc100156867"/>
+      <w:bookmarkStart w:id="34" w:name="_Toc104794175"/>
       <w:r>
         <w:lastRenderedPageBreak/>
         <w:t>C3</w:t>
@@ -5314,29 +5131,27 @@
     </w:p>
     <w:p>
       <w:pPr>
-        <w:pStyle w:val="ListParagraph"/>
-        <w:numPr>
-          <w:ilvl w:val="0"/>
-          <w:numId w:val="2"/>
-        </w:numPr>
-        <w:rPr>
-          <w:sz w:val="28"/>
-          <w:szCs w:val="28"/>
-        </w:rPr>
-      </w:pPr>
-      <w:r>
-        <w:rPr>
-          <w:sz w:val="28"/>
-          <w:szCs w:val="28"/>
-        </w:rPr>
-        <w:t>The API as display here is divided into 2 sections (Accounts and Applications) and 3 layers(Controller, service, repository)</w:t>
-      </w:r>
-      <w:r>
-        <w:rPr>
-          <w:sz w:val="28"/>
-          <w:szCs w:val="28"/>
-        </w:rPr>
-        <w:t>.</w:t>
+        <w:ind w:firstLine="720"/>
+        <w:rPr>
+          <w:sz w:val="28"/>
+          <w:szCs w:val="28"/>
+        </w:rPr>
+      </w:pPr>
+    </w:p>
+    <w:p>
+      <w:pPr>
+        <w:ind w:firstLine="720"/>
+        <w:rPr>
+          <w:sz w:val="28"/>
+          <w:szCs w:val="28"/>
+        </w:rPr>
+      </w:pPr>
+      <w:r>
+        <w:rPr>
+          <w:sz w:val="28"/>
+          <w:szCs w:val="28"/>
+        </w:rPr>
+        <w:t>The API as display here is divided into 2 sections (Accounts and Applications) and 3 layers(Controller, service, repository).</w:t>
       </w:r>
       <w:r>
         <w:rPr>
@@ -5361,7 +5176,7 @@
         <mc:AlternateContent>
           <mc:Choice Requires="wps">
             <w:drawing>
-              <wp:anchor distT="0" distB="0" distL="114300" distR="114300" simplePos="0" relativeHeight="251663360" behindDoc="0" locked="0" layoutInCell="1" allowOverlap="1" wp14:anchorId="1BEA35F5" wp14:editId="19ACBB1B">
+              <wp:anchor distT="0" distB="0" distL="114300" distR="114300" simplePos="0" relativeHeight="251669504" behindDoc="0" locked="0" layoutInCell="1" allowOverlap="1" wp14:anchorId="61903D2F" wp14:editId="3AA365C8">
                 <wp:simplePos x="0" y="0"/>
                 <wp:positionH relativeFrom="column">
                   <wp:posOffset>-177800</wp:posOffset>
@@ -5372,7 +5187,7 @@
                 <wp:extent cx="6332220" cy="635"/>
                 <wp:effectExtent l="0" t="0" r="0" b="0"/>
                 <wp:wrapTopAndBottom/>
-                <wp:docPr id="8" name="Text Box 8"/>
+                <wp:docPr id="11" name="Text Box 11"/>
                 <wp:cNvGraphicFramePr/>
                 <a:graphic xmlns:a="http://schemas.openxmlformats.org/drawingml/2006/main">
                   <a:graphicData uri="http://schemas.microsoft.com/office/word/2010/wordprocessingShape">
@@ -5405,28 +5220,47 @@
                               </w:rPr>
                             </w:pPr>
                             <w:r>
-                              <w:t xml:space="preserve">Figure </w:t>
-                            </w:r>
-                            <w:r>
+                              <w:rPr>
+                                <w:noProof/>
+                                <w:sz w:val="28"/>
+                                <w:szCs w:val="28"/>
+                              </w:rPr>
                               <w:fldChar w:fldCharType="begin"/>
                             </w:r>
                             <w:r>
+                              <w:rPr>
+                                <w:noProof/>
+                                <w:sz w:val="28"/>
+                                <w:szCs w:val="28"/>
+                              </w:rPr>
                               <w:instrText xml:space="preserve"> SEQ Figure \* ARABIC </w:instrText>
                             </w:r>
                             <w:r>
+                              <w:rPr>
+                                <w:noProof/>
+                                <w:sz w:val="28"/>
+                                <w:szCs w:val="28"/>
+                              </w:rPr>
                               <w:fldChar w:fldCharType="separate"/>
                             </w:r>
                             <w:r>
                               <w:rPr>
                                 <w:noProof/>
+                                <w:sz w:val="28"/>
+                                <w:szCs w:val="28"/>
                               </w:rPr>
-                              <w:t>1</w:t>
+                              <w:t>3</w:t>
                             </w:r>
                             <w:r>
+                              <w:rPr>
+                                <w:noProof/>
+                                <w:sz w:val="28"/>
+                                <w:szCs w:val="28"/>
+                              </w:rPr>
                               <w:fldChar w:fldCharType="end"/>
                             </w:r>
                             <w:r>
-                              <w:t>:C3</w:t>
+                              <w:t>C3</w:t>
                             </w:r>
                           </w:p>
                         </w:txbxContent>
@@ -5445,11 +5279,7 @@
           </mc:Choice>
           <mc:Fallback>
             <w:pict>
-              <v:shapetype w14:anchorId="1BEA35F5" id="_x0000_t202" coordsize="21600,21600" o:spt="202" path="m,l,21600r21600,l21600,xe">
-                <v:stroke joinstyle="miter"/>
-                <v:path gradientshapeok="t" o:connecttype="rect"/>
-              </v:shapetype>
-              <v:shape id="Text Box 8" o:spid="_x0000_s1026" type="#_x0000_t202" style="position:absolute;margin-left:-14pt;margin-top:457.05pt;width:498.6pt;height:.05pt;z-index:251663360;visibility:visible;mso-wrap-style:square;mso-wrap-distance-left:9pt;mso-wrap-distance-top:0;mso-wrap-distance-right:9pt;mso-wrap-distance-bottom:0;mso-position-horizontal:absolute;mso-position-horizontal-relative:text;mso-position-vertical:absolute;mso-position-vertical-relative:text;v-text-anchor:top" o:gfxdata="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" stroked="f">
+              <v:shape w14:anchorId="61903D2F" id="Text Box 11" o:spid="_x0000_s1028" type="#_x0000_t202" style="position:absolute;margin-left:-14pt;margin-top:457.05pt;width:498.6pt;height:.05pt;z-index:251669504;visibility:visible;mso-wrap-style:square;mso-wrap-distance-left:9pt;mso-wrap-distance-top:0;mso-wrap-distance-right:9pt;mso-wrap-distance-bottom:0;mso-position-horizontal:absolute;mso-position-horizontal-relative:text;mso-position-vertical:absolute;mso-position-vertical-relative:text;v-text-anchor:top" o:gfxdata="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" stroked="f">
                 <v:textbox style="mso-fit-shape-to-text:t" inset="0,0,0,0">
                   <w:txbxContent>
                     <w:p>
@@ -5462,28 +5292,47 @@
                         </w:rPr>
                       </w:pPr>
                       <w:r>
-                        <w:t xml:space="preserve">Figure </w:t>
-                      </w:r>
-                      <w:r>
+                        <w:rPr>
+                          <w:noProof/>
+                          <w:sz w:val="28"/>
+                          <w:szCs w:val="28"/>
+                        </w:rPr>
                         <w:fldChar w:fldCharType="begin"/>
                       </w:r>
                       <w:r>
+                        <w:rPr>
+                          <w:noProof/>
+                          <w:sz w:val="28"/>
+                          <w:szCs w:val="28"/>
+                        </w:rPr>
                         <w:instrText xml:space="preserve"> SEQ Figure \* ARABIC </w:instrText>
                       </w:r>
                       <w:r>
+                        <w:rPr>
+                          <w:noProof/>
+                          <w:sz w:val="28"/>
+                          <w:szCs w:val="28"/>
+                        </w:rPr>
                         <w:fldChar w:fldCharType="separate"/>
                       </w:r>
                       <w:r>
                         <w:rPr>
                           <w:noProof/>
+                          <w:sz w:val="28"/>
+                          <w:szCs w:val="28"/>
                         </w:rPr>
-                        <w:t>1</w:t>
+                        <w:t>3</w:t>
                       </w:r>
                       <w:r>
+                        <w:rPr>
+                          <w:noProof/>
+                          <w:sz w:val="28"/>
+                          <w:szCs w:val="28"/>
+                        </w:rPr>
                         <w:fldChar w:fldCharType="end"/>
                       </w:r>
                       <w:r>
-                        <w:t>:C3</w:t>
+                        <w:t>C3</w:t>
                       </w:r>
                     </w:p>
                   </w:txbxContent>
@@ -5501,7 +5350,7 @@
           <w:szCs w:val="28"/>
         </w:rPr>
         <w:drawing>
-          <wp:anchor distT="0" distB="0" distL="114300" distR="114300" simplePos="0" relativeHeight="251661312" behindDoc="0" locked="0" layoutInCell="1" allowOverlap="1" wp14:anchorId="1A099D3C" wp14:editId="314CDB96">
+          <wp:anchor distT="0" distB="0" distL="114300" distR="114300" simplePos="0" relativeHeight="251661312" behindDoc="0" locked="0" layoutInCell="1" allowOverlap="1" wp14:anchorId="1A099D3C" wp14:editId="01608038">
             <wp:simplePos x="0" y="0"/>
             <wp:positionH relativeFrom="margin">
               <wp:posOffset>-177800</wp:posOffset>
@@ -5576,7 +5425,7 @@
         <w:pStyle w:val="Heading2"/>
       </w:pPr>
       <w:bookmarkStart w:id="35" w:name="_Toc100153117"/>
-      <w:bookmarkStart w:id="36" w:name="_Toc100156868"/>
+      <w:bookmarkStart w:id="36" w:name="_Toc104794176"/>
       <w:r>
         <w:lastRenderedPageBreak/>
         <w:t>C4</w:t>
@@ -5595,11 +5444,16 @@
     </w:p>
     <w:p>
       <w:pPr>
-        <w:pStyle w:val="ListParagraph"/>
-        <w:numPr>
-          <w:ilvl w:val="0"/>
-          <w:numId w:val="2"/>
-        </w:numPr>
+        <w:ind w:firstLine="720"/>
+        <w:rPr>
+          <w:sz w:val="28"/>
+          <w:szCs w:val="28"/>
+        </w:rPr>
+      </w:pPr>
+    </w:p>
+    <w:p>
+      <w:pPr>
+        <w:ind w:firstLine="720"/>
         <w:rPr>
           <w:sz w:val="28"/>
           <w:szCs w:val="28"/>
@@ -5633,7 +5487,6 @@
         </w:rPr>
         <w:t>DTO (</w:t>
       </w:r>
-      <w:proofErr w:type="spellStart"/>
       <w:r>
         <w:rPr>
           <w:sz w:val="28"/>
@@ -5641,7 +5494,6 @@
         </w:rPr>
         <w:t>DataTransferObject</w:t>
       </w:r>
-      <w:proofErr w:type="spellEnd"/>
       <w:r>
         <w:rPr>
           <w:sz w:val="28"/>
@@ -5745,10 +5597,7 @@
     </w:p>
     <w:p>
       <w:pPr>
-        <w:rPr>
-          <w:sz w:val="36"/>
-          <w:szCs w:val="36"/>
-        </w:rPr>
+        <w:keepNext/>
       </w:pPr>
       <w:r>
         <w:rPr>
@@ -5808,6 +5657,54 @@
     </w:p>
     <w:p>
       <w:pPr>
+        <w:pStyle w:val="Caption"/>
+        <w:rPr>
+          <w:sz w:val="36"/>
+          <w:szCs w:val="36"/>
+        </w:rPr>
+      </w:pPr>
+      <w:r>
+        <w:rPr>
+          <w:sz w:val="36"/>
+          <w:szCs w:val="36"/>
+        </w:rPr>
+        <w:fldChar w:fldCharType="begin"/>
+      </w:r>
+      <w:r>
+        <w:rPr>
+          <w:sz w:val="36"/>
+          <w:szCs w:val="36"/>
+        </w:rPr>
+        <w:instrText xml:space="preserve"> SEQ Figure \* ARABIC </w:instrText>
+      </w:r>
+      <w:r>
+        <w:rPr>
+          <w:sz w:val="36"/>
+          <w:szCs w:val="36"/>
+        </w:rPr>
+        <w:fldChar w:fldCharType="separate"/>
+      </w:r>
+      <w:r>
+        <w:rPr>
+          <w:noProof/>
+          <w:sz w:val="36"/>
+          <w:szCs w:val="36"/>
+        </w:rPr>
+        <w:t>4</w:t>
+      </w:r>
+      <w:r>
+        <w:rPr>
+          <w:sz w:val="36"/>
+          <w:szCs w:val="36"/>
+        </w:rPr>
+        <w:fldChar w:fldCharType="end"/>
+      </w:r>
+      <w:r>
+        <w:t>C4</w:t>
+      </w:r>
+    </w:p>
+    <w:p>
+      <w:pPr>
         <w:rPr>
           <w:rFonts w:asciiTheme="majorHAnsi" w:eastAsiaTheme="majorEastAsia" w:hAnsiTheme="majorHAnsi" w:cstheme="majorBidi"/>
           <w:color w:val="2F5496" w:themeColor="accent1" w:themeShade="BF"/>
@@ -5823,25 +5720,55 @@
       <w:pPr>
         <w:pStyle w:val="Heading1"/>
       </w:pPr>
+      <w:bookmarkStart w:id="37" w:name="_Toc104794177"/>
       <w:r>
         <w:lastRenderedPageBreak/>
         <w:t>CI/CD setup</w:t>
       </w:r>
-    </w:p>
-    <w:p>
-      <w:pPr>
-        <w:rPr>
-          <w:sz w:val="36"/>
-          <w:szCs w:val="36"/>
-        </w:rPr>
-      </w:pPr>
-    </w:p>
-    <w:p>
-      <w:pPr>
-        <w:rPr>
-          <w:sz w:val="36"/>
-          <w:szCs w:val="36"/>
-        </w:rPr>
+      <w:bookmarkEnd w:id="37"/>
+    </w:p>
+    <w:p/>
+    <w:p>
+      <w:r>
+        <w:tab/>
+      </w:r>
+      <w:r>
+        <w:t xml:space="preserve">To ensure the code quality. Before a push is accepted by git it will run it through a CI/CD pipeline. This pipeline checks that the application can be build </w:t>
+      </w:r>
+      <w:r>
+        <w:t>without</w:t>
+      </w:r>
+      <w:r>
+        <w:t xml:space="preserve"> errors, that all the unit tests are successful and </w:t>
+      </w:r>
+      <w:r>
+        <w:t>finally</w:t>
+      </w:r>
+      <w:r>
+        <w:t xml:space="preserve"> runs </w:t>
+      </w:r>
+      <w:r>
+        <w:t>a code quality check using SonarQube that verifies that at least 80% of the code is tested and that looks for any security issue. If at any of these stages the check fails push will be unsuccessful</w:t>
+      </w:r>
+      <w:r>
+        <w:t>.</w:t>
+      </w:r>
+    </w:p>
+    <w:p/>
+    <w:p>
+      <w:r>
+        <w:t>Explain more about git and why this is happening. Where it’s running match the proses.</w:t>
+      </w:r>
+    </w:p>
+    <w:p>
+      <w:r>
+        <w:t>Why things might fail</w:t>
+      </w:r>
+    </w:p>
+    <w:p/>
+    <w:p>
+      <w:pPr>
+        <w:keepNext/>
       </w:pPr>
       <w:r>
         <w:rPr>
@@ -5901,41 +5828,67 @@
     </w:p>
     <w:p>
       <w:pPr>
+        <w:pStyle w:val="Caption"/>
         <w:rPr>
           <w:sz w:val="36"/>
           <w:szCs w:val="36"/>
         </w:rPr>
       </w:pPr>
-    </w:p>
-    <w:p>
-      <w:pPr>
+      <w:r>
         <w:rPr>
           <w:sz w:val="36"/>
           <w:szCs w:val="36"/>
         </w:rPr>
-      </w:pPr>
-    </w:p>
-    <w:p>
-      <w:pPr>
+        <w:fldChar w:fldCharType="begin"/>
+      </w:r>
+      <w:r>
         <w:rPr>
           <w:sz w:val="36"/>
           <w:szCs w:val="36"/>
         </w:rPr>
-      </w:pPr>
+        <w:instrText xml:space="preserve"> SEQ Figure \* ARABIC </w:instrText>
+      </w:r>
       <w:r>
         <w:rPr>
           <w:sz w:val="36"/>
           <w:szCs w:val="36"/>
         </w:rPr>
-        <w:t xml:space="preserve">Add contexts and captions </w:t>
-      </w:r>
-      <w:r>
-        <w:rPr>
+        <w:fldChar w:fldCharType="separate"/>
+      </w:r>
+      <w:r>
+        <w:rPr>
+          <w:noProof/>
           <w:sz w:val="36"/>
           <w:szCs w:val="36"/>
         </w:rPr>
-        <w:t>to images</w:t>
-      </w:r>
+        <w:t>5</w:t>
+      </w:r>
+      <w:r>
+        <w:rPr>
+          <w:sz w:val="36"/>
+          <w:szCs w:val="36"/>
+        </w:rPr>
+        <w:fldChar w:fldCharType="end"/>
+      </w:r>
+      <w:r>
+        <w:t>CI/CD diagram</w:t>
+      </w:r>
+    </w:p>
+    <w:p>
+      <w:pPr>
+        <w:rPr>
+          <w:sz w:val="36"/>
+          <w:szCs w:val="36"/>
+        </w:rPr>
+      </w:pPr>
+    </w:p>
+    <w:p>
+      <w:pPr>
+        <w:rPr>
+          <w:sz w:val="36"/>
+          <w:szCs w:val="36"/>
+        </w:rPr>
+      </w:pPr>
     </w:p>
     <w:sectPr>
       <w:footerReference w:type="default" r:id="rId17"/>

</xml_diff>